<commit_message>
Sped up the algorithms that resample the geometry
Added 1.5 chapters to the Literature Review section of the dissertation
</commit_message>
<xml_diff>
--- a/Dissertation - Olafur Thor Gunnarsson - 0900128.docx
+++ b/Dissertation - Olafur Thor Gunnarsson - 0900128.docx
@@ -763,11 +763,721 @@
         <w:t>Table of contents</w:t>
       </w:r>
     </w:p>
+    <w:sdt>
+      <w:sdtPr>
+        <w:id w:val="3135018"/>
+        <w:docPartObj>
+          <w:docPartGallery w:val="Table of Contents"/>
+          <w:docPartUnique/>
+        </w:docPartObj>
+      </w:sdtPr>
+      <w:sdtEndPr>
+        <w:rPr>
+          <w:rFonts w:ascii="Times New Roman" w:eastAsia="Times New Roman" w:hAnsi="Times New Roman" w:cs="Times New Roman"/>
+          <w:b w:val="0"/>
+          <w:bCs w:val="0"/>
+          <w:color w:val="auto"/>
+          <w:sz w:val="24"/>
+          <w:szCs w:val="20"/>
+          <w:lang w:val="en-GB"/>
+        </w:rPr>
+      </w:sdtEndPr>
+      <w:sdtContent>
+        <w:p>
+          <w:pPr>
+            <w:pStyle w:val="TOCHeading"/>
+          </w:pPr>
+          <w:r>
+            <w:t>Contents</w:t>
+          </w:r>
+        </w:p>
+        <w:p>
+          <w:pPr>
+            <w:pStyle w:val="TOC1"/>
+            <w:tabs>
+              <w:tab w:val="right" w:leader="dot" w:pos="8657"/>
+            </w:tabs>
+            <w:rPr>
+              <w:rFonts w:eastAsiaTheme="minorEastAsia" w:cstheme="minorBidi"/>
+              <w:b w:val="0"/>
+              <w:bCs w:val="0"/>
+              <w:i w:val="0"/>
+              <w:iCs w:val="0"/>
+              <w:noProof/>
+              <w:sz w:val="22"/>
+              <w:szCs w:val="22"/>
+              <w:lang w:val="en-US"/>
+            </w:rPr>
+          </w:pPr>
+          <w:r>
+            <w:fldChar w:fldCharType="begin"/>
+          </w:r>
+          <w:r>
+            <w:instrText xml:space="preserve"> TOC \o "1-3" \h \z \u </w:instrText>
+          </w:r>
+          <w:r>
+            <w:fldChar w:fldCharType="separate"/>
+          </w:r>
+          <w:hyperlink w:anchor="_Toc270597211" w:history="1">
+            <w:r>
+              <w:rPr>
+                <w:rStyle w:val="Hyperlink"/>
+                <w:noProof/>
+              </w:rPr>
+              <w:t>1. Introduction</w:t>
+            </w:r>
+            <w:r>
+              <w:rPr>
+                <w:noProof/>
+                <w:webHidden/>
+              </w:rPr>
+              <w:tab/>
+            </w:r>
+            <w:r>
+              <w:rPr>
+                <w:noProof/>
+                <w:webHidden/>
+              </w:rPr>
+              <w:fldChar w:fldCharType="begin"/>
+            </w:r>
+            <w:r>
+              <w:rPr>
+                <w:noProof/>
+                <w:webHidden/>
+              </w:rPr>
+              <w:instrText xml:space="preserve"> PAGEREF _Toc270597211 \h </w:instrText>
+            </w:r>
+            <w:r>
+              <w:rPr>
+                <w:noProof/>
+                <w:webHidden/>
+              </w:rPr>
+            </w:r>
+            <w:r>
+              <w:rPr>
+                <w:noProof/>
+                <w:webHidden/>
+              </w:rPr>
+              <w:fldChar w:fldCharType="separate"/>
+            </w:r>
+            <w:r>
+              <w:rPr>
+                <w:noProof/>
+                <w:webHidden/>
+              </w:rPr>
+              <w:t>1</w:t>
+            </w:r>
+            <w:r>
+              <w:rPr>
+                <w:noProof/>
+                <w:webHidden/>
+              </w:rPr>
+              <w:fldChar w:fldCharType="end"/>
+            </w:r>
+          </w:hyperlink>
+        </w:p>
+        <w:p>
+          <w:pPr>
+            <w:pStyle w:val="TOC1"/>
+            <w:tabs>
+              <w:tab w:val="right" w:leader="dot" w:pos="8657"/>
+            </w:tabs>
+            <w:rPr>
+              <w:rFonts w:eastAsiaTheme="minorEastAsia" w:cstheme="minorBidi"/>
+              <w:b w:val="0"/>
+              <w:bCs w:val="0"/>
+              <w:i w:val="0"/>
+              <w:iCs w:val="0"/>
+              <w:noProof/>
+              <w:sz w:val="22"/>
+              <w:szCs w:val="22"/>
+              <w:lang w:val="en-US"/>
+            </w:rPr>
+          </w:pPr>
+          <w:hyperlink w:anchor="_Toc270597212" w:history="1">
+            <w:r>
+              <w:rPr>
+                <w:rStyle w:val="Hyperlink"/>
+                <w:noProof/>
+              </w:rPr>
+              <w:t>2. Literature Review</w:t>
+            </w:r>
+            <w:r>
+              <w:rPr>
+                <w:noProof/>
+                <w:webHidden/>
+              </w:rPr>
+              <w:tab/>
+            </w:r>
+            <w:r>
+              <w:rPr>
+                <w:noProof/>
+                <w:webHidden/>
+              </w:rPr>
+              <w:fldChar w:fldCharType="begin"/>
+            </w:r>
+            <w:r>
+              <w:rPr>
+                <w:noProof/>
+                <w:webHidden/>
+              </w:rPr>
+              <w:instrText xml:space="preserve"> PAGEREF _Toc270597212 \h </w:instrText>
+            </w:r>
+            <w:r>
+              <w:rPr>
+                <w:noProof/>
+                <w:webHidden/>
+              </w:rPr>
+            </w:r>
+            <w:r>
+              <w:rPr>
+                <w:noProof/>
+                <w:webHidden/>
+              </w:rPr>
+              <w:fldChar w:fldCharType="separate"/>
+            </w:r>
+            <w:r>
+              <w:rPr>
+                <w:noProof/>
+                <w:webHidden/>
+              </w:rPr>
+              <w:t>3</w:t>
+            </w:r>
+            <w:r>
+              <w:rPr>
+                <w:noProof/>
+                <w:webHidden/>
+              </w:rPr>
+              <w:fldChar w:fldCharType="end"/>
+            </w:r>
+          </w:hyperlink>
+        </w:p>
+        <w:p>
+          <w:pPr>
+            <w:pStyle w:val="TOC2"/>
+            <w:tabs>
+              <w:tab w:val="right" w:leader="dot" w:pos="8657"/>
+            </w:tabs>
+            <w:rPr>
+              <w:rFonts w:eastAsiaTheme="minorEastAsia" w:cstheme="minorBidi"/>
+              <w:b w:val="0"/>
+              <w:bCs w:val="0"/>
+              <w:noProof/>
+              <w:lang w:val="en-US"/>
+            </w:rPr>
+          </w:pPr>
+          <w:hyperlink w:anchor="_Toc270597213" w:history="1">
+            <w:r>
+              <w:rPr>
+                <w:rStyle w:val="Hyperlink"/>
+                <w:noProof/>
+              </w:rPr>
+              <w:t>2.1 Mesh-free methods</w:t>
+            </w:r>
+            <w:r>
+              <w:rPr>
+                <w:noProof/>
+                <w:webHidden/>
+              </w:rPr>
+              <w:tab/>
+            </w:r>
+            <w:r>
+              <w:rPr>
+                <w:noProof/>
+                <w:webHidden/>
+              </w:rPr>
+              <w:fldChar w:fldCharType="begin"/>
+            </w:r>
+            <w:r>
+              <w:rPr>
+                <w:noProof/>
+                <w:webHidden/>
+              </w:rPr>
+              <w:instrText xml:space="preserve"> PAGEREF _Toc270597213 \h </w:instrText>
+            </w:r>
+            <w:r>
+              <w:rPr>
+                <w:noProof/>
+                <w:webHidden/>
+              </w:rPr>
+            </w:r>
+            <w:r>
+              <w:rPr>
+                <w:noProof/>
+                <w:webHidden/>
+              </w:rPr>
+              <w:fldChar w:fldCharType="separate"/>
+            </w:r>
+            <w:r>
+              <w:rPr>
+                <w:noProof/>
+                <w:webHidden/>
+              </w:rPr>
+              <w:t>3</w:t>
+            </w:r>
+            <w:r>
+              <w:rPr>
+                <w:noProof/>
+                <w:webHidden/>
+              </w:rPr>
+              <w:fldChar w:fldCharType="end"/>
+            </w:r>
+          </w:hyperlink>
+        </w:p>
+        <w:p>
+          <w:pPr>
+            <w:pStyle w:val="TOC3"/>
+            <w:tabs>
+              <w:tab w:val="right" w:leader="dot" w:pos="8657"/>
+            </w:tabs>
+            <w:rPr>
+              <w:rFonts w:eastAsiaTheme="minorEastAsia" w:cstheme="minorBidi"/>
+              <w:noProof/>
+              <w:sz w:val="22"/>
+              <w:szCs w:val="22"/>
+              <w:lang w:val="en-US"/>
+            </w:rPr>
+          </w:pPr>
+          <w:hyperlink w:anchor="_Toc270597214" w:history="1">
+            <w:r>
+              <w:rPr>
+                <w:rStyle w:val="Hyperlink"/>
+                <w:noProof/>
+              </w:rPr>
+              <w:t>2.1.1 Voxels</w:t>
+            </w:r>
+            <w:r>
+              <w:rPr>
+                <w:noProof/>
+                <w:webHidden/>
+              </w:rPr>
+              <w:tab/>
+            </w:r>
+            <w:r>
+              <w:rPr>
+                <w:noProof/>
+                <w:webHidden/>
+              </w:rPr>
+              <w:fldChar w:fldCharType="begin"/>
+            </w:r>
+            <w:r>
+              <w:rPr>
+                <w:noProof/>
+                <w:webHidden/>
+              </w:rPr>
+              <w:instrText xml:space="preserve"> PAGEREF _Toc270597214 \h </w:instrText>
+            </w:r>
+            <w:r>
+              <w:rPr>
+                <w:noProof/>
+                <w:webHidden/>
+              </w:rPr>
+            </w:r>
+            <w:r>
+              <w:rPr>
+                <w:noProof/>
+                <w:webHidden/>
+              </w:rPr>
+              <w:fldChar w:fldCharType="separate"/>
+            </w:r>
+            <w:r>
+              <w:rPr>
+                <w:noProof/>
+                <w:webHidden/>
+              </w:rPr>
+              <w:t>3</w:t>
+            </w:r>
+            <w:r>
+              <w:rPr>
+                <w:noProof/>
+                <w:webHidden/>
+              </w:rPr>
+              <w:fldChar w:fldCharType="end"/>
+            </w:r>
+          </w:hyperlink>
+        </w:p>
+        <w:p>
+          <w:pPr>
+            <w:pStyle w:val="TOC3"/>
+            <w:tabs>
+              <w:tab w:val="right" w:leader="dot" w:pos="8657"/>
+            </w:tabs>
+            <w:rPr>
+              <w:rFonts w:eastAsiaTheme="minorEastAsia" w:cstheme="minorBidi"/>
+              <w:noProof/>
+              <w:sz w:val="22"/>
+              <w:szCs w:val="22"/>
+              <w:lang w:val="en-US"/>
+            </w:rPr>
+          </w:pPr>
+          <w:hyperlink w:anchor="_Toc270597215" w:history="1">
+            <w:r>
+              <w:rPr>
+                <w:rStyle w:val="Hyperlink"/>
+                <w:noProof/>
+              </w:rPr>
+              <w:t>2.2.2 Surfels</w:t>
+            </w:r>
+            <w:r>
+              <w:rPr>
+                <w:noProof/>
+                <w:webHidden/>
+              </w:rPr>
+              <w:tab/>
+            </w:r>
+            <w:r>
+              <w:rPr>
+                <w:noProof/>
+                <w:webHidden/>
+              </w:rPr>
+              <w:fldChar w:fldCharType="begin"/>
+            </w:r>
+            <w:r>
+              <w:rPr>
+                <w:noProof/>
+                <w:webHidden/>
+              </w:rPr>
+              <w:instrText xml:space="preserve"> PAGEREF _Toc270597215 \h </w:instrText>
+            </w:r>
+            <w:r>
+              <w:rPr>
+                <w:noProof/>
+                <w:webHidden/>
+              </w:rPr>
+            </w:r>
+            <w:r>
+              <w:rPr>
+                <w:noProof/>
+                <w:webHidden/>
+              </w:rPr>
+              <w:fldChar w:fldCharType="separate"/>
+            </w:r>
+            <w:r>
+              <w:rPr>
+                <w:noProof/>
+                <w:webHidden/>
+              </w:rPr>
+              <w:t>4</w:t>
+            </w:r>
+            <w:r>
+              <w:rPr>
+                <w:noProof/>
+                <w:webHidden/>
+              </w:rPr>
+              <w:fldChar w:fldCharType="end"/>
+            </w:r>
+          </w:hyperlink>
+        </w:p>
+        <w:p>
+          <w:pPr>
+            <w:pStyle w:val="TOC1"/>
+            <w:tabs>
+              <w:tab w:val="right" w:leader="dot" w:pos="8657"/>
+            </w:tabs>
+            <w:rPr>
+              <w:rFonts w:eastAsiaTheme="minorEastAsia" w:cstheme="minorBidi"/>
+              <w:b w:val="0"/>
+              <w:bCs w:val="0"/>
+              <w:i w:val="0"/>
+              <w:iCs w:val="0"/>
+              <w:noProof/>
+              <w:sz w:val="22"/>
+              <w:szCs w:val="22"/>
+              <w:lang w:val="en-US"/>
+            </w:rPr>
+          </w:pPr>
+          <w:hyperlink w:anchor="_Toc270597216" w:history="1">
+            <w:r>
+              <w:rPr>
+                <w:rStyle w:val="Hyperlink"/>
+                <w:noProof/>
+              </w:rPr>
+              <w:t>7. References</w:t>
+            </w:r>
+            <w:r>
+              <w:rPr>
+                <w:noProof/>
+                <w:webHidden/>
+              </w:rPr>
+              <w:tab/>
+            </w:r>
+            <w:r>
+              <w:rPr>
+                <w:noProof/>
+                <w:webHidden/>
+              </w:rPr>
+              <w:fldChar w:fldCharType="begin"/>
+            </w:r>
+            <w:r>
+              <w:rPr>
+                <w:noProof/>
+                <w:webHidden/>
+              </w:rPr>
+              <w:instrText xml:space="preserve"> PAGEREF _Toc270597216 \h </w:instrText>
+            </w:r>
+            <w:r>
+              <w:rPr>
+                <w:noProof/>
+                <w:webHidden/>
+              </w:rPr>
+            </w:r>
+            <w:r>
+              <w:rPr>
+                <w:noProof/>
+                <w:webHidden/>
+              </w:rPr>
+              <w:fldChar w:fldCharType="separate"/>
+            </w:r>
+            <w:r>
+              <w:rPr>
+                <w:noProof/>
+                <w:webHidden/>
+              </w:rPr>
+              <w:t>7</w:t>
+            </w:r>
+            <w:r>
+              <w:rPr>
+                <w:noProof/>
+                <w:webHidden/>
+              </w:rPr>
+              <w:fldChar w:fldCharType="end"/>
+            </w:r>
+          </w:hyperlink>
+        </w:p>
+        <w:p>
+          <w:pPr>
+            <w:pStyle w:val="TOC1"/>
+            <w:tabs>
+              <w:tab w:val="right" w:leader="dot" w:pos="8657"/>
+            </w:tabs>
+            <w:rPr>
+              <w:rFonts w:eastAsiaTheme="minorEastAsia" w:cstheme="minorBidi"/>
+              <w:b w:val="0"/>
+              <w:bCs w:val="0"/>
+              <w:i w:val="0"/>
+              <w:iCs w:val="0"/>
+              <w:noProof/>
+              <w:sz w:val="22"/>
+              <w:szCs w:val="22"/>
+              <w:lang w:val="en-US"/>
+            </w:rPr>
+          </w:pPr>
+          <w:hyperlink w:anchor="_Toc270597217" w:history="1">
+            <w:r>
+              <w:rPr>
+                <w:rStyle w:val="Hyperlink"/>
+                <w:rFonts w:eastAsiaTheme="minorHAnsi"/>
+                <w:noProof/>
+                <w:lang w:val="en-US"/>
+              </w:rPr>
+              <w:t>8. Image references</w:t>
+            </w:r>
+            <w:r>
+              <w:rPr>
+                <w:noProof/>
+                <w:webHidden/>
+              </w:rPr>
+              <w:tab/>
+            </w:r>
+            <w:r>
+              <w:rPr>
+                <w:noProof/>
+                <w:webHidden/>
+              </w:rPr>
+              <w:fldChar w:fldCharType="begin"/>
+            </w:r>
+            <w:r>
+              <w:rPr>
+                <w:noProof/>
+                <w:webHidden/>
+              </w:rPr>
+              <w:instrText xml:space="preserve"> PAGEREF _Toc270597217 \h </w:instrText>
+            </w:r>
+            <w:r>
+              <w:rPr>
+                <w:noProof/>
+                <w:webHidden/>
+              </w:rPr>
+            </w:r>
+            <w:r>
+              <w:rPr>
+                <w:noProof/>
+                <w:webHidden/>
+              </w:rPr>
+              <w:fldChar w:fldCharType="separate"/>
+            </w:r>
+            <w:r>
+              <w:rPr>
+                <w:noProof/>
+                <w:webHidden/>
+              </w:rPr>
+              <w:t>8</w:t>
+            </w:r>
+            <w:r>
+              <w:rPr>
+                <w:noProof/>
+                <w:webHidden/>
+              </w:rPr>
+              <w:fldChar w:fldCharType="end"/>
+            </w:r>
+          </w:hyperlink>
+        </w:p>
+        <w:p>
+          <w:pPr>
+            <w:pStyle w:val="TOC1"/>
+            <w:tabs>
+              <w:tab w:val="right" w:leader="dot" w:pos="8657"/>
+            </w:tabs>
+            <w:rPr>
+              <w:rFonts w:eastAsiaTheme="minorEastAsia" w:cstheme="minorBidi"/>
+              <w:b w:val="0"/>
+              <w:bCs w:val="0"/>
+              <w:i w:val="0"/>
+              <w:iCs w:val="0"/>
+              <w:noProof/>
+              <w:sz w:val="22"/>
+              <w:szCs w:val="22"/>
+              <w:lang w:val="en-US"/>
+            </w:rPr>
+          </w:pPr>
+          <w:hyperlink w:anchor="_Toc270597218" w:history="1">
+            <w:r>
+              <w:rPr>
+                <w:rStyle w:val="Hyperlink"/>
+                <w:noProof/>
+              </w:rPr>
+              <w:t>9. Bibliography</w:t>
+            </w:r>
+            <w:r>
+              <w:rPr>
+                <w:noProof/>
+                <w:webHidden/>
+              </w:rPr>
+              <w:tab/>
+            </w:r>
+            <w:r>
+              <w:rPr>
+                <w:noProof/>
+                <w:webHidden/>
+              </w:rPr>
+              <w:fldChar w:fldCharType="begin"/>
+            </w:r>
+            <w:r>
+              <w:rPr>
+                <w:noProof/>
+                <w:webHidden/>
+              </w:rPr>
+              <w:instrText xml:space="preserve"> PAGEREF _Toc270597218 \h </w:instrText>
+            </w:r>
+            <w:r>
+              <w:rPr>
+                <w:noProof/>
+                <w:webHidden/>
+              </w:rPr>
+            </w:r>
+            <w:r>
+              <w:rPr>
+                <w:noProof/>
+                <w:webHidden/>
+              </w:rPr>
+              <w:fldChar w:fldCharType="separate"/>
+            </w:r>
+            <w:r>
+              <w:rPr>
+                <w:noProof/>
+                <w:webHidden/>
+              </w:rPr>
+              <w:t>9</w:t>
+            </w:r>
+            <w:r>
+              <w:rPr>
+                <w:noProof/>
+                <w:webHidden/>
+              </w:rPr>
+              <w:fldChar w:fldCharType="end"/>
+            </w:r>
+          </w:hyperlink>
+        </w:p>
+        <w:p>
+          <w:r>
+            <w:fldChar w:fldCharType="end"/>
+          </w:r>
+        </w:p>
+      </w:sdtContent>
+    </w:sdt>
+    <w:p>
+      <w:pPr>
+        <w:spacing w:after="200"/>
+      </w:pPr>
+      <w:r>
+        <w:br w:type="page"/>
+      </w:r>
+    </w:p>
+    <w:p>
+      <w:pPr>
+        <w:pBdr>
+          <w:bottom w:val="single" w:sz="8" w:space="1" w:color="4F81BD" w:themeColor="accent1"/>
+        </w:pBdr>
+        <w:spacing w:after="240" w:line="240" w:lineRule="auto"/>
+        <w:rPr>
+          <w:rFonts w:asciiTheme="majorHAnsi" w:hAnsiTheme="majorHAnsi"/>
+          <w:b/>
+          <w:color w:val="1F497D" w:themeColor="text2"/>
+          <w:sz w:val="36"/>
+          <w:szCs w:val="36"/>
+        </w:rPr>
+      </w:pPr>
+      <w:r>
+        <w:rPr>
+          <w:rFonts w:asciiTheme="majorHAnsi" w:hAnsiTheme="majorHAnsi"/>
+          <w:b/>
+          <w:color w:val="1F497D" w:themeColor="text2"/>
+          <w:sz w:val="36"/>
+          <w:szCs w:val="36"/>
+        </w:rPr>
+        <w:lastRenderedPageBreak/>
+        <w:t>List of tables</w:t>
+      </w:r>
+    </w:p>
+    <w:p>
+      <w:pPr>
+        <w:spacing w:after="200"/>
+      </w:pPr>
+      <w:r>
+        <w:br w:type="page"/>
+      </w:r>
+    </w:p>
+    <w:p>
+      <w:pPr>
+        <w:pBdr>
+          <w:bottom w:val="single" w:sz="8" w:space="1" w:color="4F81BD" w:themeColor="accent1"/>
+        </w:pBdr>
+        <w:spacing w:after="240" w:line="240" w:lineRule="auto"/>
+        <w:rPr>
+          <w:rFonts w:asciiTheme="majorHAnsi" w:hAnsiTheme="majorHAnsi"/>
+          <w:b/>
+          <w:color w:val="1F497D" w:themeColor="text2"/>
+          <w:sz w:val="36"/>
+          <w:szCs w:val="36"/>
+        </w:rPr>
+      </w:pPr>
+      <w:r>
+        <w:rPr>
+          <w:rFonts w:asciiTheme="majorHAnsi" w:hAnsiTheme="majorHAnsi"/>
+          <w:b/>
+          <w:color w:val="1F497D" w:themeColor="text2"/>
+          <w:sz w:val="36"/>
+          <w:szCs w:val="36"/>
+        </w:rPr>
+        <w:lastRenderedPageBreak/>
+        <w:t>List of figures</w:t>
+      </w:r>
+    </w:p>
     <w:p>
       <w:pPr>
         <w:pStyle w:val="TOC1"/>
         <w:tabs>
-          <w:tab w:val="right" w:leader="underscore" w:pos="8657"/>
+          <w:tab w:val="right" w:leader="dot" w:pos="8657"/>
         </w:tabs>
         <w:rPr>
           <w:rFonts w:eastAsiaTheme="minorEastAsia" w:cstheme="minorBidi"/>
@@ -782,21 +1492,33 @@
         </w:rPr>
       </w:pPr>
       <w:r>
+        <w:rPr>
+          <w:sz w:val="36"/>
+          <w:szCs w:val="36"/>
+        </w:rPr>
         <w:fldChar w:fldCharType="begin"/>
       </w:r>
       <w:r>
-        <w:instrText xml:space="preserve"> TOC \o "1-3" \h \z \u </w:instrText>
-      </w:r>
-      <w:r>
+        <w:rPr>
+          <w:sz w:val="36"/>
+          <w:szCs w:val="36"/>
+        </w:rPr>
+        <w:instrText xml:space="preserve"> TOC \h \z \t "Caption;1" </w:instrText>
+      </w:r>
+      <w:r>
+        <w:rPr>
+          <w:sz w:val="36"/>
+          <w:szCs w:val="36"/>
+        </w:rPr>
         <w:fldChar w:fldCharType="separate"/>
       </w:r>
-      <w:hyperlink w:anchor="_Toc270448425" w:history="1">
+      <w:hyperlink r:id="rId9" w:anchor="_Toc270621731" w:history="1">
         <w:r>
           <w:rPr>
             <w:rStyle w:val="Hyperlink"/>
             <w:noProof/>
           </w:rPr>
-          <w:t>1. Introduction</w:t>
+          <w:t>Figure 1 - Fallout 3 nuclear weapon launcher (Sigger 2008)</w:t>
         </w:r>
         <w:r>
           <w:rPr>
@@ -817,7 +1539,7 @@
             <w:noProof/>
             <w:webHidden/>
           </w:rPr>
-          <w:instrText xml:space="preserve"> PAGEREF _Toc270448425 \h </w:instrText>
+          <w:instrText xml:space="preserve"> PAGEREF _Toc270621731 \h </w:instrText>
         </w:r>
         <w:r>
           <w:rPr>
@@ -852,7 +1574,7 @@
       <w:pPr>
         <w:pStyle w:val="TOC1"/>
         <w:tabs>
-          <w:tab w:val="right" w:leader="underscore" w:pos="8657"/>
+          <w:tab w:val="right" w:leader="dot" w:pos="8657"/>
         </w:tabs>
         <w:rPr>
           <w:rFonts w:eastAsiaTheme="minorEastAsia" w:cstheme="minorBidi"/>
@@ -866,13 +1588,13 @@
           <w:lang w:val="en-US"/>
         </w:rPr>
       </w:pPr>
-      <w:hyperlink w:anchor="_Toc270448426" w:history="1">
+      <w:hyperlink r:id="rId10" w:anchor="_Toc270621732" w:history="1">
         <w:r>
           <w:rPr>
             <w:rStyle w:val="Hyperlink"/>
             <w:noProof/>
           </w:rPr>
-          <w:t>2. Literature Review</w:t>
+          <w:t>Figure 2 - 15 Cube triangulations (Lorensen and Cline 1987, p165)</w:t>
         </w:r>
         <w:r>
           <w:rPr>
@@ -893,7 +1615,7 @@
             <w:noProof/>
             <w:webHidden/>
           </w:rPr>
-          <w:instrText xml:space="preserve"> PAGEREF _Toc270448426 \h </w:instrText>
+          <w:instrText xml:space="preserve"> PAGEREF _Toc270621732 \h </w:instrText>
         </w:r>
         <w:r>
           <w:rPr>
@@ -926,25 +1648,29 @@
     </w:p>
     <w:p>
       <w:pPr>
-        <w:pStyle w:val="TOC2"/>
+        <w:pStyle w:val="TOC1"/>
         <w:tabs>
-          <w:tab w:val="right" w:leader="underscore" w:pos="8657"/>
+          <w:tab w:val="right" w:leader="dot" w:pos="8657"/>
         </w:tabs>
         <w:rPr>
           <w:rFonts w:eastAsiaTheme="minorEastAsia" w:cstheme="minorBidi"/>
           <w:b w:val="0"/>
           <w:bCs w:val="0"/>
+          <w:i w:val="0"/>
+          <w:iCs w:val="0"/>
           <w:noProof/>
-          <w:lang w:val="en-US"/>
-        </w:rPr>
-      </w:pPr>
-      <w:hyperlink w:anchor="_Toc270448427" w:history="1">
+          <w:sz w:val="22"/>
+          <w:szCs w:val="22"/>
+          <w:lang w:val="en-US"/>
+        </w:rPr>
+      </w:pPr>
+      <w:hyperlink r:id="rId11" w:anchor="_Toc270621733" w:history="1">
         <w:r>
           <w:rPr>
             <w:rStyle w:val="Hyperlink"/>
             <w:noProof/>
           </w:rPr>
-          <w:t>2.1 Mesh-based methods</w:t>
+          <w:t>Figure 3 - Voxel sphere of resolution 20, 40 and 80 respectively (Author’s student project)</w:t>
         </w:r>
         <w:r>
           <w:rPr>
@@ -965,7 +1691,7 @@
             <w:noProof/>
             <w:webHidden/>
           </w:rPr>
-          <w:instrText xml:space="preserve"> PAGEREF _Toc270448427 \h </w:instrText>
+          <w:instrText xml:space="preserve"> PAGEREF _Toc270621733 \h </w:instrText>
         </w:r>
         <w:r>
           <w:rPr>
@@ -998,25 +1724,29 @@
     </w:p>
     <w:p>
       <w:pPr>
-        <w:pStyle w:val="TOC3"/>
+        <w:pStyle w:val="TOC1"/>
         <w:tabs>
-          <w:tab w:val="right" w:leader="underscore" w:pos="8657"/>
+          <w:tab w:val="right" w:leader="dot" w:pos="8657"/>
         </w:tabs>
         <w:rPr>
           <w:rFonts w:eastAsiaTheme="minorEastAsia" w:cstheme="minorBidi"/>
+          <w:b w:val="0"/>
+          <w:bCs w:val="0"/>
+          <w:i w:val="0"/>
+          <w:iCs w:val="0"/>
           <w:noProof/>
           <w:sz w:val="22"/>
           <w:szCs w:val="22"/>
           <w:lang w:val="en-US"/>
         </w:rPr>
       </w:pPr>
-      <w:hyperlink w:anchor="_Toc270448428" w:history="1">
+      <w:hyperlink r:id="rId12" w:anchor="_Toc270621734" w:history="1">
         <w:r>
           <w:rPr>
             <w:rStyle w:val="Hyperlink"/>
             <w:noProof/>
           </w:rPr>
-          <w:t>2.1.1 Voxels</w:t>
+          <w:t>Figure 4 - Surfel</w:t>
         </w:r>
         <w:r>
           <w:rPr>
@@ -1037,155 +1767,7 @@
             <w:noProof/>
             <w:webHidden/>
           </w:rPr>
-          <w:instrText xml:space="preserve"> PAGEREF _Toc270448428 \h </w:instrText>
-        </w:r>
-        <w:r>
-          <w:rPr>
-            <w:noProof/>
-            <w:webHidden/>
-          </w:rPr>
-        </w:r>
-        <w:r>
-          <w:rPr>
-            <w:noProof/>
-            <w:webHidden/>
-          </w:rPr>
-          <w:fldChar w:fldCharType="separate"/>
-        </w:r>
-        <w:r>
-          <w:rPr>
-            <w:noProof/>
-            <w:webHidden/>
-          </w:rPr>
-          <w:t>3</w:t>
-        </w:r>
-        <w:r>
-          <w:rPr>
-            <w:noProof/>
-            <w:webHidden/>
-          </w:rPr>
-          <w:fldChar w:fldCharType="end"/>
-        </w:r>
-      </w:hyperlink>
-    </w:p>
-    <w:p>
-      <w:pPr>
-        <w:pStyle w:val="TOC2"/>
-        <w:tabs>
-          <w:tab w:val="right" w:leader="underscore" w:pos="8657"/>
-        </w:tabs>
-        <w:rPr>
-          <w:rFonts w:eastAsiaTheme="minorEastAsia" w:cstheme="minorBidi"/>
-          <w:b w:val="0"/>
-          <w:bCs w:val="0"/>
-          <w:noProof/>
-          <w:lang w:val="en-US"/>
-        </w:rPr>
-      </w:pPr>
-      <w:hyperlink w:anchor="_Toc270448429" w:history="1">
-        <w:r>
-          <w:rPr>
-            <w:rStyle w:val="Hyperlink"/>
-            <w:noProof/>
-          </w:rPr>
-          <w:t>2.2 Mesh-free methods</w:t>
-        </w:r>
-        <w:r>
-          <w:rPr>
-            <w:noProof/>
-            <w:webHidden/>
-          </w:rPr>
-          <w:tab/>
-        </w:r>
-        <w:r>
-          <w:rPr>
-            <w:noProof/>
-            <w:webHidden/>
-          </w:rPr>
-          <w:fldChar w:fldCharType="begin"/>
-        </w:r>
-        <w:r>
-          <w:rPr>
-            <w:noProof/>
-            <w:webHidden/>
-          </w:rPr>
-          <w:instrText xml:space="preserve"> PAGEREF _Toc270448429 \h </w:instrText>
-        </w:r>
-        <w:r>
-          <w:rPr>
-            <w:noProof/>
-            <w:webHidden/>
-          </w:rPr>
-        </w:r>
-        <w:r>
-          <w:rPr>
-            <w:noProof/>
-            <w:webHidden/>
-          </w:rPr>
-          <w:fldChar w:fldCharType="separate"/>
-        </w:r>
-        <w:r>
-          <w:rPr>
-            <w:noProof/>
-            <w:webHidden/>
-          </w:rPr>
-          <w:t>3</w:t>
-        </w:r>
-        <w:r>
-          <w:rPr>
-            <w:noProof/>
-            <w:webHidden/>
-          </w:rPr>
-          <w:fldChar w:fldCharType="end"/>
-        </w:r>
-      </w:hyperlink>
-    </w:p>
-    <w:p>
-      <w:pPr>
-        <w:pStyle w:val="TOC1"/>
-        <w:tabs>
-          <w:tab w:val="right" w:leader="underscore" w:pos="8657"/>
-        </w:tabs>
-        <w:rPr>
-          <w:rFonts w:eastAsiaTheme="minorEastAsia" w:cstheme="minorBidi"/>
-          <w:b w:val="0"/>
-          <w:bCs w:val="0"/>
-          <w:i w:val="0"/>
-          <w:iCs w:val="0"/>
-          <w:noProof/>
-          <w:sz w:val="22"/>
-          <w:szCs w:val="22"/>
-          <w:lang w:val="en-US"/>
-        </w:rPr>
-      </w:pPr>
-      <w:hyperlink w:anchor="_Toc270448430" w:history="1">
-        <w:r>
-          <w:rPr>
-            <w:rStyle w:val="Hyperlink"/>
-            <w:noProof/>
-          </w:rPr>
-          <w:t>7. References</w:t>
-        </w:r>
-        <w:r>
-          <w:rPr>
-            <w:noProof/>
-            <w:webHidden/>
-          </w:rPr>
-          <w:tab/>
-        </w:r>
-        <w:r>
-          <w:rPr>
-            <w:noProof/>
-            <w:webHidden/>
-          </w:rPr>
-          <w:fldChar w:fldCharType="begin"/>
-        </w:r>
-        <w:r>
-          <w:rPr>
-            <w:noProof/>
-            <w:webHidden/>
-          </w:rPr>
-          <w:instrText xml:space="preserve"> PAGEREF _Toc270448430 \h </w:instrText>
+          <w:instrText xml:space="preserve"> PAGEREF _Toc270621734 \h </w:instrText>
         </w:r>
         <w:r>
           <w:rPr>
@@ -1220,7 +1802,7 @@
       <w:pPr>
         <w:pStyle w:val="TOC1"/>
         <w:tabs>
-          <w:tab w:val="right" w:leader="underscore" w:pos="8657"/>
+          <w:tab w:val="right" w:leader="dot" w:pos="8657"/>
         </w:tabs>
         <w:rPr>
           <w:rFonts w:eastAsiaTheme="minorEastAsia" w:cstheme="minorBidi"/>
@@ -1234,7 +1816,14 @@
           <w:lang w:val="en-US"/>
         </w:rPr>
       </w:pPr>
-      <w:hyperlink w:anchor="_Toc270448431" w:history="1">
+      <w:hyperlink r:id="rId13" w:anchor="_Toc270621735" w:history="1">
+        <w:r>
+          <w:rPr>
+            <w:rStyle w:val="Hyperlink"/>
+            <w:noProof/>
+          </w:rPr>
+          <w:t>Figure 5 - Charlemagne model (600.000 points) with 2.000, 10.000, 70.000 and 600.000 surfels respectively (</w:t>
+        </w:r>
         <w:r>
           <w:rPr>
             <w:rStyle w:val="Hyperlink"/>
@@ -1242,7 +1831,14 @@
             <w:noProof/>
             <w:lang w:val="en-US"/>
           </w:rPr>
-          <w:t>8. Image references</w:t>
+          <w:t>Gross and Pfister 2007, p 133</w:t>
+        </w:r>
+        <w:r>
+          <w:rPr>
+            <w:rStyle w:val="Hyperlink"/>
+            <w:noProof/>
+          </w:rPr>
+          <w:t>)</w:t>
         </w:r>
         <w:r>
           <w:rPr>
@@ -1263,7 +1859,7 @@
             <w:noProof/>
             <w:webHidden/>
           </w:rPr>
-          <w:instrText xml:space="preserve"> PAGEREF _Toc270448431 \h </w:instrText>
+          <w:instrText xml:space="preserve"> PAGEREF _Toc270621735 \h </w:instrText>
         </w:r>
         <w:r>
           <w:rPr>
@@ -1298,7 +1894,7 @@
       <w:pPr>
         <w:pStyle w:val="TOC1"/>
         <w:tabs>
-          <w:tab w:val="right" w:leader="underscore" w:pos="8657"/>
+          <w:tab w:val="right" w:leader="dot" w:pos="8657"/>
         </w:tabs>
         <w:rPr>
           <w:rFonts w:eastAsiaTheme="minorEastAsia" w:cstheme="minorBidi"/>
@@ -1312,13 +1908,13 @@
           <w:lang w:val="en-US"/>
         </w:rPr>
       </w:pPr>
-      <w:hyperlink w:anchor="_Toc270448432" w:history="1">
+      <w:hyperlink r:id="rId14" w:anchor="_Toc270621736" w:history="1">
         <w:r>
           <w:rPr>
             <w:rStyle w:val="Hyperlink"/>
             <w:noProof/>
           </w:rPr>
-          <w:t>9. Bibliography</w:t>
+          <w:t>Figure 6 - Elliptical surfels covering a smooth 3D surface. The surfels draw over the adjacent surfels to cover up holes (Pajarola, Sainz And Guidotti 2004, p 599)</w:t>
         </w:r>
         <w:r>
           <w:rPr>
@@ -1339,7 +1935,7 @@
             <w:noProof/>
             <w:webHidden/>
           </w:rPr>
-          <w:instrText xml:space="preserve"> PAGEREF _Toc270448432 \h </w:instrText>
+          <w:instrText xml:space="preserve"> PAGEREF _Toc270621736 \h </w:instrText>
         </w:r>
         <w:r>
           <w:rPr>
@@ -1372,206 +1968,18 @@
     </w:p>
     <w:p>
       <w:pPr>
-        <w:spacing w:after="200"/>
-      </w:pPr>
-      <w:r>
-        <w:fldChar w:fldCharType="end"/>
-      </w:r>
-      <w:r>
-        <w:br w:type="page"/>
-      </w:r>
-    </w:p>
-    <w:p>
-      <w:pPr>
-        <w:pBdr>
-          <w:bottom w:val="single" w:sz="8" w:space="1" w:color="4F81BD" w:themeColor="accent1"/>
-        </w:pBdr>
-        <w:spacing w:after="240" w:line="240" w:lineRule="auto"/>
-        <w:rPr>
-          <w:rFonts w:asciiTheme="majorHAnsi" w:hAnsiTheme="majorHAnsi"/>
-          <w:b/>
-          <w:color w:val="1F497D" w:themeColor="text2"/>
+        <w:rPr>
           <w:sz w:val="36"/>
           <w:szCs w:val="36"/>
         </w:rPr>
       </w:pPr>
       <w:r>
         <w:rPr>
-          <w:rFonts w:asciiTheme="majorHAnsi" w:hAnsiTheme="majorHAnsi"/>
-          <w:b/>
-          <w:color w:val="1F497D" w:themeColor="text2"/>
           <w:sz w:val="36"/>
           <w:szCs w:val="36"/>
         </w:rPr>
-        <w:lastRenderedPageBreak/>
-        <w:t>List of tables</w:t>
-      </w:r>
-    </w:p>
-    <w:p>
-      <w:pPr>
-        <w:spacing w:after="200"/>
-      </w:pPr>
-      <w:r>
-        <w:br w:type="page"/>
-      </w:r>
-    </w:p>
-    <w:p>
-      <w:pPr>
-        <w:pBdr>
-          <w:bottom w:val="single" w:sz="8" w:space="1" w:color="4F81BD" w:themeColor="accent1"/>
-        </w:pBdr>
-        <w:spacing w:after="240" w:line="240" w:lineRule="auto"/>
-        <w:rPr>
-          <w:rFonts w:asciiTheme="majorHAnsi" w:hAnsiTheme="majorHAnsi"/>
-          <w:b/>
-          <w:color w:val="1F497D" w:themeColor="text2"/>
-          <w:sz w:val="36"/>
-          <w:szCs w:val="36"/>
-        </w:rPr>
-      </w:pPr>
-      <w:r>
-        <w:rPr>
-          <w:rFonts w:asciiTheme="majorHAnsi" w:hAnsiTheme="majorHAnsi"/>
-          <w:b/>
-          <w:color w:val="1F497D" w:themeColor="text2"/>
-          <w:sz w:val="36"/>
-          <w:szCs w:val="36"/>
-        </w:rPr>
-        <w:lastRenderedPageBreak/>
-        <w:t>List of figures</w:t>
-      </w:r>
-    </w:p>
-    <w:p>
-      <w:pPr>
-        <w:pStyle w:val="TOC1"/>
-        <w:tabs>
-          <w:tab w:val="right" w:leader="underscore" w:pos="8657"/>
-        </w:tabs>
-        <w:rPr>
-          <w:rFonts w:eastAsiaTheme="minorEastAsia" w:cstheme="minorBidi"/>
-          <w:b w:val="0"/>
-          <w:bCs w:val="0"/>
-          <w:i w:val="0"/>
-          <w:iCs w:val="0"/>
-          <w:noProof/>
-          <w:sz w:val="22"/>
-          <w:szCs w:val="22"/>
-          <w:lang w:val="en-US"/>
-        </w:rPr>
-      </w:pPr>
-      <w:r>
-        <w:rPr>
-          <w:sz w:val="36"/>
-          <w:szCs w:val="36"/>
-        </w:rPr>
-        <w:fldChar w:fldCharType="begin"/>
-      </w:r>
-      <w:r>
-        <w:rPr>
-          <w:sz w:val="36"/>
-          <w:szCs w:val="36"/>
-        </w:rPr>
-        <w:instrText xml:space="preserve"> TOC \h \z \t "Caption;1" </w:instrText>
-      </w:r>
-      <w:r>
-        <w:rPr>
-          <w:sz w:val="36"/>
-          <w:szCs w:val="36"/>
-        </w:rPr>
-        <w:fldChar w:fldCharType="separate"/>
-      </w:r>
-      <w:hyperlink r:id="rId9" w:anchor="_Toc270448439" w:history="1">
-        <w:r>
-          <w:rPr>
-            <w:rStyle w:val="Hyperlink"/>
-            <w:noProof/>
-          </w:rPr>
-          <w:t>Figure 1- Fallout 3 nuclear weapon launcher [Sigger 2008]</w:t>
-        </w:r>
-        <w:r>
-          <w:rPr>
-            <w:noProof/>
-            <w:webHidden/>
-          </w:rPr>
-          <w:tab/>
-        </w:r>
-        <w:r>
-          <w:rPr>
-            <w:noProof/>
-            <w:webHidden/>
-          </w:rPr>
-          <w:fldChar w:fldCharType="begin"/>
-        </w:r>
-        <w:r>
-          <w:rPr>
-            <w:noProof/>
-            <w:webHidden/>
-          </w:rPr>
-          <w:instrText xml:space="preserve"> PAGEREF _Toc270448439 \h </w:instrText>
-        </w:r>
-        <w:r>
-          <w:rPr>
-            <w:noProof/>
-            <w:webHidden/>
-          </w:rPr>
-        </w:r>
-        <w:r>
-          <w:rPr>
-            <w:noProof/>
-            <w:webHidden/>
-          </w:rPr>
-          <w:fldChar w:fldCharType="separate"/>
-        </w:r>
-        <w:r>
-          <w:rPr>
-            <w:noProof/>
-            <w:webHidden/>
-          </w:rPr>
-          <w:t>1</w:t>
-        </w:r>
-        <w:r>
-          <w:rPr>
-            <w:noProof/>
-            <w:webHidden/>
-          </w:rPr>
-          <w:fldChar w:fldCharType="end"/>
-        </w:r>
-      </w:hyperlink>
-    </w:p>
-    <w:p>
-      <w:pPr>
-        <w:rPr>
-          <w:sz w:val="36"/>
-          <w:szCs w:val="36"/>
-        </w:rPr>
-      </w:pPr>
-      <w:r>
-        <w:rPr>
-          <w:sz w:val="36"/>
-          <w:szCs w:val="36"/>
-        </w:rPr>
         <w:fldChar w:fldCharType="end"/>
       </w:r>
-    </w:p>
-    <w:p/>
-    <w:p>
-      <w:pPr>
-        <w:tabs>
-          <w:tab w:val="left" w:pos="1680"/>
-        </w:tabs>
-        <w:rPr>
-          <w:sz w:val="36"/>
-          <w:szCs w:val="36"/>
-        </w:rPr>
-      </w:pPr>
-    </w:p>
-    <w:p>
-      <w:pPr>
-        <w:rPr>
-          <w:sz w:val="36"/>
-          <w:szCs w:val="36"/>
-        </w:rPr>
-      </w:pPr>
     </w:p>
     <w:p>
       <w:pPr>
@@ -1592,7 +2000,8 @@
       <w:pPr>
         <w:pStyle w:val="Heading1"/>
       </w:pPr>
-      <w:bookmarkStart w:id="2" w:name="_Toc270448425"/>
+      <w:bookmarkStart w:id="2" w:name="_Toc270597089"/>
+      <w:bookmarkStart w:id="3" w:name="_Toc270597211"/>
       <w:r>
         <w:lastRenderedPageBreak/>
         <w:t xml:space="preserve">1. </w:t>
@@ -1601,10 +2010,11 @@
         <w:t>Introduction</w:t>
       </w:r>
       <w:bookmarkEnd w:id="2"/>
-    </w:p>
-    <w:p>
-      <w:pPr>
-        <w:spacing w:after="200"/>
+      <w:bookmarkEnd w:id="3"/>
+    </w:p>
+    <w:p>
+      <w:pPr>
+        <w:spacing w:after="120"/>
         <w:jc w:val="both"/>
         <w:rPr>
           <w:szCs w:val="24"/>
@@ -1705,7 +2115,7 @@
     </w:p>
     <w:p>
       <w:pPr>
-        <w:spacing w:after="200"/>
+        <w:spacing w:after="120"/>
         <w:jc w:val="both"/>
         <w:rPr>
           <w:szCs w:val="24"/>
@@ -1714,24 +2124,81 @@
       <w:r>
         <w:rPr>
           <w:noProof/>
+          <w:lang w:val="en-US"/>
         </w:rPr>
         <w:pict>
           <v:shapetype id="_x0000_t202" coordsize="21600,21600" o:spt="202" path="m,l,21600r21600,l21600,xe">
             <v:stroke joinstyle="miter"/>
             <v:path gradientshapeok="t" o:connecttype="rect"/>
           </v:shapetype>
-          <v:shape id="_x0000_s1059" type="#_x0000_t202" style="position:absolute;left:0;text-align:left;margin-left:1.75pt;margin-top:236.2pt;width:238.5pt;height:18.75pt;z-index:251660288" wrapcoords="-68 0 -68 20829 21600 20829 21600 0 -68 0" stroked="f">
-            <v:textbox inset="0,0,0,0">
+          <v:shape id="_x0000_s1092" type="#_x0000_t202" style="position:absolute;left:0;text-align:left;margin-left:0;margin-top:269.15pt;width:268.6pt;height:184.65pt;z-index:251702272;mso-position-horizontal-relative:margin;mso-position-vertical-relative:margin" filled="f" stroked="f" strokecolor="black [3213]">
+            <v:textbox>
               <w:txbxContent>
                 <w:p>
                   <w:pPr>
+                    <w:keepNext/>
+                  </w:pPr>
+                  <w:r>
+                    <w:drawing>
+                      <wp:inline distT="0" distB="0" distL="0" distR="0">
+                        <wp:extent cx="3017106" cy="1893267"/>
+                        <wp:effectExtent l="76200" t="38100" r="126144" b="87933"/>
+                        <wp:docPr id="34" name="Picture 34"/>
+                        <wp:cNvGraphicFramePr>
+                          <a:graphicFrameLocks xmlns:a="http://schemas.openxmlformats.org/drawingml/2006/main" noChangeAspect="1"/>
+                        </wp:cNvGraphicFramePr>
+                        <a:graphic xmlns:a="http://schemas.openxmlformats.org/drawingml/2006/main">
+                          <a:graphicData uri="http://schemas.openxmlformats.org/drawingml/2006/picture">
+                            <pic:pic xmlns:pic="http://schemas.openxmlformats.org/drawingml/2006/picture">
+                              <pic:nvPicPr>
+                                <pic:cNvPr id="0" name="Picture 10" descr="Photo"/>
+                                <pic:cNvPicPr>
+                                  <a:picLocks noChangeAspect="1" noChangeArrowheads="1"/>
+                                </pic:cNvPicPr>
+                              </pic:nvPicPr>
+                              <pic:blipFill>
+                                <a:blip r:embed="rId15" cstate="print"/>
+                                <a:srcRect/>
+                                <a:stretch>
+                                  <a:fillRect/>
+                                </a:stretch>
+                              </pic:blipFill>
+                              <pic:spPr bwMode="auto">
+                                <a:xfrm>
+                                  <a:off x="0" y="0"/>
+                                  <a:ext cx="3019425" cy="1892935"/>
+                                </a:xfrm>
+                                <a:prstGeom prst="rect">
+                                  <a:avLst/>
+                                </a:prstGeom>
+                                <a:ln w="38100" cap="sq">
+                                  <a:solidFill>
+                                    <a:schemeClr val="tx2"/>
+                                  </a:solidFill>
+                                  <a:miter lim="800000"/>
+                                </a:ln>
+                                <a:effectLst>
+                                  <a:outerShdw blurRad="57150" dist="50800" dir="2700000" algn="tl" rotWithShape="0">
+                                    <a:srgbClr val="000000">
+                                      <a:alpha val="40000"/>
+                                    </a:srgbClr>
+                                  </a:outerShdw>
+                                </a:effectLst>
+                              </pic:spPr>
+                            </pic:pic>
+                          </a:graphicData>
+                        </a:graphic>
+                      </wp:inline>
+                    </w:drawing>
+                  </w:r>
+                </w:p>
+                <w:p>
+                  <w:pPr>
                     <w:pStyle w:val="Caption"/>
-                    <w:rPr>
-                      <w:sz w:val="24"/>
-                      <w:szCs w:val="24"/>
-                    </w:rPr>
                   </w:pPr>
-                  <w:bookmarkStart w:id="3" w:name="_Toc270448439"/>
+                  <w:bookmarkStart w:id="4" w:name="_Toc270596939"/>
+                  <w:bookmarkStart w:id="5" w:name="_Toc270597139"/>
+                  <w:bookmarkStart w:id="6" w:name="_Toc270621731"/>
                   <w:r>
                     <w:t xml:space="preserve">Figure </w:t>
                   </w:r>
@@ -1744,13 +2211,16 @@
                     </w:r>
                   </w:fldSimple>
                   <w:r>
-                    <w:t>- Fallout 3 nuclear weapon launcher [Sigger 2008]</w:t>
+                    <w:t xml:space="preserve"> - Fallout 3 nuclear weapon launcher (Sigger 2008)</w:t>
                   </w:r>
-                  <w:bookmarkEnd w:id="3"/>
+                  <w:bookmarkEnd w:id="4"/>
+                  <w:bookmarkEnd w:id="5"/>
+                  <w:bookmarkEnd w:id="6"/>
                 </w:p>
+                <w:p/>
               </w:txbxContent>
             </v:textbox>
-            <w10:wrap type="tight"/>
+            <w10:wrap type="square" anchorx="margin" anchory="margin"/>
           </v:shape>
         </w:pict>
       </w:r>
@@ -1809,80 +2279,7 @@
         <w:rPr>
           <w:szCs w:val="24"/>
         </w:rPr>
-        <w:t xml:space="preserve">) is a perfect example of this discrepancy. In this game the </w:t>
-      </w:r>
-      <w:r>
-        <w:rPr>
-          <w:noProof/>
-          <w:lang w:val="en-US"/>
-        </w:rPr>
-        <w:drawing>
-          <wp:anchor distT="0" distB="0" distL="114300" distR="114300" simplePos="0" relativeHeight="251658240" behindDoc="1" locked="0" layoutInCell="1" allowOverlap="1">
-            <wp:simplePos x="0" y="0"/>
-            <wp:positionH relativeFrom="column">
-              <wp:posOffset>22225</wp:posOffset>
-            </wp:positionH>
-            <wp:positionV relativeFrom="paragraph">
-              <wp:posOffset>1047115</wp:posOffset>
-            </wp:positionV>
-            <wp:extent cx="3028950" cy="1895475"/>
-            <wp:effectExtent l="19050" t="0" r="0" b="0"/>
-            <wp:wrapTight wrapText="bothSides">
-              <wp:wrapPolygon edited="0">
-                <wp:start x="-136" y="0"/>
-                <wp:lineTo x="-136" y="21491"/>
-                <wp:lineTo x="21600" y="21491"/>
-                <wp:lineTo x="21600" y="0"/>
-                <wp:lineTo x="-136" y="0"/>
-              </wp:wrapPolygon>
-            </wp:wrapTight>
-            <wp:docPr id="1" name="Picture 10" descr="Photo"/>
-            <wp:cNvGraphicFramePr>
-              <a:graphicFrameLocks xmlns:a="http://schemas.openxmlformats.org/drawingml/2006/main" noChangeAspect="1"/>
-            </wp:cNvGraphicFramePr>
-            <a:graphic xmlns:a="http://schemas.openxmlformats.org/drawingml/2006/main">
-              <a:graphicData uri="http://schemas.openxmlformats.org/drawingml/2006/picture">
-                <pic:pic xmlns:pic="http://schemas.openxmlformats.org/drawingml/2006/picture">
-                  <pic:nvPicPr>
-                    <pic:cNvPr id="0" name="Picture 10" descr="Photo"/>
-                    <pic:cNvPicPr>
-                      <a:picLocks noChangeAspect="1" noChangeArrowheads="1"/>
-                    </pic:cNvPicPr>
-                  </pic:nvPicPr>
-                  <pic:blipFill>
-                    <a:blip r:embed="rId10" cstate="print"/>
-                    <a:srcRect/>
-                    <a:stretch>
-                      <a:fillRect/>
-                    </a:stretch>
-                  </pic:blipFill>
-                  <pic:spPr bwMode="auto">
-                    <a:xfrm>
-                      <a:off x="0" y="0"/>
-                      <a:ext cx="3028950" cy="1895475"/>
-                    </a:xfrm>
-                    <a:prstGeom prst="rect">
-                      <a:avLst/>
-                    </a:prstGeom>
-                    <a:noFill/>
-                    <a:ln w="9525">
-                      <a:noFill/>
-                      <a:miter lim="800000"/>
-                      <a:headEnd/>
-                      <a:tailEnd/>
-                    </a:ln>
-                  </pic:spPr>
-                </pic:pic>
-              </a:graphicData>
-            </a:graphic>
-          </wp:anchor>
-        </w:drawing>
-      </w:r>
-      <w:r>
-        <w:rPr>
-          <w:szCs w:val="24"/>
-        </w:rPr>
-        <w:t xml:space="preserve">player is given a rocket launcher that fires </w:t>
+        <w:t xml:space="preserve">) is a perfect example of this discrepancy. In this game the player is given a rocket launcher that fires </w:t>
       </w:r>
       <w:r>
         <w:rPr>
@@ -1923,7 +2320,7 @@
     </w:p>
     <w:p>
       <w:pPr>
-        <w:spacing w:after="200"/>
+        <w:spacing w:after="120"/>
         <w:jc w:val="both"/>
         <w:rPr>
           <w:szCs w:val="24"/>
@@ -1994,12 +2391,18 @@
         <w:rPr>
           <w:szCs w:val="24"/>
         </w:rPr>
-        <w:t xml:space="preserve">the deformation needs to be realistic, which is something which can be hard to do. </w:t>
-      </w:r>
-    </w:p>
-    <w:p>
-      <w:pPr>
-        <w:spacing w:after="200"/>
+        <w:t>the deformation needs to be realistic, which is something which can be hard to do.</w:t>
+      </w:r>
+      <w:r>
+        <w:rPr>
+          <w:szCs w:val="24"/>
+        </w:rPr>
+        <w:t xml:space="preserve"> </w:t>
+      </w:r>
+    </w:p>
+    <w:p>
+      <w:pPr>
+        <w:spacing w:after="120"/>
         <w:jc w:val="both"/>
         <w:rPr>
           <w:szCs w:val="24"/>
@@ -2014,7 +2417,8 @@
     </w:p>
     <w:p>
       <w:pPr>
-        <w:spacing w:after="200" w:line="276" w:lineRule="auto"/>
+        <w:spacing w:after="120" w:line="276" w:lineRule="auto"/>
+        <w:jc w:val="both"/>
         <w:rPr>
           <w:szCs w:val="24"/>
         </w:rPr>
@@ -2030,7 +2434,8 @@
       <w:pPr>
         <w:pStyle w:val="Heading1"/>
       </w:pPr>
-      <w:bookmarkStart w:id="4" w:name="_Toc270448426"/>
+      <w:bookmarkStart w:id="7" w:name="_Toc270597090"/>
+      <w:bookmarkStart w:id="8" w:name="_Toc270597212"/>
       <w:r>
         <w:lastRenderedPageBreak/>
         <w:t xml:space="preserve">2. </w:t>
@@ -2038,11 +2443,13 @@
       <w:r>
         <w:t>Literature Review</w:t>
       </w:r>
-      <w:bookmarkEnd w:id="4"/>
-    </w:p>
-    <w:p>
-      <w:pPr>
-        <w:spacing w:after="200"/>
+      <w:bookmarkEnd w:id="7"/>
+      <w:bookmarkEnd w:id="8"/>
+    </w:p>
+    <w:p>
+      <w:pPr>
+        <w:spacing w:after="120"/>
+        <w:jc w:val="both"/>
       </w:pPr>
       <w:r>
         <w:t xml:space="preserve">This chapter is dedicated to the immense research and knowledge </w:t>
@@ -2063,62 +2470,907 @@
     <w:p>
       <w:pPr>
         <w:pStyle w:val="Heading2"/>
-      </w:pPr>
-      <w:bookmarkStart w:id="5" w:name="_Toc270448427"/>
-      <w:r>
-        <w:t>2.1 Mesh-based methods</w:t>
-      </w:r>
-      <w:bookmarkEnd w:id="5"/>
-    </w:p>
-    <w:p>
-      <w:r>
-        <w:t>This sub-chapter will cover the different types of mesh-based interior and exterior methods.</w:t>
+        <w:jc w:val="both"/>
+      </w:pPr>
+      <w:bookmarkStart w:id="9" w:name="_Toc270597091"/>
+      <w:bookmarkStart w:id="10" w:name="_Toc270597213"/>
+      <w:r>
+        <w:t>2.</w:t>
+      </w:r>
+      <w:r>
+        <w:t>1</w:t>
+      </w:r>
+      <w:r>
+        <w:t xml:space="preserve"> Mesh-free methods</w:t>
+      </w:r>
+      <w:bookmarkEnd w:id="9"/>
+      <w:bookmarkEnd w:id="10"/>
+    </w:p>
+    <w:p>
+      <w:pPr>
+        <w:spacing w:after="120"/>
+        <w:jc w:val="both"/>
+      </w:pPr>
+      <w:r>
+        <w:t xml:space="preserve">This sub-chapter will cover the various mesh-free methods for </w:t>
+      </w:r>
+      <w:r>
+        <w:t>volume visualization</w:t>
+      </w:r>
+      <w:r>
+        <w:t>.</w:t>
       </w:r>
     </w:p>
     <w:p>
       <w:pPr>
         <w:pStyle w:val="Heading3"/>
-      </w:pPr>
-      <w:bookmarkStart w:id="6" w:name="_Toc270448428"/>
+        <w:jc w:val="both"/>
+      </w:pPr>
+      <w:bookmarkStart w:id="11" w:name="_Toc270597092"/>
+      <w:bookmarkStart w:id="12" w:name="_Toc270597214"/>
       <w:r>
         <w:t>2.1.1 Voxels</w:t>
       </w:r>
-      <w:bookmarkEnd w:id="6"/>
-    </w:p>
-    <w:p>
-      <w:r>
-        <w:t xml:space="preserve">Volumetric pixels (voxels) </w:t>
-      </w:r>
-      <w:r>
-        <w:t xml:space="preserve">were first introduced by </w:t>
-      </w:r>
-      <w:r>
-        <w:t>Lorenssen and Cline in 1987 in their seminal paper. They used voxels in their marching cube algorithm</w:t>
+      <w:bookmarkEnd w:id="11"/>
+      <w:bookmarkEnd w:id="12"/>
+    </w:p>
+    <w:p>
+      <w:pPr>
+        <w:spacing w:after="120"/>
+        <w:jc w:val="both"/>
+      </w:pPr>
+      <w:r>
+        <w:rPr>
+          <w:noProof/>
+          <w:lang w:val="en-US"/>
+        </w:rPr>
+        <w:pict>
+          <v:shape id="_x0000_s1091" type="#_x0000_t202" style="position:absolute;left:0;text-align:left;margin-left:0;margin-top:226.55pt;width:170.9pt;height:268.6pt;z-index:251701248;mso-position-horizontal-relative:margin;mso-position-vertical-relative:margin" filled="f" stroked="f" strokecolor="black [3213]">
+            <v:textbox>
+              <w:txbxContent>
+                <w:p>
+                  <w:pPr>
+                    <w:keepNext/>
+                  </w:pPr>
+                  <w:r>
+                    <w:drawing>
+                      <wp:inline distT="0" distB="0" distL="0" distR="0">
+                        <wp:extent cx="1873582" cy="2691930"/>
+                        <wp:effectExtent l="38100" t="57150" r="107618" b="89370"/>
+                        <wp:docPr id="29" name="Picture 29"/>
+                        <wp:cNvGraphicFramePr>
+                          <a:graphicFrameLocks xmlns:a="http://schemas.openxmlformats.org/drawingml/2006/main" noChangeAspect="1"/>
+                        </wp:cNvGraphicFramePr>
+                        <a:graphic xmlns:a="http://schemas.openxmlformats.org/drawingml/2006/main">
+                          <a:graphicData uri="http://schemas.openxmlformats.org/drawingml/2006/picture">
+                            <pic:pic xmlns:pic="http://schemas.openxmlformats.org/drawingml/2006/picture">
+                              <pic:nvPicPr>
+                                <pic:cNvPr id="0" name="Picture 13"/>
+                                <pic:cNvPicPr>
+                                  <a:picLocks noChangeAspect="1" noChangeArrowheads="1"/>
+                                </pic:cNvPicPr>
+                              </pic:nvPicPr>
+                              <pic:blipFill>
+                                <a:blip r:embed="rId16" cstate="print"/>
+                                <a:srcRect/>
+                                <a:stretch>
+                                  <a:fillRect/>
+                                </a:stretch>
+                              </pic:blipFill>
+                              <pic:spPr bwMode="auto">
+                                <a:xfrm>
+                                  <a:off x="0" y="0"/>
+                                  <a:ext cx="1873250" cy="2691765"/>
+                                </a:xfrm>
+                                <a:prstGeom prst="rect">
+                                  <a:avLst/>
+                                </a:prstGeom>
+                                <a:ln w="38100" cap="sq">
+                                  <a:solidFill>
+                                    <a:schemeClr val="tx2"/>
+                                  </a:solidFill>
+                                  <a:prstDash val="solid"/>
+                                  <a:miter lim="800000"/>
+                                </a:ln>
+                                <a:effectLst>
+                                  <a:outerShdw blurRad="50800" dist="38100" dir="2700000" algn="tl" rotWithShape="0">
+                                    <a:srgbClr val="000000">
+                                      <a:alpha val="43000"/>
+                                    </a:srgbClr>
+                                  </a:outerShdw>
+                                </a:effectLst>
+                              </pic:spPr>
+                            </pic:pic>
+                          </a:graphicData>
+                        </a:graphic>
+                      </wp:inline>
+                    </w:drawing>
+                  </w:r>
+                </w:p>
+                <w:p>
+                  <w:pPr>
+                    <w:pStyle w:val="Caption"/>
+                  </w:pPr>
+                  <w:bookmarkStart w:id="13" w:name="_Toc270596940"/>
+                  <w:bookmarkStart w:id="14" w:name="_Toc270597140"/>
+                  <w:bookmarkStart w:id="15" w:name="_Toc270621732"/>
+                  <w:r>
+                    <w:t xml:space="preserve">Figure </w:t>
+                  </w:r>
+                  <w:fldSimple w:instr=" SEQ Figure \* ARABIC ">
+                    <w:r>
+                      <w:rPr>
+                        <w:noProof/>
+                      </w:rPr>
+                      <w:t>2</w:t>
+                    </w:r>
+                  </w:fldSimple>
+                  <w:r>
+                    <w:t xml:space="preserve"> - 15 Cube triangulations (Lorensen and Cline 1987, p165)</w:t>
+                  </w:r>
+                  <w:bookmarkEnd w:id="13"/>
+                  <w:bookmarkEnd w:id="14"/>
+                  <w:bookmarkEnd w:id="15"/>
+                </w:p>
+                <w:p/>
+              </w:txbxContent>
+            </v:textbox>
+            <w10:wrap type="square" anchorx="margin" anchory="margin"/>
+          </v:shape>
+        </w:pict>
+      </w:r>
+      <w:r>
+        <w:t xml:space="preserve">The Marching Cubes algorithm was introduced in 1987 by Lorensen and Cline for </w:t>
+      </w:r>
+      <w:r>
+        <w:t xml:space="preserve">3D </w:t>
+      </w:r>
+      <w:r>
+        <w:t xml:space="preserve">visualization of medical data, such as magnetic resonance (MR) and computed tomography (CT) scans. </w:t>
+      </w:r>
+      <w:r>
+        <w:t>This algorithm takes eight voxels (points) that make up a cube and checks if the eight points are inside or outside of the model. Since each point can be in two states</w:t>
+      </w:r>
+      <w:r>
+        <w:t xml:space="preserve"> the triangulation possibilities are</w:t>
+      </w:r>
+      <w:r>
+        <w:t xml:space="preserve"> 2</w:t>
+      </w:r>
+      <w:r>
+        <w:rPr>
+          <w:vertAlign w:val="superscript"/>
+        </w:rPr>
+        <w:t>8</w:t>
+      </w:r>
+      <w:r>
+        <w:t xml:space="preserve"> = 256</w:t>
+      </w:r>
+      <w:r>
+        <w:t>. Through intuitive thinking, Lorensen and Cline reduced the number of possible triangulation from 256 down to 15</w:t>
+      </w:r>
+      <w:r>
+        <w:t xml:space="preserve"> which can be seen in Figure 2</w:t>
+      </w:r>
+      <w:r>
+        <w:t>.</w:t>
+      </w:r>
+      <w:r>
+        <w:t xml:space="preserve"> This reduction comes from the use of inverses and rotation, </w:t>
+      </w:r>
+      <w:r>
+        <w:t>as can be seen from case 0 whi</w:t>
+      </w:r>
+      <w:r>
+        <w:t xml:space="preserve">ch </w:t>
+      </w:r>
+      <w:r>
+        <w:t xml:space="preserve">happens when all or no points are in the volume. Alternatively case 1 happens when only one point is inside or outside of the volume. </w:t>
+      </w:r>
+      <w:r>
+        <w:t>When a single cube has been triangulated, the algorithm marches to the next cube</w:t>
+      </w:r>
+      <w:r>
+        <w:t xml:space="preserve"> (Lorensen and Cline 1987)</w:t>
+      </w:r>
+      <w:r>
+        <w:t>.</w:t>
+      </w:r>
+    </w:p>
+    <w:p>
+      <w:pPr>
+        <w:spacing w:after="120"/>
+        <w:jc w:val="both"/>
+      </w:pPr>
+      <w:r>
+        <w:rPr>
+          <w:noProof/>
+          <w:lang w:val="en-US"/>
+        </w:rPr>
+        <w:pict>
+          <v:shape id="_x0000_s1090" type="#_x0000_t202" style="position:absolute;left:0;text-align:left;margin-left:195.35pt;margin-top:0;width:182.8pt;height:92.05pt;z-index:251700224;mso-position-horizontal:right;mso-position-horizontal-relative:margin;mso-position-vertical:bottom;mso-position-vertical-relative:margin" filled="f" stroked="f" strokecolor="black [3213]">
+            <v:textbox>
+              <w:txbxContent>
+                <w:p>
+                  <w:pPr>
+                    <w:keepNext/>
+                  </w:pPr>
+                  <w:r>
+                    <w:drawing>
+                      <wp:inline distT="0" distB="0" distL="0" distR="0">
+                        <wp:extent cx="1938020" cy="442030"/>
+                        <wp:effectExtent l="76200" t="38100" r="138430" b="91370"/>
+                        <wp:docPr id="24" name="Picture 24"/>
+                        <wp:cNvGraphicFramePr>
+                          <a:graphicFrameLocks xmlns:a="http://schemas.openxmlformats.org/drawingml/2006/main" noChangeAspect="1"/>
+                        </wp:cNvGraphicFramePr>
+                        <a:graphic xmlns:a="http://schemas.openxmlformats.org/drawingml/2006/main">
+                          <a:graphicData uri="http://schemas.openxmlformats.org/drawingml/2006/picture">
+                            <pic:pic xmlns:pic="http://schemas.openxmlformats.org/drawingml/2006/picture">
+                              <pic:nvPicPr>
+                                <pic:cNvPr id="0" name="Picture 3"/>
+                                <pic:cNvPicPr>
+                                  <a:picLocks noChangeAspect="1" noChangeArrowheads="1"/>
+                                </pic:cNvPicPr>
+                              </pic:nvPicPr>
+                              <pic:blipFill>
+                                <a:blip r:embed="rId17"/>
+                                <a:srcRect/>
+                                <a:stretch>
+                                  <a:fillRect/>
+                                </a:stretch>
+                              </pic:blipFill>
+                              <pic:spPr bwMode="auto">
+                                <a:xfrm>
+                                  <a:off x="0" y="0"/>
+                                  <a:ext cx="1938020" cy="442030"/>
+                                </a:xfrm>
+                                <a:prstGeom prst="rect">
+                                  <a:avLst/>
+                                </a:prstGeom>
+                                <a:ln w="38100" cap="sq">
+                                  <a:solidFill>
+                                    <a:schemeClr val="tx2"/>
+                                  </a:solidFill>
+                                  <a:miter lim="800000"/>
+                                </a:ln>
+                                <a:effectLst>
+                                  <a:outerShdw blurRad="57150" dist="50800" dir="2700000" algn="tl" rotWithShape="0">
+                                    <a:srgbClr val="000000">
+                                      <a:alpha val="40000"/>
+                                    </a:srgbClr>
+                                  </a:outerShdw>
+                                </a:effectLst>
+                              </pic:spPr>
+                            </pic:pic>
+                          </a:graphicData>
+                        </a:graphic>
+                      </wp:inline>
+                    </w:drawing>
+                  </w:r>
+                </w:p>
+                <w:p>
+                  <w:pPr>
+                    <w:pStyle w:val="Caption"/>
+                  </w:pPr>
+                  <w:bookmarkStart w:id="16" w:name="_Toc270596941"/>
+                  <w:bookmarkStart w:id="17" w:name="_Toc270597141"/>
+                  <w:bookmarkStart w:id="18" w:name="_Toc270621733"/>
+                  <w:r>
+                    <w:t xml:space="preserve">Figure </w:t>
+                  </w:r>
+                  <w:fldSimple w:instr=" SEQ Figure \* ARABIC ">
+                    <w:r>
+                      <w:rPr>
+                        <w:noProof/>
+                      </w:rPr>
+                      <w:t>3</w:t>
+                    </w:r>
+                  </w:fldSimple>
+                  <w:r>
+                    <w:t xml:space="preserve"> - </w:t>
+                  </w:r>
+                  <w:r>
+                    <w:t>Voxel sphere of resolution 20, 40 and 80 respectively (Author’s student project)</w:t>
+                  </w:r>
+                  <w:bookmarkEnd w:id="16"/>
+                  <w:bookmarkEnd w:id="17"/>
+                  <w:bookmarkEnd w:id="18"/>
+                </w:p>
+                <w:p/>
+              </w:txbxContent>
+            </v:textbox>
+            <w10:wrap type="square" anchorx="margin" anchory="margin"/>
+          </v:shape>
+        </w:pict>
+      </w:r>
+      <w:r>
+        <w:t>However, this method does have its downside</w:t>
+      </w:r>
+      <w:r>
+        <w:t xml:space="preserve"> because t</w:t>
+      </w:r>
+      <w:r>
+        <w:t>he point set needs to be dense enough so the volume does not look triangulated</w:t>
+      </w:r>
+      <w:r>
+        <w:t>. In Figure 3 three voxel spheres were created using the marching cube algorithm.</w:t>
       </w:r>
       <w:r>
         <w:t xml:space="preserve"> </w:t>
       </w:r>
-    </w:p>
-    <w:p>
+      <w:r>
+        <w:t xml:space="preserve">These spheres are all of equal size, but vary in their resolution and voxel size. The leftmost </w:t>
+      </w:r>
+      <w:r>
+        <w:t xml:space="preserve">sphere </w:t>
+      </w:r>
+      <w:r>
+        <w:t xml:space="preserve">is </w:t>
+      </w:r>
+      <w:r>
+        <w:t xml:space="preserve">20 voxels </w:t>
+      </w:r>
+      <w:r>
+        <w:lastRenderedPageBreak/>
+        <w:t>in height, depth and width and has a voxel size of 1. This results in a very course representation of the sphere.</w:t>
+      </w:r>
+      <w:r>
+        <w:t xml:space="preserve"> When the resolution becomes higher than 40, the voxelized object starts to resemble a sphere</w:t>
+      </w:r>
+      <w:r>
+        <w:t xml:space="preserve">. </w:t>
+      </w:r>
+      <w:r>
+        <w:t>At this resolution the sample point count is 64000</w:t>
+      </w:r>
+      <w:r>
+        <w:t>. It is therefore</w:t>
+      </w:r>
+      <w:r>
+        <w:t xml:space="preserve"> apparent that </w:t>
+      </w:r>
+      <w:r>
+        <w:t xml:space="preserve">a detailed model will need a lot of </w:t>
+      </w:r>
+      <w:r>
+        <w:t xml:space="preserve">sample </w:t>
+      </w:r>
+      <w:r>
+        <w:t>points.</w:t>
+      </w:r>
       <w:r>
         <w:t xml:space="preserve"> </w:t>
       </w:r>
     </w:p>
-    <w:p/>
-    <w:p>
-      <w:pPr>
-        <w:pStyle w:val="Heading2"/>
-      </w:pPr>
-      <w:bookmarkStart w:id="7" w:name="_Toc270448429"/>
-      <w:r>
-        <w:t>2.2 Mesh-free methods</w:t>
-      </w:r>
-      <w:bookmarkEnd w:id="7"/>
-    </w:p>
-    <w:p>
-      <w:pPr>
-        <w:spacing w:after="200"/>
-      </w:pPr>
+    <w:p>
+      <w:pPr>
+        <w:spacing w:after="120"/>
+        <w:jc w:val="both"/>
+      </w:pPr>
+      <w:r>
+        <w:t xml:space="preserve">The reason why this method was not chosen is because </w:t>
+      </w:r>
+      <w:r>
+        <w:t xml:space="preserve">of the large point set size. When the volume is deformed, the marching cube algorithm needs to be run again. If the point set is very large, the marching cube </w:t>
+      </w:r>
+      <w:r>
+        <w:t>algorithm takes a while to finish</w:t>
+      </w:r>
+      <w:r>
+        <w:t xml:space="preserve"> and the fact that a large number of these voxel cubes will result in no triangulation</w:t>
+      </w:r>
+      <w:r>
+        <w:t>.</w:t>
+      </w:r>
+    </w:p>
+    <w:p>
+      <w:pPr>
+        <w:pStyle w:val="Heading3"/>
+        <w:jc w:val="both"/>
+      </w:pPr>
+      <w:bookmarkStart w:id="19" w:name="_Toc270597093"/>
+      <w:bookmarkStart w:id="20" w:name="_Toc270597215"/>
+      <w:r>
+        <w:t>2.</w:t>
+      </w:r>
+      <w:r>
+        <w:t>2</w:t>
+      </w:r>
+      <w:r>
+        <w:t>.</w:t>
+      </w:r>
+      <w:r>
+        <w:t>2</w:t>
+      </w:r>
+      <w:r>
+        <w:t xml:space="preserve"> Surfels</w:t>
+      </w:r>
+      <w:bookmarkEnd w:id="19"/>
+      <w:bookmarkEnd w:id="20"/>
+    </w:p>
+    <w:p>
+      <w:pPr>
+        <w:spacing w:after="120"/>
+        <w:jc w:val="both"/>
+      </w:pPr>
+      <w:r>
+        <w:rPr>
+          <w:noProof/>
+          <w:lang w:val="en-US"/>
+        </w:rPr>
+        <w:pict>
+          <v:shape id="_x0000_s1089" type="#_x0000_t202" style="position:absolute;left:0;text-align:left;margin-left:0;margin-top:0;width:115.75pt;height:104.55pt;z-index:251699200;mso-position-horizontal:left;mso-position-horizontal-relative:margin;mso-position-vertical:center;mso-position-vertical-relative:margin" filled="f" stroked="f" strokecolor="black [3213]">
+            <v:textbox>
+              <w:txbxContent>
+                <w:p>
+                  <w:pPr>
+                    <w:keepNext/>
+                  </w:pPr>
+                  <w:r>
+                    <w:rPr>
+                      <w:noProof/>
+                      <w:lang w:val="en-US"/>
+                    </w:rPr>
+                    <w:drawing>
+                      <wp:inline distT="0" distB="0" distL="0" distR="0">
+                        <wp:extent cx="1264285" cy="1009650"/>
+                        <wp:effectExtent l="19050" t="0" r="0" b="0"/>
+                        <wp:docPr id="21" name="Picture 17"/>
+                        <wp:cNvGraphicFramePr>
+                          <a:graphicFrameLocks xmlns:a="http://schemas.openxmlformats.org/drawingml/2006/main" noChangeAspect="1"/>
+                        </wp:cNvGraphicFramePr>
+                        <a:graphic xmlns:a="http://schemas.openxmlformats.org/drawingml/2006/main">
+                          <a:graphicData uri="http://schemas.openxmlformats.org/drawingml/2006/picture">
+                            <pic:pic xmlns:pic="http://schemas.openxmlformats.org/drawingml/2006/picture">
+                              <pic:nvPicPr>
+                                <pic:cNvPr id="0" name="Picture 17"/>
+                                <pic:cNvPicPr>
+                                  <a:picLocks noChangeAspect="1" noChangeArrowheads="1"/>
+                                </pic:cNvPicPr>
+                              </pic:nvPicPr>
+                              <pic:blipFill>
+                                <a:blip r:embed="rId18"/>
+                                <a:srcRect/>
+                                <a:stretch>
+                                  <a:fillRect/>
+                                </a:stretch>
+                              </pic:blipFill>
+                              <pic:spPr bwMode="auto">
+                                <a:xfrm>
+                                  <a:off x="0" y="0"/>
+                                  <a:ext cx="1264285" cy="1009650"/>
+                                </a:xfrm>
+                                <a:prstGeom prst="rect">
+                                  <a:avLst/>
+                                </a:prstGeom>
+                                <a:noFill/>
+                                <a:ln w="9525">
+                                  <a:noFill/>
+                                  <a:miter lim="800000"/>
+                                  <a:headEnd/>
+                                  <a:tailEnd/>
+                                </a:ln>
+                              </pic:spPr>
+                            </pic:pic>
+                          </a:graphicData>
+                        </a:graphic>
+                      </wp:inline>
+                    </w:drawing>
+                  </w:r>
+                </w:p>
+                <w:p>
+                  <w:pPr>
+                    <w:pStyle w:val="Caption"/>
+                  </w:pPr>
+                  <w:bookmarkStart w:id="21" w:name="_Toc270596942"/>
+                  <w:bookmarkStart w:id="22" w:name="_Toc270597142"/>
+                  <w:bookmarkStart w:id="23" w:name="_Toc270621734"/>
+                  <w:r>
+                    <w:t xml:space="preserve">Figure </w:t>
+                  </w:r>
+                  <w:fldSimple w:instr=" SEQ Figure \* ARABIC ">
+                    <w:r>
+                      <w:rPr>
+                        <w:noProof/>
+                      </w:rPr>
+                      <w:t>4</w:t>
+                    </w:r>
+                  </w:fldSimple>
+                  <w:r>
+                    <w:t xml:space="preserve"> - Surfel</w:t>
+                  </w:r>
+                  <w:bookmarkEnd w:id="21"/>
+                  <w:bookmarkEnd w:id="22"/>
+                  <w:bookmarkEnd w:id="23"/>
+                </w:p>
+                <w:p/>
+              </w:txbxContent>
+            </v:textbox>
+            <w10:wrap type="square" anchorx="margin" anchory="margin"/>
+          </v:shape>
+        </w:pict>
+      </w:r>
+      <w:r>
+        <w:t xml:space="preserve">Over the last decade, </w:t>
+      </w:r>
+      <w:r>
+        <w:t>research for point based graphics has been ever in</w:t>
+      </w:r>
+      <w:r>
+        <w:t>creasing. Surface elements (s</w:t>
+      </w:r>
+      <w:r>
+        <w:t>urfels</w:t>
+      </w:r>
+      <w:r>
+        <w:t>)</w:t>
+      </w:r>
+      <w:r>
+        <w:t xml:space="preserve"> have </w:t>
+      </w:r>
+      <w:r>
+        <w:t>become</w:t>
+      </w:r>
+      <w:r>
+        <w:t xml:space="preserve"> very </w:t>
+      </w:r>
+      <w:r>
+        <w:t xml:space="preserve">popular when it comes to point based graphics, mainly because of their </w:t>
+      </w:r>
+      <w:r>
+        <w:t xml:space="preserve">efficiency to approximate </w:t>
+      </w:r>
+      <w:r>
+        <w:t>surface</w:t>
+      </w:r>
+      <w:r>
+        <w:t xml:space="preserve"> (Gross and Pfister 2007)</w:t>
+      </w:r>
+      <w:r>
+        <w:t xml:space="preserve">. </w:t>
+      </w:r>
+      <w:r>
+        <w:t xml:space="preserve">A surfel is defined as a point with a normal and </w:t>
+      </w:r>
+      <w:r>
+        <w:t xml:space="preserve">two tangent </w:t>
+      </w:r>
+      <w:r>
+        <w:t>axes</w:t>
+      </w:r>
+      <w:r>
+        <w:t xml:space="preserve"> that define an ellipsoidal plate</w:t>
+      </w:r>
+      <w:r>
+        <w:t>. This plate can in addition contain surface information</w:t>
+      </w:r>
+      <w:r>
+        <w:t>, such as texture coordinates</w:t>
+      </w:r>
+      <w:r>
+        <w:t xml:space="preserve"> or colour</w:t>
+      </w:r>
+      <w:r>
+        <w:t>.</w:t>
+      </w:r>
+      <w:r>
+        <w:t xml:space="preserve"> Figure 4 shows an image of a surfel with normal </w:t>
+      </w:r>
+      <w:r>
+        <w:rPr>
+          <w:b/>
+        </w:rPr>
+        <w:t>N</w:t>
+      </w:r>
+      <w:r>
+        <w:t xml:space="preserve">, two tangents </w:t>
+      </w:r>
+      <w:r>
+        <w:rPr>
+          <w:b/>
+        </w:rPr>
+        <w:t>t</w:t>
+      </w:r>
+      <w:r>
+        <w:rPr>
+          <w:b/>
+          <w:vertAlign w:val="subscript"/>
+        </w:rPr>
+        <w:t>1</w:t>
+      </w:r>
+      <w:r>
+        <w:t xml:space="preserve"> and </w:t>
+      </w:r>
+      <w:r>
+        <w:rPr>
+          <w:b/>
+        </w:rPr>
+        <w:t>t</w:t>
+      </w:r>
+      <w:r>
+        <w:rPr>
+          <w:b/>
+          <w:vertAlign w:val="subscript"/>
+        </w:rPr>
+        <w:t>2</w:t>
+      </w:r>
+      <w:r>
+        <w:t xml:space="preserve"> and position </w:t>
+      </w:r>
+      <w:r>
+        <w:rPr>
+          <w:b/>
+        </w:rPr>
+        <w:t>P</w:t>
+      </w:r>
+      <w:r>
+        <w:t>.</w:t>
+      </w:r>
+      <w:r>
+        <w:t xml:space="preserve"> </w:t>
+      </w:r>
+      <w:r>
+        <w:t>The tangents are tangent to each other as well as to the normal.</w:t>
+      </w:r>
+    </w:p>
+    <w:p>
+      <w:pPr>
+        <w:spacing w:after="120"/>
+        <w:jc w:val="both"/>
+      </w:pPr>
+      <w:r>
+        <w:rPr>
+          <w:noProof/>
+          <w:lang w:val="en-US"/>
+        </w:rPr>
+        <w:pict>
+          <v:shape id="_x0000_s1088" type="#_x0000_t202" style="position:absolute;left:0;text-align:left;margin-left:0;margin-top:0;width:465.15pt;height:185.95pt;z-index:251698176;mso-position-horizontal:center;mso-position-horizontal-relative:margin;mso-position-vertical:bottom;mso-position-vertical-relative:margin" filled="f" stroked="f" strokecolor="black [3213]">
+            <v:textbox style="mso-next-textbox:#_x0000_s1088">
+              <w:txbxContent>
+                <w:p>
+                  <w:pPr>
+                    <w:keepNext/>
+                  </w:pPr>
+                  <w:r>
+                    <w:rPr>
+                      <w:noProof/>
+                      <w:lang w:val="en-US"/>
+                    </w:rPr>
+                    <w:drawing>
+                      <wp:inline distT="0" distB="0" distL="0" distR="0">
+                        <wp:extent cx="5484495" cy="1720042"/>
+                        <wp:effectExtent l="76200" t="38100" r="135255" b="89708"/>
+                        <wp:docPr id="17" name="Picture 16"/>
+                        <wp:cNvGraphicFramePr>
+                          <a:graphicFrameLocks xmlns:a="http://schemas.openxmlformats.org/drawingml/2006/main" noChangeAspect="1"/>
+                        </wp:cNvGraphicFramePr>
+                        <a:graphic xmlns:a="http://schemas.openxmlformats.org/drawingml/2006/main">
+                          <a:graphicData uri="http://schemas.openxmlformats.org/drawingml/2006/picture">
+                            <pic:pic xmlns:pic="http://schemas.openxmlformats.org/drawingml/2006/picture">
+                              <pic:nvPicPr>
+                                <pic:cNvPr id="0" name="Picture 16"/>
+                                <pic:cNvPicPr>
+                                  <a:picLocks noChangeAspect="1" noChangeArrowheads="1"/>
+                                </pic:cNvPicPr>
+                              </pic:nvPicPr>
+                              <pic:blipFill>
+                                <a:blip r:embed="rId19"/>
+                                <a:srcRect/>
+                                <a:stretch>
+                                  <a:fillRect/>
+                                </a:stretch>
+                              </pic:blipFill>
+                              <pic:spPr bwMode="auto">
+                                <a:xfrm>
+                                  <a:off x="0" y="0"/>
+                                  <a:ext cx="5484495" cy="1720042"/>
+                                </a:xfrm>
+                                <a:prstGeom prst="rect">
+                                  <a:avLst/>
+                                </a:prstGeom>
+                                <a:ln w="38100" cap="sq">
+                                  <a:solidFill>
+                                    <a:schemeClr val="tx2"/>
+                                  </a:solidFill>
+                                  <a:miter lim="800000"/>
+                                </a:ln>
+                                <a:effectLst>
+                                  <a:outerShdw blurRad="57150" dist="50800" dir="2700000" algn="tl" rotWithShape="0">
+                                    <a:srgbClr val="000000">
+                                      <a:alpha val="40000"/>
+                                    </a:srgbClr>
+                                  </a:outerShdw>
+                                </a:effectLst>
+                              </pic:spPr>
+                            </pic:pic>
+                          </a:graphicData>
+                        </a:graphic>
+                      </wp:inline>
+                    </w:drawing>
+                  </w:r>
+                </w:p>
+                <w:p>
+                  <w:pPr>
+                    <w:pStyle w:val="Caption"/>
+                  </w:pPr>
+                  <w:bookmarkStart w:id="24" w:name="_Toc270596943"/>
+                  <w:bookmarkStart w:id="25" w:name="_Toc270597143"/>
+                  <w:bookmarkStart w:id="26" w:name="_Toc270621735"/>
+                  <w:r>
+                    <w:t xml:space="preserve">Figure </w:t>
+                  </w:r>
+                  <w:fldSimple w:instr=" SEQ Figure \* ARABIC ">
+                    <w:r>
+                      <w:rPr>
+                        <w:noProof/>
+                      </w:rPr>
+                      <w:t>5</w:t>
+                    </w:r>
+                  </w:fldSimple>
+                  <w:r>
+                    <w:t xml:space="preserve"> - Charlemagne model (600.000 points) with 2.000, 10.000, 70.000 and 600.000 surfels </w:t>
+                  </w:r>
+                  <w:r>
+                    <w:t xml:space="preserve">respectively </w:t>
+                  </w:r>
+                  <w:r>
+                    <w:t>(</w:t>
+                  </w:r>
+                  <w:r>
+                    <w:rPr>
+                      <w:rFonts w:eastAsiaTheme="minorHAnsi"/>
+                      <w:szCs w:val="24"/>
+                      <w:lang w:val="en-US"/>
+                    </w:rPr>
+                    <w:t>Gross and Pfister 2007</w:t>
+                  </w:r>
+                  <w:r>
+                    <w:rPr>
+                      <w:rFonts w:eastAsiaTheme="minorHAnsi"/>
+                      <w:szCs w:val="24"/>
+                      <w:lang w:val="en-US"/>
+                    </w:rPr>
+                    <w:t>, p 133</w:t>
+                  </w:r>
+                  <w:r>
+                    <w:t>)</w:t>
+                  </w:r>
+                  <w:bookmarkEnd w:id="24"/>
+                  <w:bookmarkEnd w:id="25"/>
+                  <w:bookmarkEnd w:id="26"/>
+                </w:p>
+                <w:p/>
+              </w:txbxContent>
+            </v:textbox>
+            <w10:wrap type="square" anchorx="margin" anchory="margin"/>
+          </v:shape>
+        </w:pict>
+      </w:r>
+      <w:r>
+        <w:t>A surfel</w:t>
+      </w:r>
+      <w:r>
+        <w:t xml:space="preserve"> based</w:t>
+      </w:r>
+      <w:r>
+        <w:t xml:space="preserve"> surface is created by </w:t>
+      </w:r>
+      <w:r>
+        <w:t>splatting</w:t>
+      </w:r>
+      <w:r>
+        <w:t xml:space="preserve"> surfels </w:t>
+      </w:r>
+      <w:r>
+        <w:t>onto the set of input points.</w:t>
+      </w:r>
+      <w:r>
+        <w:t xml:space="preserve"> </w:t>
+      </w:r>
+      <w:r>
+        <w:t>If the point set is sufficiently dense and the surfels are correctly set up, the surfel surface can resemble the expected model.</w:t>
+      </w:r>
+      <w:r>
+        <w:t xml:space="preserve"> It is the </w:t>
+      </w:r>
+      <w:r>
+        <w:t>author’s</w:t>
+      </w:r>
+      <w:r>
+        <w:t xml:space="preserve"> opinion that this method is more efficient </w:t>
+      </w:r>
+      <w:r>
+        <w:lastRenderedPageBreak/>
+        <w:t>than using voxels</w:t>
+      </w:r>
+      <w:r>
+        <w:t xml:space="preserve"> since only </w:t>
+      </w:r>
+      <w:r>
+        <w:t xml:space="preserve">a set of exterior </w:t>
+      </w:r>
+      <w:r>
+        <w:t xml:space="preserve">points </w:t>
+      </w:r>
+      <w:r>
+        <w:t>is used to approximate the surface</w:t>
+      </w:r>
+      <w:r>
+        <w:t xml:space="preserve">. </w:t>
+      </w:r>
+      <w:r>
+        <w:t xml:space="preserve">However, this </w:t>
+      </w:r>
+      <w:r>
+        <w:t>method</w:t>
+      </w:r>
+      <w:r>
+        <w:t xml:space="preserve"> does have </w:t>
+      </w:r>
+      <w:r>
+        <w:t xml:space="preserve">its </w:t>
+      </w:r>
+      <w:r>
+        <w:t>drawbacks</w:t>
+      </w:r>
+      <w:r>
+        <w:t xml:space="preserve">. Firstly this </w:t>
+      </w:r>
+      <w:r>
+        <w:t>method has considerable overdraw</w:t>
+      </w:r>
+      <w:r>
+        <w:t xml:space="preserve">, because of the way surfels </w:t>
+      </w:r>
+      <w:r>
+        <w:t xml:space="preserve">are </w:t>
+      </w:r>
+      <w:r>
+        <w:t xml:space="preserve">used </w:t>
+      </w:r>
+      <w:r>
+        <w:t xml:space="preserve">to create a watertight surface. </w:t>
+      </w:r>
+      <w:r>
+        <w:t xml:space="preserve">It is apparent from </w:t>
+      </w:r>
+      <w:r>
+        <w:t xml:space="preserve">Figure </w:t>
+      </w:r>
+      <w:r>
+        <w:t xml:space="preserve">6 </w:t>
+      </w:r>
+      <w:r>
+        <w:t xml:space="preserve">that surfel based </w:t>
+      </w:r>
+      <w:r>
+        <w:t>rendering techniques do draw over pixels that ha</w:t>
+      </w:r>
+      <w:r>
+        <w:t>ve been drawn already</w:t>
+      </w:r>
+      <w:r>
+        <w:t xml:space="preserve">. </w:t>
+      </w:r>
+      <w:r>
+        <w:t>S</w:t>
+      </w:r>
+      <w:r>
+        <w:t xml:space="preserve">econdly, </w:t>
+      </w:r>
+      <w:r>
+        <w:t xml:space="preserve">if the point set is </w:t>
+      </w:r>
+      <w:r>
+        <w:t xml:space="preserve">obtained </w:t>
+      </w:r>
+      <w:r>
+        <w:t>from a 3D scanning</w:t>
+      </w:r>
+      <w:r>
+        <w:t xml:space="preserve"> some additional work needs to be carried out to set up the surfels correctly. A popular method is to use the Moving Least Squares (MLS) algorithm.</w:t>
+      </w:r>
     </w:p>
     <w:p>
       <w:pPr>
@@ -2133,6 +3385,144 @@
         </w:rPr>
       </w:pPr>
       <w:r>
+        <w:rPr>
+          <w:rFonts w:asciiTheme="majorHAnsi" w:eastAsiaTheme="majorEastAsia" w:hAnsiTheme="majorHAnsi" w:cstheme="majorBidi"/>
+          <w:b/>
+          <w:bCs/>
+          <w:noProof/>
+          <w:color w:val="365F91" w:themeColor="accent1" w:themeShade="BF"/>
+          <w:sz w:val="36"/>
+          <w:szCs w:val="28"/>
+          <w:lang w:val="en-US"/>
+        </w:rPr>
+        <w:pict>
+          <v:shape id="_x0000_s1093" type="#_x0000_t202" style="position:absolute;margin-left:0;margin-top:0;width:202.85pt;height:173.45pt;z-index:251703296;mso-position-horizontal:left;mso-position-horizontal-relative:margin;mso-position-vertical:top;mso-position-vertical-relative:margin" filled="f" stroked="f" strokecolor="black [3213]">
+            <v:textbox style="mso-next-textbox:#_x0000_s1093">
+              <w:txbxContent>
+                <w:p>
+                  <w:pPr>
+                    <w:keepNext/>
+                  </w:pPr>
+                  <w:r>
+                    <w:drawing>
+                      <wp:inline distT="0" distB="0" distL="0" distR="0">
+                        <wp:extent cx="2047348" cy="1319917"/>
+                        <wp:effectExtent l="76200" t="38100" r="124352" b="89783"/>
+                        <wp:docPr id="41" name="Picture 18"/>
+                        <wp:cNvGraphicFramePr>
+                          <a:graphicFrameLocks xmlns:a="http://schemas.openxmlformats.org/drawingml/2006/main" noChangeAspect="1"/>
+                        </wp:cNvGraphicFramePr>
+                        <a:graphic xmlns:a="http://schemas.openxmlformats.org/drawingml/2006/main">
+                          <a:graphicData uri="http://schemas.openxmlformats.org/drawingml/2006/picture">
+                            <pic:pic xmlns:pic="http://schemas.openxmlformats.org/drawingml/2006/picture">
+                              <pic:nvPicPr>
+                                <pic:cNvPr id="0" name="Picture 18"/>
+                                <pic:cNvPicPr>
+                                  <a:picLocks noChangeAspect="1" noChangeArrowheads="1"/>
+                                </pic:cNvPicPr>
+                              </pic:nvPicPr>
+                              <pic:blipFill>
+                                <a:blip r:embed="rId20"/>
+                                <a:srcRect/>
+                                <a:stretch>
+                                  <a:fillRect/>
+                                </a:stretch>
+                              </pic:blipFill>
+                              <pic:spPr bwMode="auto">
+                                <a:xfrm>
+                                  <a:off x="0" y="0"/>
+                                  <a:ext cx="2047348" cy="1319917"/>
+                                </a:xfrm>
+                                <a:prstGeom prst="rect">
+                                  <a:avLst/>
+                                </a:prstGeom>
+                                <a:ln w="38100" cap="sq">
+                                  <a:solidFill>
+                                    <a:schemeClr val="tx2"/>
+                                  </a:solidFill>
+                                  <a:miter lim="800000"/>
+                                </a:ln>
+                                <a:effectLst>
+                                  <a:outerShdw blurRad="57150" dist="50800" dir="2700000" algn="tl" rotWithShape="0">
+                                    <a:srgbClr val="000000">
+                                      <a:alpha val="40000"/>
+                                    </a:srgbClr>
+                                  </a:outerShdw>
+                                </a:effectLst>
+                              </pic:spPr>
+                            </pic:pic>
+                          </a:graphicData>
+                        </a:graphic>
+                      </wp:inline>
+                    </w:drawing>
+                  </w:r>
+                </w:p>
+                <w:p>
+                  <w:pPr>
+                    <w:pStyle w:val="Caption"/>
+                  </w:pPr>
+                  <w:bookmarkStart w:id="27" w:name="_Toc270621736"/>
+                  <w:r>
+                    <w:t xml:space="preserve">Figure </w:t>
+                  </w:r>
+                  <w:fldSimple w:instr=" SEQ Figure \* ARABIC ">
+                    <w:r>
+                      <w:rPr>
+                        <w:noProof/>
+                      </w:rPr>
+                      <w:t>6</w:t>
+                    </w:r>
+                  </w:fldSimple>
+                  <w:r>
+                    <w:t xml:space="preserve"> - Elliptical surfels covering </w:t>
+                  </w:r>
+                  <w:r>
+                    <w:t xml:space="preserve">a </w:t>
+                  </w:r>
+                  <w:r>
+                    <w:rPr>
+                      <w:noProof/>
+                    </w:rPr>
+                    <w:t>smooth</w:t>
+                  </w:r>
+                  <w:r>
+                    <w:rPr>
+                      <w:noProof/>
+                    </w:rPr>
+                    <w:t xml:space="preserve"> 3D surface. The surfels draw over the adjacent surfels to cover up holes (</w:t>
+                  </w:r>
+                  <w:r>
+                    <w:t xml:space="preserve">Pajarola, Sainz And Guidotti 2004, </w:t>
+                  </w:r>
+                  <w:r>
+                    <w:rPr>
+                      <w:noProof/>
+                    </w:rPr>
+                    <w:t>p 599)</w:t>
+                  </w:r>
+                  <w:bookmarkEnd w:id="27"/>
+                </w:p>
+                <w:p/>
+              </w:txbxContent>
+            </v:textbox>
+            <w10:wrap type="square" anchorx="margin" anchory="margin"/>
+          </v:shape>
+        </w:pict>
+      </w:r>
+    </w:p>
+    <w:p>
+      <w:pPr>
+        <w:spacing w:after="200" w:line="276" w:lineRule="auto"/>
+        <w:rPr>
+          <w:rFonts w:asciiTheme="majorHAnsi" w:eastAsiaTheme="majorEastAsia" w:hAnsiTheme="majorHAnsi" w:cstheme="majorBidi"/>
+          <w:b/>
+          <w:bCs/>
+          <w:color w:val="365F91" w:themeColor="accent1" w:themeShade="BF"/>
+          <w:sz w:val="36"/>
+          <w:szCs w:val="28"/>
+        </w:rPr>
+      </w:pPr>
+      <w:r>
         <w:br w:type="page"/>
       </w:r>
     </w:p>
@@ -2140,7 +3530,8 @@
       <w:pPr>
         <w:pStyle w:val="Heading1"/>
       </w:pPr>
-      <w:bookmarkStart w:id="8" w:name="_Toc270448430"/>
+      <w:bookmarkStart w:id="28" w:name="_Toc270597094"/>
+      <w:bookmarkStart w:id="29" w:name="_Toc270597216"/>
       <w:r>
         <w:lastRenderedPageBreak/>
         <w:t xml:space="preserve">7. </w:t>
@@ -2148,11 +3539,12 @@
       <w:r>
         <w:t>References</w:t>
       </w:r>
-      <w:bookmarkEnd w:id="8"/>
-    </w:p>
-    <w:p>
-      <w:pPr>
-        <w:spacing w:after="200"/>
+      <w:bookmarkEnd w:id="28"/>
+      <w:bookmarkEnd w:id="29"/>
+    </w:p>
+    <w:p>
+      <w:pPr>
+        <w:spacing w:after="120"/>
         <w:rPr>
           <w:rFonts w:eastAsiaTheme="minorHAnsi"/>
           <w:color w:val="000000"/>
@@ -2194,6 +3586,45 @@
         <w:autoSpaceDE w:val="0"/>
         <w:autoSpaceDN w:val="0"/>
         <w:adjustRightInd w:val="0"/>
+        <w:spacing w:after="120"/>
+        <w:rPr>
+          <w:rFonts w:eastAsiaTheme="minorHAnsi"/>
+          <w:szCs w:val="24"/>
+          <w:lang w:val="en-US"/>
+        </w:rPr>
+      </w:pPr>
+      <w:r>
+        <w:rPr>
+          <w:rFonts w:eastAsiaTheme="minorHAnsi"/>
+          <w:szCs w:val="24"/>
+          <w:lang w:val="en-US"/>
+        </w:rPr>
+        <w:t xml:space="preserve">Gross, M. and Pfister, H. eds. 2007. </w:t>
+      </w:r>
+      <w:r>
+        <w:rPr>
+          <w:rFonts w:eastAsiaTheme="minorHAnsi"/>
+          <w:i/>
+          <w:szCs w:val="24"/>
+          <w:lang w:val="en-US"/>
+        </w:rPr>
+        <w:t>Point based graphics.</w:t>
+      </w:r>
+      <w:r>
+        <w:rPr>
+          <w:rFonts w:eastAsiaTheme="minorHAnsi"/>
+          <w:szCs w:val="24"/>
+          <w:lang w:val="en-US"/>
+        </w:rPr>
+        <w:t xml:space="preserve"> Burlington, MA: Morgan Kaufman.</w:t>
+      </w:r>
+    </w:p>
+    <w:p>
+      <w:pPr>
+        <w:autoSpaceDE w:val="0"/>
+        <w:autoSpaceDN w:val="0"/>
+        <w:adjustRightInd w:val="0"/>
+        <w:spacing w:after="120"/>
         <w:rPr>
           <w:rFonts w:eastAsiaTheme="minorHAnsi"/>
           <w:szCs w:val="24"/>
@@ -2248,19 +3679,7 @@
         <w:autoSpaceDE w:val="0"/>
         <w:autoSpaceDN w:val="0"/>
         <w:adjustRightInd w:val="0"/>
-        <w:rPr>
-          <w:rStyle w:val="apple-style-span"/>
-          <w:color w:val="000000"/>
-          <w:sz w:val="17"/>
-          <w:szCs w:val="17"/>
-        </w:rPr>
-      </w:pPr>
-    </w:p>
-    <w:p>
-      <w:pPr>
-        <w:autoSpaceDE w:val="0"/>
-        <w:autoSpaceDN w:val="0"/>
-        <w:adjustRightInd w:val="0"/>
+        <w:spacing w:after="120"/>
         <w:rPr>
           <w:rFonts w:eastAsiaTheme="minorHAnsi"/>
           <w:color w:val="000000"/>
@@ -2303,7 +3722,7 @@
           <w:szCs w:val="24"/>
           <w:lang w:val="en-US"/>
         </w:rPr>
-        <w:t>. [online]. YouTube. Available from:</w:t>
+        <w:t>. [</w:t>
       </w:r>
       <w:r>
         <w:rPr>
@@ -2312,9 +3731,27 @@
           <w:szCs w:val="24"/>
           <w:lang w:val="en-US"/>
         </w:rPr>
+        <w:t>O</w:t>
+      </w:r>
+      <w:r>
+        <w:rPr>
+          <w:rFonts w:eastAsiaTheme="minorHAnsi"/>
+          <w:color w:val="000000"/>
+          <w:szCs w:val="24"/>
+          <w:lang w:val="en-US"/>
+        </w:rPr>
+        <w:t>nline]. YouTube. Available from:</w:t>
+      </w:r>
+      <w:r>
+        <w:rPr>
+          <w:rFonts w:eastAsiaTheme="minorHAnsi"/>
+          <w:color w:val="000000"/>
+          <w:szCs w:val="24"/>
+          <w:lang w:val="en-US"/>
+        </w:rPr>
         <w:t xml:space="preserve"> </w:t>
       </w:r>
-      <w:hyperlink r:id="rId11" w:history="1">
+      <w:hyperlink r:id="rId21" w:history="1">
         <w:r>
           <w:rPr>
             <w:rStyle w:val="Hyperlink"/>
@@ -2365,6 +3802,182 @@
         <w:autoSpaceDE w:val="0"/>
         <w:autoSpaceDN w:val="0"/>
         <w:adjustRightInd w:val="0"/>
+        <w:spacing w:after="120"/>
+      </w:pPr>
+      <w:r>
+        <w:rPr>
+          <w:rFonts w:eastAsiaTheme="minorHAnsi"/>
+          <w:szCs w:val="24"/>
+          <w:lang w:val="en-US"/>
+        </w:rPr>
+        <w:t>Pfister, H.</w:t>
+      </w:r>
+      <w:r>
+        <w:rPr>
+          <w:rFonts w:eastAsiaTheme="minorHAnsi"/>
+          <w:szCs w:val="24"/>
+          <w:lang w:val="en-US"/>
+        </w:rPr>
+        <w:t>,</w:t>
+      </w:r>
+      <w:r>
+        <w:rPr>
+          <w:rFonts w:eastAsiaTheme="minorHAnsi"/>
+          <w:szCs w:val="24"/>
+          <w:lang w:val="en-US"/>
+        </w:rPr>
+        <w:t xml:space="preserve"> et al. 2000</w:t>
+      </w:r>
+      <w:r>
+        <w:rPr>
+          <w:rFonts w:eastAsiaTheme="minorHAnsi"/>
+          <w:szCs w:val="24"/>
+          <w:lang w:val="en-US"/>
+        </w:rPr>
+        <w:t xml:space="preserve">. </w:t>
+      </w:r>
+      <w:r>
+        <w:rPr>
+          <w:rFonts w:eastAsiaTheme="minorHAnsi"/>
+          <w:szCs w:val="24"/>
+          <w:lang w:val="en-US"/>
+        </w:rPr>
+        <w:t>Surfels: surface elements as rendering primitive</w:t>
+      </w:r>
+      <w:r>
+        <w:rPr>
+          <w:rFonts w:eastAsiaTheme="minorHAnsi"/>
+          <w:szCs w:val="24"/>
+          <w:lang w:val="en-US"/>
+        </w:rPr>
+        <w:t xml:space="preserve">. In: </w:t>
+      </w:r>
+      <w:r>
+        <w:rPr>
+          <w:rFonts w:eastAsiaTheme="minorHAnsi"/>
+          <w:i/>
+          <w:szCs w:val="24"/>
+          <w:lang w:val="en-US"/>
+        </w:rPr>
+        <w:t>Proceedings of the 27</w:t>
+      </w:r>
+      <w:r>
+        <w:rPr>
+          <w:rFonts w:eastAsiaTheme="minorHAnsi"/>
+          <w:i/>
+          <w:szCs w:val="24"/>
+          <w:vertAlign w:val="superscript"/>
+          <w:lang w:val="en-US"/>
+        </w:rPr>
+        <w:t>th</w:t>
+      </w:r>
+      <w:r>
+        <w:rPr>
+          <w:rFonts w:eastAsiaTheme="minorHAnsi"/>
+          <w:i/>
+          <w:szCs w:val="24"/>
+          <w:lang w:val="en-US"/>
+        </w:rPr>
+        <w:t xml:space="preserve"> annual conference on Computer graphics and interactive techniques.</w:t>
+      </w:r>
+      <w:r>
+        <w:rPr>
+          <w:rFonts w:eastAsiaTheme="minorHAnsi"/>
+          <w:szCs w:val="24"/>
+          <w:lang w:val="en-US"/>
+        </w:rPr>
+        <w:t xml:space="preserve">  New York: ACM. </w:t>
+      </w:r>
+      <w:r>
+        <w:rPr>
+          <w:rFonts w:eastAsiaTheme="minorHAnsi"/>
+          <w:szCs w:val="24"/>
+          <w:lang w:val="en-US"/>
+        </w:rPr>
+        <w:t xml:space="preserve">pp. </w:t>
+      </w:r>
+      <w:r>
+        <w:rPr>
+          <w:rFonts w:eastAsiaTheme="minorHAnsi"/>
+          <w:szCs w:val="24"/>
+          <w:lang w:val="en-US"/>
+        </w:rPr>
+        <w:t xml:space="preserve">335 </w:t>
+      </w:r>
+      <w:r>
+        <w:rPr>
+          <w:rFonts w:eastAsiaTheme="minorHAnsi"/>
+          <w:szCs w:val="24"/>
+          <w:lang w:val="en-US"/>
+        </w:rPr>
+        <w:t>–</w:t>
+      </w:r>
+      <w:r>
+        <w:rPr>
+          <w:rFonts w:eastAsiaTheme="minorHAnsi"/>
+          <w:szCs w:val="24"/>
+          <w:lang w:val="en-US"/>
+        </w:rPr>
+        <w:t xml:space="preserve"> 342</w:t>
+      </w:r>
+      <w:r>
+        <w:rPr>
+          <w:rFonts w:eastAsiaTheme="minorHAnsi"/>
+          <w:szCs w:val="24"/>
+          <w:lang w:val="en-US"/>
+        </w:rPr>
+        <w:t xml:space="preserve">. [Online]. Available from: </w:t>
+      </w:r>
+      <w:hyperlink r:id="rId22" w:history="1">
+        <w:r>
+          <w:rPr>
+            <w:rStyle w:val="Hyperlink"/>
+          </w:rPr>
+          <w:t>http://portal.acm.org/citation.cfm?id=344779.344936</w:t>
+        </w:r>
+      </w:hyperlink>
+      <w:r>
+        <w:t xml:space="preserve"> [Accessed 21 April 2010]</w:t>
+      </w:r>
+    </w:p>
+    <w:p>
+      <w:pPr>
+        <w:autoSpaceDE w:val="0"/>
+        <w:autoSpaceDN w:val="0"/>
+        <w:adjustRightInd w:val="0"/>
+        <w:spacing w:after="120"/>
+      </w:pPr>
+      <w:r>
+        <w:t>Pajarola, R., Sainz, M. And Guidotti, P.</w:t>
+      </w:r>
+      <w:r>
+        <w:t xml:space="preserve"> 2004.</w:t>
+      </w:r>
+      <w:r>
+        <w:t xml:space="preserve"> </w:t>
+      </w:r>
+      <w:r>
+        <w:t>Confetti: Object-Space Point Blending and Splatting.</w:t>
+      </w:r>
+      <w:r>
+        <w:rPr>
+          <w:i/>
+        </w:rPr>
+        <w:t xml:space="preserve"> </w:t>
+      </w:r>
+      <w:r>
+        <w:rPr>
+          <w:i/>
+        </w:rPr>
+        <w:t>IEEE transactions on visualization and computer graphics.</w:t>
+      </w:r>
+      <w:r>
+        <w:t xml:space="preserve"> 10 (5), pp 598 – 608</w:t>
+      </w:r>
+    </w:p>
+    <w:p>
+      <w:pPr>
+        <w:spacing w:after="200" w:line="276" w:lineRule="auto"/>
         <w:rPr>
           <w:rFonts w:eastAsiaTheme="minorHAnsi"/>
           <w:color w:val="000000"/>
@@ -2375,13 +3988,58 @@
     </w:p>
     <w:p>
       <w:pPr>
+        <w:spacing w:after="200" w:line="276" w:lineRule="auto"/>
+        <w:rPr>
+          <w:rFonts w:eastAsiaTheme="minorHAnsi"/>
+          <w:color w:val="000000"/>
+          <w:szCs w:val="24"/>
+          <w:lang w:val="en-US"/>
+        </w:rPr>
+      </w:pPr>
+    </w:p>
+    <w:p>
+      <w:pPr>
+        <w:spacing w:after="200" w:line="276" w:lineRule="auto"/>
+        <w:rPr>
+          <w:rFonts w:eastAsiaTheme="minorHAnsi"/>
+          <w:color w:val="000000"/>
+          <w:szCs w:val="24"/>
+          <w:lang w:val="en-US"/>
+        </w:rPr>
+      </w:pPr>
+      <w:r>
+        <w:rPr>
+          <w:rFonts w:eastAsiaTheme="minorHAnsi"/>
+          <w:color w:val="000000"/>
+          <w:szCs w:val="24"/>
+          <w:lang w:val="en-US"/>
+        </w:rPr>
+        <w:br w:type="page"/>
+      </w:r>
+    </w:p>
+    <w:p>
+      <w:pPr>
+        <w:autoSpaceDE w:val="0"/>
+        <w:autoSpaceDN w:val="0"/>
+        <w:adjustRightInd w:val="0"/>
+        <w:rPr>
+          <w:rFonts w:eastAsiaTheme="minorHAnsi"/>
+          <w:color w:val="000000"/>
+          <w:szCs w:val="24"/>
+          <w:lang w:val="en-US"/>
+        </w:rPr>
+      </w:pPr>
+    </w:p>
+    <w:p>
+      <w:pPr>
         <w:pStyle w:val="Heading1"/>
         <w:rPr>
           <w:rFonts w:eastAsiaTheme="minorHAnsi"/>
           <w:lang w:val="en-US"/>
         </w:rPr>
       </w:pPr>
-      <w:bookmarkStart w:id="9" w:name="_Toc270448431"/>
+      <w:bookmarkStart w:id="30" w:name="_Toc270597095"/>
+      <w:bookmarkStart w:id="31" w:name="_Toc270597217"/>
       <w:r>
         <w:rPr>
           <w:rFonts w:eastAsiaTheme="minorHAnsi"/>
@@ -2389,7 +4047,8 @@
         </w:rPr>
         <w:t>8. Image references</w:t>
       </w:r>
-      <w:bookmarkEnd w:id="9"/>
+      <w:bookmarkEnd w:id="30"/>
+      <w:bookmarkEnd w:id="31"/>
     </w:p>
     <w:p>
       <w:pPr>
@@ -2404,6 +4063,14 @@
           <w:lang w:val="en-US"/>
         </w:rPr>
       </w:pPr>
+    </w:p>
+    <w:p>
+      <w:pPr>
+        <w:autoSpaceDE w:val="0"/>
+        <w:autoSpaceDN w:val="0"/>
+        <w:adjustRightInd w:val="0"/>
+        <w:spacing w:line="240" w:lineRule="auto"/>
+      </w:pPr>
       <w:r>
         <w:rPr>
           <w:rFonts w:eastAsiaTheme="minorHAnsi"/>
@@ -2432,7 +4099,7 @@
         </w:rPr>
         <w:t xml:space="preserve">. [Online image]. Available from: </w:t>
       </w:r>
-      <w:hyperlink r:id="rId12" w:history="1">
+      <w:hyperlink r:id="rId23" w:history="1">
         <w:r>
           <w:rPr>
             <w:rStyle w:val="Hyperlink"/>
@@ -2446,6 +4113,20 @@
     </w:p>
     <w:p>
       <w:pPr>
+        <w:autoSpaceDE w:val="0"/>
+        <w:autoSpaceDN w:val="0"/>
+        <w:adjustRightInd w:val="0"/>
+        <w:spacing w:line="240" w:lineRule="auto"/>
+        <w:rPr>
+          <w:rFonts w:eastAsiaTheme="minorHAnsi"/>
+          <w:color w:val="000000"/>
+          <w:szCs w:val="24"/>
+          <w:lang w:val="en-US"/>
+        </w:rPr>
+      </w:pPr>
+    </w:p>
+    <w:p>
+      <w:pPr>
         <w:spacing w:after="200"/>
       </w:pPr>
       <w:r>
@@ -2454,11 +4135,16 @@
     </w:p>
     <w:p>
       <w:pPr>
+        <w:spacing w:after="200"/>
+      </w:pPr>
+    </w:p>
+    <w:p>
+      <w:pPr>
         <w:pStyle w:val="Heading1"/>
       </w:pPr>
-      <w:bookmarkStart w:id="10" w:name="_Toc270448432"/>
-      <w:r>
-        <w:lastRenderedPageBreak/>
+      <w:bookmarkStart w:id="32" w:name="_Toc270597096"/>
+      <w:bookmarkStart w:id="33" w:name="_Toc270597218"/>
+      <w:r>
         <w:t>9</w:t>
       </w:r>
       <w:r>
@@ -2467,7 +4153,8 @@
       <w:r>
         <w:t>Bibliography</w:t>
       </w:r>
-      <w:bookmarkEnd w:id="10"/>
+      <w:bookmarkEnd w:id="32"/>
+      <w:bookmarkEnd w:id="33"/>
     </w:p>
     <w:p>
       <w:pPr>
@@ -2508,7 +4195,7 @@
 <w:ftr xmlns:ve="http://schemas.openxmlformats.org/markup-compatibility/2006" xmlns:o="urn:schemas-microsoft-com:office:office" xmlns:r="http://schemas.openxmlformats.org/officeDocument/2006/relationships" xmlns:m="http://schemas.openxmlformats.org/officeDocument/2006/math" xmlns:v="urn:schemas-microsoft-com:vml" xmlns:wp="http://schemas.openxmlformats.org/drawingml/2006/wordprocessingDrawing" xmlns:w10="urn:schemas-microsoft-com:office:word" xmlns:w="http://schemas.openxmlformats.org/wordprocessingml/2006/main" xmlns:wne="http://schemas.microsoft.com/office/word/2006/wordml">
   <w:sdt>
     <w:sdtPr>
-      <w:id w:val="101951621"/>
+      <w:id w:val="3135013"/>
       <w:docPartObj>
         <w:docPartGallery w:val="Page Numbers (Bottom of Page)"/>
         <w:docPartUnique/>
@@ -2518,24 +4205,71 @@
       <w:p>
         <w:pPr>
           <w:pStyle w:val="Footer"/>
-          <w:jc w:val="center"/>
         </w:pPr>
-        <w:fldSimple w:instr=" PAGE   \* MERGEFORMAT ">
-          <w:r>
-            <w:rPr>
-              <w:noProof/>
-            </w:rPr>
-            <w:t>2</w:t>
-          </w:r>
-        </w:fldSimple>
+        <w:r>
+          <w:rPr>
+            <w:noProof/>
+            <w:lang w:eastAsia="zh-TW"/>
+          </w:rPr>
+          <w:pict>
+            <v:shapetype id="_x0000_t185" coordsize="21600,21600" o:spt="185" adj="3600" path="m@0,nfqx0@0l0@2qy@0,21600em@1,nfqx21600@0l21600@2qy@1,21600em@0,nsqx0@0l0@2qy@0,21600l@1,21600qx21600@2l21600@0qy@1,xe" filled="f">
+              <v:formulas>
+                <v:f eqn="val #0"/>
+                <v:f eqn="sum width 0 #0"/>
+                <v:f eqn="sum height 0 #0"/>
+                <v:f eqn="prod @0 2929 10000"/>
+                <v:f eqn="sum width 0 @3"/>
+                <v:f eqn="sum height 0 @3"/>
+                <v:f eqn="val width"/>
+                <v:f eqn="val height"/>
+                <v:f eqn="prod width 1 2"/>
+                <v:f eqn="prod height 1 2"/>
+              </v:formulas>
+              <v:path o:extrusionok="f" gradientshapeok="t" limo="10800,10800" o:connecttype="custom" o:connectlocs="@8,0;0,@9;@8,@7;@6,@9" textboxrect="@3,@3,@4,@5"/>
+              <v:handles>
+                <v:h position="#0,topLeft" switch="" xrange="0,10800"/>
+              </v:handles>
+            </v:shapetype>
+            <v:shape id="_x0000_s6146" type="#_x0000_t185" style="position:absolute;margin-left:0;margin-top:0;width:44.45pt;height:18.8pt;z-index:251661312;mso-width-percent:100;mso-position-horizontal:center;mso-position-horizontal-relative:margin;mso-position-vertical:center;mso-position-vertical-relative:bottom-margin-area;mso-width-percent:100;mso-width-relative:margin;mso-height-relative:bottom-margin-area" filled="t" fillcolor="white [3212]" strokecolor="#1f497d [3215]" strokeweight="2.25pt">
+              <v:textbox inset=",0,,0">
+                <w:txbxContent>
+                  <w:p>
+                    <w:pPr>
+                      <w:jc w:val="center"/>
+                    </w:pPr>
+                    <w:fldSimple w:instr=" PAGE    \* MERGEFORMAT ">
+                      <w:r>
+                        <w:rPr>
+                          <w:noProof/>
+                        </w:rPr>
+                        <w:t>4</w:t>
+                      </w:r>
+                    </w:fldSimple>
+                  </w:p>
+                </w:txbxContent>
+              </v:textbox>
+              <w10:wrap anchorx="margin" anchory="page"/>
+            </v:shape>
+          </w:pict>
+        </w:r>
+        <w:r>
+          <w:rPr>
+            <w:noProof/>
+            <w:lang w:eastAsia="zh-TW"/>
+          </w:rPr>
+          <w:pict>
+            <v:shapetype id="_x0000_t32" coordsize="21600,21600" o:spt="32" o:oned="t" path="m,l21600,21600e" filled="f">
+              <v:path arrowok="t" fillok="f" o:connecttype="none"/>
+              <o:lock v:ext="edit" shapetype="t"/>
+            </v:shapetype>
+            <v:shape id="_x0000_s6145" type="#_x0000_t32" style="position:absolute;margin-left:0;margin-top:0;width:434.5pt;height:0;z-index:251660288;mso-position-horizontal:center;mso-position-horizontal-relative:margin;mso-position-vertical:center;mso-position-vertical-relative:bottom-margin-area;mso-height-relative:bottom-margin-area;v-text-anchor:middle" o:connectortype="straight" strokecolor="#1f497d [3215]" strokeweight="1pt">
+              <w10:wrap anchorx="margin" anchory="page"/>
+            </v:shape>
+          </w:pict>
+        </w:r>
       </w:p>
     </w:sdtContent>
   </w:sdt>
-  <w:p>
-    <w:pPr>
-      <w:pStyle w:val="Footer"/>
-    </w:pPr>
-  </w:p>
 </w:ftr>
 </file>
 
@@ -2883,7 +4617,7 @@
     <w:next w:val="Normal"/>
     <w:link w:val="Heading2Char"/>
     <w:qFormat/>
-    <w:rsid w:val="003B2EFC"/>
+    <w:rsid w:val="00876D2E"/>
     <w:pPr>
       <w:keepNext/>
       <w:pBdr>
@@ -2894,6 +4628,7 @@
     </w:pPr>
     <w:rPr>
       <w:color w:val="1F497D" w:themeColor="text2"/>
+      <w:sz w:val="28"/>
     </w:rPr>
   </w:style>
   <w:style w:type="paragraph" w:styleId="Heading3">
@@ -2950,11 +4685,11 @@
     <w:name w:val="Heading 2 Char"/>
     <w:basedOn w:val="DefaultParagraphFont"/>
     <w:link w:val="Heading2"/>
-    <w:rsid w:val="003B2EFC"/>
+    <w:rsid w:val="00876D2E"/>
     <w:rPr>
       <w:rFonts w:ascii="Times New Roman" w:eastAsia="Times New Roman" w:hAnsi="Times New Roman" w:cs="Times New Roman"/>
       <w:color w:val="1F497D" w:themeColor="text2"/>
-      <w:sz w:val="24"/>
+      <w:sz w:val="28"/>
       <w:szCs w:val="20"/>
       <w:lang w:val="en-GB"/>
     </w:rPr>
@@ -3039,7 +4774,6 @@
     <w:basedOn w:val="Normal"/>
     <w:link w:val="HeaderChar"/>
     <w:uiPriority w:val="99"/>
-    <w:semiHidden/>
     <w:unhideWhenUsed/>
     <w:rsid w:val="0045482D"/>
     <w:pPr>
@@ -3054,7 +4788,6 @@
     <w:basedOn w:val="DefaultParagraphFont"/>
     <w:link w:val="Header"/>
     <w:uiPriority w:val="99"/>
-    <w:semiHidden/>
     <w:rsid w:val="0045482D"/>
     <w:rPr>
       <w:rFonts w:ascii="Times New Roman" w:eastAsia="Times New Roman" w:hAnsi="Times New Roman" w:cs="Times New Roman"/>
@@ -3398,9 +5131,10 @@
     <w:uiPriority w:val="35"/>
     <w:unhideWhenUsed/>
     <w:qFormat/>
-    <w:rsid w:val="003C7DF2"/>
+    <w:rsid w:val="005F0E67"/>
     <w:pPr>
-      <w:spacing w:after="200"/>
+      <w:keepNext/>
+      <w:spacing w:after="200" w:line="240" w:lineRule="auto"/>
     </w:pPr>
     <w:rPr>
       <w:b/>
@@ -3426,7 +5160,327 @@
       <w:lang w:val="en-GB"/>
     </w:rPr>
   </w:style>
+  <w:style w:type="character" w:styleId="PlaceholderText">
+    <w:name w:val="Placeholder Text"/>
+    <w:basedOn w:val="DefaultParagraphFont"/>
+    <w:uiPriority w:val="99"/>
+    <w:semiHidden/>
+    <w:rsid w:val="009A6EC3"/>
+    <w:rPr>
+      <w:color w:val="808080"/>
+    </w:rPr>
+  </w:style>
+  <w:style w:type="paragraph" w:styleId="Quote">
+    <w:name w:val="Quote"/>
+    <w:basedOn w:val="Normal"/>
+    <w:next w:val="Normal"/>
+    <w:link w:val="QuoteChar"/>
+    <w:uiPriority w:val="29"/>
+    <w:qFormat/>
+    <w:rsid w:val="002C5253"/>
+    <w:rPr>
+      <w:i/>
+      <w:iCs/>
+      <w:color w:val="000000" w:themeColor="text1"/>
+    </w:rPr>
+  </w:style>
+  <w:style w:type="character" w:customStyle="1" w:styleId="QuoteChar">
+    <w:name w:val="Quote Char"/>
+    <w:basedOn w:val="DefaultParagraphFont"/>
+    <w:link w:val="Quote"/>
+    <w:uiPriority w:val="29"/>
+    <w:rsid w:val="002C5253"/>
+    <w:rPr>
+      <w:rFonts w:ascii="Times New Roman" w:eastAsia="Times New Roman" w:hAnsi="Times New Roman" w:cs="Times New Roman"/>
+      <w:i/>
+      <w:iCs/>
+      <w:color w:val="000000" w:themeColor="text1"/>
+      <w:sz w:val="24"/>
+      <w:szCs w:val="20"/>
+      <w:lang w:val="en-GB"/>
+    </w:rPr>
+  </w:style>
 </w:styles>
+</file>
+
+<file path=word/glossary/document.xml><?xml version="1.0" encoding="utf-8"?>
+<w:glossaryDocument xmlns:ve="http://schemas.openxmlformats.org/markup-compatibility/2006" xmlns:o="urn:schemas-microsoft-com:office:office" xmlns:r="http://schemas.openxmlformats.org/officeDocument/2006/relationships" xmlns:m="http://schemas.openxmlformats.org/officeDocument/2006/math" xmlns:v="urn:schemas-microsoft-com:vml" xmlns:wp="http://schemas.openxmlformats.org/drawingml/2006/wordprocessingDrawing" xmlns:w10="urn:schemas-microsoft-com:office:word" xmlns:w="http://schemas.openxmlformats.org/wordprocessingml/2006/main" xmlns:wne="http://schemas.microsoft.com/office/word/2006/wordml">
+  <w:docParts/>
+</w:glossaryDocument>
+</file>
+
+<file path=word/glossary/fontTable.xml><?xml version="1.0" encoding="utf-8"?>
+<w:fonts xmlns:r="http://schemas.openxmlformats.org/officeDocument/2006/relationships" xmlns:w="http://schemas.openxmlformats.org/wordprocessingml/2006/main">
+  <w:font w:name="Times New Roman">
+    <w:panose1 w:val="02020603050405020304"/>
+    <w:charset w:val="00"/>
+    <w:family w:val="roman"/>
+    <w:pitch w:val="variable"/>
+    <w:sig w:usb0="E0002AFF" w:usb1="C0007841" w:usb2="00000009" w:usb3="00000000" w:csb0="000001FF" w:csb1="00000000"/>
+  </w:font>
+  <w:font w:name="Calibri">
+    <w:panose1 w:val="020F0502020204030204"/>
+    <w:charset w:val="00"/>
+    <w:family w:val="swiss"/>
+    <w:pitch w:val="variable"/>
+    <w:sig w:usb0="E10002FF" w:usb1="4000ACFF" w:usb2="00000009" w:usb3="00000000" w:csb0="0000019F" w:csb1="00000000"/>
+  </w:font>
+  <w:font w:name="Cambria">
+    <w:panose1 w:val="02040503050406030204"/>
+    <w:charset w:val="00"/>
+    <w:family w:val="roman"/>
+    <w:pitch w:val="variable"/>
+    <w:sig w:usb0="A00002EF" w:usb1="4000004B" w:usb2="00000000" w:usb3="00000000" w:csb0="0000019F" w:csb1="00000000"/>
+  </w:font>
+  <w:font w:name="Tahoma">
+    <w:panose1 w:val="020B0604030504040204"/>
+    <w:charset w:val="00"/>
+    <w:family w:val="swiss"/>
+    <w:pitch w:val="variable"/>
+    <w:sig w:usb0="E1002EFF" w:usb1="C000605B" w:usb2="00000029" w:usb3="00000000" w:csb0="000101FF" w:csb1="00000000"/>
+  </w:font>
+</w:fonts>
+</file>
+
+<file path=word/glossary/settings.xml><?xml version="1.0" encoding="utf-8"?>
+<w:settings xmlns:o="urn:schemas-microsoft-com:office:office" xmlns:r="http://schemas.openxmlformats.org/officeDocument/2006/relationships" xmlns:m="http://schemas.openxmlformats.org/officeDocument/2006/math" xmlns:v="urn:schemas-microsoft-com:vml" xmlns:w10="urn:schemas-microsoft-com:office:word" xmlns:w="http://schemas.openxmlformats.org/wordprocessingml/2006/main" xmlns:sl="http://schemas.openxmlformats.org/schemaLibrary/2006/main">
+  <w:view w:val="normal"/>
+  <w:defaultTabStop w:val="720"/>
+  <w:characterSpacingControl w:val="doNotCompress"/>
+  <w:compat>
+    <w:useFELayout/>
+  </w:compat>
+  <w:rsids>
+    <w:rsidRoot w:val="00FD142B"/>
+    <w:rsid w:val="00336157"/>
+    <w:rsid w:val="00FD142B"/>
+  </w:rsids>
+  <m:mathPr>
+    <m:mathFont m:val="Cambria Math"/>
+    <m:brkBin m:val="before"/>
+    <m:brkBinSub m:val="--"/>
+    <m:smallFrac m:val="off"/>
+    <m:dispDef/>
+    <m:lMargin m:val="0"/>
+    <m:rMargin m:val="0"/>
+    <m:defJc m:val="centerGroup"/>
+    <m:wrapIndent m:val="1440"/>
+    <m:intLim m:val="subSup"/>
+    <m:naryLim m:val="undOvr"/>
+  </m:mathPr>
+  <w:themeFontLang w:val="en-US"/>
+  <w:clrSchemeMapping w:bg1="light1" w:t1="dark1" w:bg2="light2" w:t2="dark2" w:accent1="accent1" w:accent2="accent2" w:accent3="accent3" w:accent4="accent4" w:accent5="accent5" w:accent6="accent6" w:hyperlink="hyperlink" w:followedHyperlink="followedHyperlink"/>
+  <w:decimalSymbol w:val=","/>
+  <w:listSeparator w:val=";"/>
+</w:settings>
+</file>
+
+<file path=word/glossary/styles.xml><?xml version="1.0" encoding="utf-8"?>
+<w:styles xmlns:r="http://schemas.openxmlformats.org/officeDocument/2006/relationships" xmlns:w="http://schemas.openxmlformats.org/wordprocessingml/2006/main">
+  <w:docDefaults>
+    <w:rPrDefault>
+      <w:rPr>
+        <w:rFonts w:asciiTheme="minorHAnsi" w:eastAsiaTheme="minorEastAsia" w:hAnsiTheme="minorHAnsi" w:cstheme="minorBidi"/>
+        <w:sz w:val="22"/>
+        <w:szCs w:val="22"/>
+        <w:lang w:val="en-US" w:eastAsia="en-US" w:bidi="ar-SA"/>
+      </w:rPr>
+    </w:rPrDefault>
+    <w:pPrDefault>
+      <w:pPr>
+        <w:spacing w:after="200" w:line="276" w:lineRule="auto"/>
+      </w:pPr>
+    </w:pPrDefault>
+  </w:docDefaults>
+  <w:latentStyles w:defLockedState="0" w:defUIPriority="99" w:defSemiHidden="1" w:defUnhideWhenUsed="1" w:defQFormat="0" w:count="267">
+    <w:lsdException w:name="Normal" w:semiHidden="0" w:uiPriority="0" w:unhideWhenUsed="0" w:qFormat="1"/>
+    <w:lsdException w:name="heading 1" w:semiHidden="0" w:uiPriority="9" w:unhideWhenUsed="0" w:qFormat="1"/>
+    <w:lsdException w:name="heading 2" w:uiPriority="9" w:qFormat="1"/>
+    <w:lsdException w:name="heading 3" w:uiPriority="9" w:qFormat="1"/>
+    <w:lsdException w:name="heading 4" w:uiPriority="9" w:qFormat="1"/>
+    <w:lsdException w:name="heading 5" w:uiPriority="9" w:qFormat="1"/>
+    <w:lsdException w:name="heading 6" w:uiPriority="9" w:qFormat="1"/>
+    <w:lsdException w:name="heading 7" w:uiPriority="9" w:qFormat="1"/>
+    <w:lsdException w:name="heading 8" w:uiPriority="9" w:qFormat="1"/>
+    <w:lsdException w:name="heading 9" w:uiPriority="9" w:qFormat="1"/>
+    <w:lsdException w:name="toc 1" w:uiPriority="39"/>
+    <w:lsdException w:name="toc 2" w:uiPriority="39"/>
+    <w:lsdException w:name="toc 3" w:uiPriority="39"/>
+    <w:lsdException w:name="toc 4" w:uiPriority="39"/>
+    <w:lsdException w:name="toc 5" w:uiPriority="39"/>
+    <w:lsdException w:name="toc 6" w:uiPriority="39"/>
+    <w:lsdException w:name="toc 7" w:uiPriority="39"/>
+    <w:lsdException w:name="toc 8" w:uiPriority="39"/>
+    <w:lsdException w:name="toc 9" w:uiPriority="39"/>
+    <w:lsdException w:name="caption" w:uiPriority="35" w:qFormat="1"/>
+    <w:lsdException w:name="Title" w:semiHidden="0" w:uiPriority="10" w:unhideWhenUsed="0" w:qFormat="1"/>
+    <w:lsdException w:name="Default Paragraph Font" w:uiPriority="1"/>
+    <w:lsdException w:name="Subtitle" w:semiHidden="0" w:uiPriority="11" w:unhideWhenUsed="0" w:qFormat="1"/>
+    <w:lsdException w:name="Strong" w:semiHidden="0" w:uiPriority="22" w:unhideWhenUsed="0" w:qFormat="1"/>
+    <w:lsdException w:name="Emphasis" w:semiHidden="0" w:uiPriority="20" w:unhideWhenUsed="0" w:qFormat="1"/>
+    <w:lsdException w:name="Table Grid" w:semiHidden="0" w:uiPriority="59" w:unhideWhenUsed="0"/>
+    <w:lsdException w:name="Placeholder Text" w:unhideWhenUsed="0"/>
+    <w:lsdException w:name="No Spacing" w:semiHidden="0" w:uiPriority="1" w:unhideWhenUsed="0" w:qFormat="1"/>
+    <w:lsdException w:name="Light Shading" w:semiHidden="0" w:uiPriority="60" w:unhideWhenUsed="0"/>
+    <w:lsdException w:name="Light List" w:semiHidden="0" w:uiPriority="61" w:unhideWhenUsed="0"/>
+    <w:lsdException w:name="Light Grid" w:semiHidden="0" w:uiPriority="62" w:unhideWhenUsed="0"/>
+    <w:lsdException w:name="Medium Shading 1" w:semiHidden="0" w:uiPriority="63" w:unhideWhenUsed="0"/>
+    <w:lsdException w:name="Medium Shading 2" w:semiHidden="0" w:uiPriority="64" w:unhideWhenUsed="0"/>
+    <w:lsdException w:name="Medium List 1" w:semiHidden="0" w:uiPriority="65" w:unhideWhenUsed="0"/>
+    <w:lsdException w:name="Medium List 2" w:semiHidden="0" w:uiPriority="66" w:unhideWhenUsed="0"/>
+    <w:lsdException w:name="Medium Grid 1" w:semiHidden="0" w:uiPriority="67" w:unhideWhenUsed="0"/>
+    <w:lsdException w:name="Medium Grid 2" w:semiHidden="0" w:uiPriority="68" w:unhideWhenUsed="0"/>
+    <w:lsdException w:name="Medium Grid 3" w:semiHidden="0" w:uiPriority="69" w:unhideWhenUsed="0"/>
+    <w:lsdException w:name="Dark List" w:semiHidden="0" w:uiPriority="70" w:unhideWhenUsed="0"/>
+    <w:lsdException w:name="Colorful Shading" w:semiHidden="0" w:uiPriority="71" w:unhideWhenUsed="0"/>
+    <w:lsdException w:name="Colorful List" w:semiHidden="0" w:uiPriority="72" w:unhideWhenUsed="0"/>
+    <w:lsdException w:name="Colorful Grid" w:semiHidden="0" w:uiPriority="73" w:unhideWhenUsed="0"/>
+    <w:lsdException w:name="Light Shading Accent 1" w:semiHidden="0" w:uiPriority="60" w:unhideWhenUsed="0"/>
+    <w:lsdException w:name="Light List Accent 1" w:semiHidden="0" w:uiPriority="61" w:unhideWhenUsed="0"/>
+    <w:lsdException w:name="Light Grid Accent 1" w:semiHidden="0" w:uiPriority="62" w:unhideWhenUsed="0"/>
+    <w:lsdException w:name="Medium Shading 1 Accent 1" w:semiHidden="0" w:uiPriority="63" w:unhideWhenUsed="0"/>
+    <w:lsdException w:name="Medium Shading 2 Accent 1" w:semiHidden="0" w:uiPriority="64" w:unhideWhenUsed="0"/>
+    <w:lsdException w:name="Medium List 1 Accent 1" w:semiHidden="0" w:uiPriority="65" w:unhideWhenUsed="0"/>
+    <w:lsdException w:name="Revision" w:unhideWhenUsed="0"/>
+    <w:lsdException w:name="List Paragraph" w:semiHidden="0" w:uiPriority="34" w:unhideWhenUsed="0" w:qFormat="1"/>
+    <w:lsdException w:name="Quote" w:semiHidden="0" w:uiPriority="29" w:unhideWhenUsed="0" w:qFormat="1"/>
+    <w:lsdException w:name="Intense Quote" w:semiHidden="0" w:uiPriority="30" w:unhideWhenUsed="0" w:qFormat="1"/>
+    <w:lsdException w:name="Medium List 2 Accent 1" w:semiHidden="0" w:uiPriority="66" w:unhideWhenUsed="0"/>
+    <w:lsdException w:name="Medium Grid 1 Accent 1" w:semiHidden="0" w:uiPriority="67" w:unhideWhenUsed="0"/>
+    <w:lsdException w:name="Medium Grid 2 Accent 1" w:semiHidden="0" w:uiPriority="68" w:unhideWhenUsed="0"/>
+    <w:lsdException w:name="Medium Grid 3 Accent 1" w:semiHidden="0" w:uiPriority="69" w:unhideWhenUsed="0"/>
+    <w:lsdException w:name="Dark List Accent 1" w:semiHidden="0" w:uiPriority="70" w:unhideWhenUsed="0"/>
+    <w:lsdException w:name="Colorful Shading Accent 1" w:semiHidden="0" w:uiPriority="71" w:unhideWhenUsed="0"/>
+    <w:lsdException w:name="Colorful List Accent 1" w:semiHidden="0" w:uiPriority="72" w:unhideWhenUsed="0"/>
+    <w:lsdException w:name="Colorful Grid Accent 1" w:semiHidden="0" w:uiPriority="73" w:unhideWhenUsed="0"/>
+    <w:lsdException w:name="Light Shading Accent 2" w:semiHidden="0" w:uiPriority="60" w:unhideWhenUsed="0"/>
+    <w:lsdException w:name="Light List Accent 2" w:semiHidden="0" w:uiPriority="61" w:unhideWhenUsed="0"/>
+    <w:lsdException w:name="Light Grid Accent 2" w:semiHidden="0" w:uiPriority="62" w:unhideWhenUsed="0"/>
+    <w:lsdException w:name="Medium Shading 1 Accent 2" w:semiHidden="0" w:uiPriority="63" w:unhideWhenUsed="0"/>
+    <w:lsdException w:name="Medium Shading 2 Accent 2" w:semiHidden="0" w:uiPriority="64" w:unhideWhenUsed="0"/>
+    <w:lsdException w:name="Medium List 1 Accent 2" w:semiHidden="0" w:uiPriority="65" w:unhideWhenUsed="0"/>
+    <w:lsdException w:name="Medium List 2 Accent 2" w:semiHidden="0" w:uiPriority="66" w:unhideWhenUsed="0"/>
+    <w:lsdException w:name="Medium Grid 1 Accent 2" w:semiHidden="0" w:uiPriority="67" w:unhideWhenUsed="0"/>
+    <w:lsdException w:name="Medium Grid 2 Accent 2" w:semiHidden="0" w:uiPriority="68" w:unhideWhenUsed="0"/>
+    <w:lsdException w:name="Medium Grid 3 Accent 2" w:semiHidden="0" w:uiPriority="69" w:unhideWhenUsed="0"/>
+    <w:lsdException w:name="Dark List Accent 2" w:semiHidden="0" w:uiPriority="70" w:unhideWhenUsed="0"/>
+    <w:lsdException w:name="Colorful Shading Accent 2" w:semiHidden="0" w:uiPriority="71" w:unhideWhenUsed="0"/>
+    <w:lsdException w:name="Colorful List Accent 2" w:semiHidden="0" w:uiPriority="72" w:unhideWhenUsed="0"/>
+    <w:lsdException w:name="Colorful Grid Accent 2" w:semiHidden="0" w:uiPriority="73" w:unhideWhenUsed="0"/>
+    <w:lsdException w:name="Light Shading Accent 3" w:semiHidden="0" w:uiPriority="60" w:unhideWhenUsed="0"/>
+    <w:lsdException w:name="Light List Accent 3" w:semiHidden="0" w:uiPriority="61" w:unhideWhenUsed="0"/>
+    <w:lsdException w:name="Light Grid Accent 3" w:semiHidden="0" w:uiPriority="62" w:unhideWhenUsed="0"/>
+    <w:lsdException w:name="Medium Shading 1 Accent 3" w:semiHidden="0" w:uiPriority="63" w:unhideWhenUsed="0"/>
+    <w:lsdException w:name="Medium Shading 2 Accent 3" w:semiHidden="0" w:uiPriority="64" w:unhideWhenUsed="0"/>
+    <w:lsdException w:name="Medium List 1 Accent 3" w:semiHidden="0" w:uiPriority="65" w:unhideWhenUsed="0"/>
+    <w:lsdException w:name="Medium List 2 Accent 3" w:semiHidden="0" w:uiPriority="66" w:unhideWhenUsed="0"/>
+    <w:lsdException w:name="Medium Grid 1 Accent 3" w:semiHidden="0" w:uiPriority="67" w:unhideWhenUsed="0"/>
+    <w:lsdException w:name="Medium Grid 2 Accent 3" w:semiHidden="0" w:uiPriority="68" w:unhideWhenUsed="0"/>
+    <w:lsdException w:name="Medium Grid 3 Accent 3" w:semiHidden="0" w:uiPriority="69" w:unhideWhenUsed="0"/>
+    <w:lsdException w:name="Dark List Accent 3" w:semiHidden="0" w:uiPriority="70" w:unhideWhenUsed="0"/>
+    <w:lsdException w:name="Colorful Shading Accent 3" w:semiHidden="0" w:uiPriority="71" w:unhideWhenUsed="0"/>
+    <w:lsdException w:name="Colorful List Accent 3" w:semiHidden="0" w:uiPriority="72" w:unhideWhenUsed="0"/>
+    <w:lsdException w:name="Colorful Grid Accent 3" w:semiHidden="0" w:uiPriority="73" w:unhideWhenUsed="0"/>
+    <w:lsdException w:name="Light Shading Accent 4" w:semiHidden="0" w:uiPriority="60" w:unhideWhenUsed="0"/>
+    <w:lsdException w:name="Light List Accent 4" w:semiHidden="0" w:uiPriority="61" w:unhideWhenUsed="0"/>
+    <w:lsdException w:name="Light Grid Accent 4" w:semiHidden="0" w:uiPriority="62" w:unhideWhenUsed="0"/>
+    <w:lsdException w:name="Medium Shading 1 Accent 4" w:semiHidden="0" w:uiPriority="63" w:unhideWhenUsed="0"/>
+    <w:lsdException w:name="Medium Shading 2 Accent 4" w:semiHidden="0" w:uiPriority="64" w:unhideWhenUsed="0"/>
+    <w:lsdException w:name="Medium List 1 Accent 4" w:semiHidden="0" w:uiPriority="65" w:unhideWhenUsed="0"/>
+    <w:lsdException w:name="Medium List 2 Accent 4" w:semiHidden="0" w:uiPriority="66" w:unhideWhenUsed="0"/>
+    <w:lsdException w:name="Medium Grid 1 Accent 4" w:semiHidden="0" w:uiPriority="67" w:unhideWhenUsed="0"/>
+    <w:lsdException w:name="Medium Grid 2 Accent 4" w:semiHidden="0" w:uiPriority="68" w:unhideWhenUsed="0"/>
+    <w:lsdException w:name="Medium Grid 3 Accent 4" w:semiHidden="0" w:uiPriority="69" w:unhideWhenUsed="0"/>
+    <w:lsdException w:name="Dark List Accent 4" w:semiHidden="0" w:uiPriority="70" w:unhideWhenUsed="0"/>
+    <w:lsdException w:name="Colorful Shading Accent 4" w:semiHidden="0" w:uiPriority="71" w:unhideWhenUsed="0"/>
+    <w:lsdException w:name="Colorful List Accent 4" w:semiHidden="0" w:uiPriority="72" w:unhideWhenUsed="0"/>
+    <w:lsdException w:name="Colorful Grid Accent 4" w:semiHidden="0" w:uiPriority="73" w:unhideWhenUsed="0"/>
+    <w:lsdException w:name="Light Shading Accent 5" w:semiHidden="0" w:uiPriority="60" w:unhideWhenUsed="0"/>
+    <w:lsdException w:name="Light List Accent 5" w:semiHidden="0" w:uiPriority="61" w:unhideWhenUsed="0"/>
+    <w:lsdException w:name="Light Grid Accent 5" w:semiHidden="0" w:uiPriority="62" w:unhideWhenUsed="0"/>
+    <w:lsdException w:name="Medium Shading 1 Accent 5" w:semiHidden="0" w:uiPriority="63" w:unhideWhenUsed="0"/>
+    <w:lsdException w:name="Medium Shading 2 Accent 5" w:semiHidden="0" w:uiPriority="64" w:unhideWhenUsed="0"/>
+    <w:lsdException w:name="Medium List 1 Accent 5" w:semiHidden="0" w:uiPriority="65" w:unhideWhenUsed="0"/>
+    <w:lsdException w:name="Medium List 2 Accent 5" w:semiHidden="0" w:uiPriority="66" w:unhideWhenUsed="0"/>
+    <w:lsdException w:name="Medium Grid 1 Accent 5" w:semiHidden="0" w:uiPriority="67" w:unhideWhenUsed="0"/>
+    <w:lsdException w:name="Medium Grid 2 Accent 5" w:semiHidden="0" w:uiPriority="68" w:unhideWhenUsed="0"/>
+    <w:lsdException w:name="Medium Grid 3 Accent 5" w:semiHidden="0" w:uiPriority="69" w:unhideWhenUsed="0"/>
+    <w:lsdException w:name="Dark List Accent 5" w:semiHidden="0" w:uiPriority="70" w:unhideWhenUsed="0"/>
+    <w:lsdException w:name="Colorful Shading Accent 5" w:semiHidden="0" w:uiPriority="71" w:unhideWhenUsed="0"/>
+    <w:lsdException w:name="Colorful List Accent 5" w:semiHidden="0" w:uiPriority="72" w:unhideWhenUsed="0"/>
+    <w:lsdException w:name="Colorful Grid Accent 5" w:semiHidden="0" w:uiPriority="73" w:unhideWhenUsed="0"/>
+    <w:lsdException w:name="Light Shading Accent 6" w:semiHidden="0" w:uiPriority="60" w:unhideWhenUsed="0"/>
+    <w:lsdException w:name="Light List Accent 6" w:semiHidden="0" w:uiPriority="61" w:unhideWhenUsed="0"/>
+    <w:lsdException w:name="Light Grid Accent 6" w:semiHidden="0" w:uiPriority="62" w:unhideWhenUsed="0"/>
+    <w:lsdException w:name="Medium Shading 1 Accent 6" w:semiHidden="0" w:uiPriority="63" w:unhideWhenUsed="0"/>
+    <w:lsdException w:name="Medium Shading 2 Accent 6" w:semiHidden="0" w:uiPriority="64" w:unhideWhenUsed="0"/>
+    <w:lsdException w:name="Medium List 1 Accent 6" w:semiHidden="0" w:uiPriority="65" w:unhideWhenUsed="0"/>
+    <w:lsdException w:name="Medium List 2 Accent 6" w:semiHidden="0" w:uiPriority="66" w:unhideWhenUsed="0"/>
+    <w:lsdException w:name="Medium Grid 1 Accent 6" w:semiHidden="0" w:uiPriority="67" w:unhideWhenUsed="0"/>
+    <w:lsdException w:name="Medium Grid 2 Accent 6" w:semiHidden="0" w:uiPriority="68" w:unhideWhenUsed="0"/>
+    <w:lsdException w:name="Medium Grid 3 Accent 6" w:semiHidden="0" w:uiPriority="69" w:unhideWhenUsed="0"/>
+    <w:lsdException w:name="Dark List Accent 6" w:semiHidden="0" w:uiPriority="70" w:unhideWhenUsed="0"/>
+    <w:lsdException w:name="Colorful Shading Accent 6" w:semiHidden="0" w:uiPriority="71" w:unhideWhenUsed="0"/>
+    <w:lsdException w:name="Colorful List Accent 6" w:semiHidden="0" w:uiPriority="72" w:unhideWhenUsed="0"/>
+    <w:lsdException w:name="Colorful Grid Accent 6" w:semiHidden="0" w:uiPriority="73" w:unhideWhenUsed="0"/>
+    <w:lsdException w:name="Subtle Emphasis" w:semiHidden="0" w:uiPriority="19" w:unhideWhenUsed="0" w:qFormat="1"/>
+    <w:lsdException w:name="Intense Emphasis" w:semiHidden="0" w:uiPriority="21" w:unhideWhenUsed="0" w:qFormat="1"/>
+    <w:lsdException w:name="Subtle Reference" w:semiHidden="0" w:uiPriority="31" w:unhideWhenUsed="0" w:qFormat="1"/>
+    <w:lsdException w:name="Intense Reference" w:semiHidden="0" w:uiPriority="32" w:unhideWhenUsed="0" w:qFormat="1"/>
+    <w:lsdException w:name="Book Title" w:semiHidden="0" w:uiPriority="33" w:unhideWhenUsed="0" w:qFormat="1"/>
+    <w:lsdException w:name="Bibliography" w:uiPriority="37"/>
+    <w:lsdException w:name="TOC Heading" w:uiPriority="39" w:qFormat="1"/>
+  </w:latentStyles>
+  <w:style w:type="paragraph" w:default="1" w:styleId="Normal">
+    <w:name w:val="Normal"/>
+    <w:qFormat/>
+    <w:rsid w:val="00336157"/>
+  </w:style>
+  <w:style w:type="character" w:default="1" w:styleId="DefaultParagraphFont">
+    <w:name w:val="Default Paragraph Font"/>
+    <w:uiPriority w:val="1"/>
+    <w:semiHidden/>
+    <w:unhideWhenUsed/>
+  </w:style>
+  <w:style w:type="table" w:default="1" w:styleId="TableNormal">
+    <w:name w:val="Normal Table"/>
+    <w:uiPriority w:val="99"/>
+    <w:semiHidden/>
+    <w:unhideWhenUsed/>
+    <w:qFormat/>
+    <w:tblPr>
+      <w:tblInd w:w="0" w:type="dxa"/>
+      <w:tblCellMar>
+        <w:top w:w="0" w:type="dxa"/>
+        <w:left w:w="108" w:type="dxa"/>
+        <w:bottom w:w="0" w:type="dxa"/>
+        <w:right w:w="108" w:type="dxa"/>
+      </w:tblCellMar>
+    </w:tblPr>
+  </w:style>
+  <w:style w:type="numbering" w:default="1" w:styleId="NoList">
+    <w:name w:val="No List"/>
+    <w:uiPriority w:val="99"/>
+    <w:semiHidden/>
+    <w:unhideWhenUsed/>
+  </w:style>
+  <w:style w:type="character" w:styleId="PlaceholderText">
+    <w:name w:val="Placeholder Text"/>
+    <w:basedOn w:val="DefaultParagraphFont"/>
+    <w:uiPriority w:val="99"/>
+    <w:semiHidden/>
+    <w:rsid w:val="00336157"/>
+    <w:rPr>
+      <w:color w:val="808080"/>
+    </w:rPr>
+  </w:style>
+</w:styles>
+</file>
+
+<file path=word/glossary/webSettings.xml><?xml version="1.0" encoding="utf-8"?>
+<w:webSettings xmlns:r="http://schemas.openxmlformats.org/officeDocument/2006/relationships" xmlns:w="http://schemas.openxmlformats.org/wordprocessingml/2006/main">
+  <w:optimizeForBrowser/>
+</w:webSettings>
 </file>
 
 <file path=word/theme/theme1.xml><?xml version="1.0" encoding="utf-8"?>
@@ -3717,7 +5771,7 @@
 </file>
 
 <file path=customXml/itemProps1.xml><?xml version="1.0" encoding="utf-8"?>
-<ds:datastoreItem xmlns:ds="http://schemas.openxmlformats.org/officeDocument/2006/customXml" ds:itemID="{8C12106D-3677-425C-9824-3CD7086FAA54}">
+<ds:datastoreItem xmlns:ds="http://schemas.openxmlformats.org/officeDocument/2006/customXml" ds:itemID="{0A2FB862-E43B-47CE-9E7F-FF730CA2D2D9}">
   <ds:schemaRefs>
     <ds:schemaRef ds:uri="http://schemas.openxmlformats.org/officeDocument/2006/bibliography"/>
   </ds:schemaRefs>

</xml_diff>

<commit_message>
Added the results chapter, a few things need to be finished in it though... such as the quantitative deformation test and the qualitative deformation test. I will hopefully upload the qualitative deformation test later today.
</commit_message>
<xml_diff>
--- a/Dissertation - Olafur Thor Gunnarsson - 0900128.docx
+++ b/Dissertation - Olafur Thor Gunnarsson - 0900128.docx
@@ -2532,7 +2532,7 @@
                 <w:noProof/>
                 <w:webHidden/>
               </w:rPr>
-              <w:t>20</w:t>
+              <w:t>21</w:t>
             </w:r>
             <w:r>
               <w:rPr>
@@ -2630,7 +2630,7 @@
                 <w:noProof/>
                 <w:webHidden/>
               </w:rPr>
-              <w:t>22</w:t>
+              <w:t>23</w:t>
             </w:r>
             <w:r>
               <w:rPr>
@@ -2728,7 +2728,7 @@
                 <w:noProof/>
                 <w:webHidden/>
               </w:rPr>
-              <w:t>23</w:t>
+              <w:t>24</w:t>
             </w:r>
             <w:r>
               <w:rPr>
@@ -2826,7 +2826,7 @@
                 <w:noProof/>
                 <w:webHidden/>
               </w:rPr>
-              <w:t>24</w:t>
+              <w:t>25</w:t>
             </w:r>
             <w:r>
               <w:rPr>
@@ -2924,7 +2924,7 @@
                 <w:noProof/>
                 <w:webHidden/>
               </w:rPr>
-              <w:t>25</w:t>
+              <w:t>26</w:t>
             </w:r>
             <w:r>
               <w:rPr>
@@ -3016,7 +3016,7 @@
                 <w:noProof/>
                 <w:webHidden/>
               </w:rPr>
-              <w:t>25</w:t>
+              <w:t>26</w:t>
             </w:r>
             <w:r>
               <w:rPr>
@@ -3106,7 +3106,7 @@
                 <w:noProof/>
                 <w:webHidden/>
               </w:rPr>
-              <w:t>27</w:t>
+              <w:t>28</w:t>
             </w:r>
             <w:r>
               <w:rPr>
@@ -3196,7 +3196,7 @@
                 <w:noProof/>
                 <w:webHidden/>
               </w:rPr>
-              <w:t>28</w:t>
+              <w:t>29</w:t>
             </w:r>
             <w:r>
               <w:rPr>
@@ -3294,7 +3294,7 @@
                 <w:noProof/>
                 <w:webHidden/>
               </w:rPr>
-              <w:t>30</w:t>
+              <w:t>31</w:t>
             </w:r>
             <w:r>
               <w:rPr>
@@ -3396,7 +3396,7 @@
                 <w:noProof/>
                 <w:webHidden/>
               </w:rPr>
-              <w:t>33</w:t>
+              <w:t>34</w:t>
             </w:r>
             <w:r>
               <w:rPr>
@@ -3494,7 +3494,7 @@
                 <w:noProof/>
                 <w:webHidden/>
               </w:rPr>
-              <w:t>34</w:t>
+              <w:t>35</w:t>
             </w:r>
             <w:r>
               <w:rPr>
@@ -3706,7 +3706,7 @@
             <w:noProof/>
             <w:webHidden/>
           </w:rPr>
-          <w:t>20</w:t>
+          <w:t>21</w:t>
         </w:r>
         <w:r>
           <w:rPr>
@@ -3782,7 +3782,7 @@
             <w:noProof/>
             <w:webHidden/>
           </w:rPr>
-          <w:t>20</w:t>
+          <w:t>21</w:t>
         </w:r>
         <w:r>
           <w:rPr>
@@ -3858,7 +3858,7 @@
             <w:noProof/>
             <w:webHidden/>
           </w:rPr>
-          <w:t>27</w:t>
+          <w:t>28</w:t>
         </w:r>
         <w:r>
           <w:rPr>
@@ -4061,7 +4061,7 @@
             <w:noProof/>
             <w:webHidden/>
           </w:rPr>
-          <w:t>25</w:t>
+          <w:t>26</w:t>
         </w:r>
         <w:r>
           <w:rPr>
@@ -4137,7 +4137,7 @@
             <w:noProof/>
             <w:webHidden/>
           </w:rPr>
-          <w:t>28</w:t>
+          <w:t>29</w:t>
         </w:r>
         <w:r>
           <w:rPr>
@@ -4213,7 +4213,7 @@
             <w:noProof/>
             <w:webHidden/>
           </w:rPr>
-          <w:t>28</w:t>
+          <w:t>29</w:t>
         </w:r>
         <w:r>
           <w:rPr>
@@ -4289,7 +4289,7 @@
             <w:noProof/>
             <w:webHidden/>
           </w:rPr>
-          <w:t>29</w:t>
+          <w:t>30</w:t>
         </w:r>
         <w:r>
           <w:rPr>
@@ -7141,7 +7141,7 @@
         </w:rPr>
         <w:lastRenderedPageBreak/>
         <w:pict>
-          <v:shape id="_x0000_s1090" type="#_x0000_t202" style="position:absolute;left:0;text-align:left;margin-left:2120.45pt;margin-top:0;width:182.8pt;height:101pt;z-index:251700224;mso-position-horizontal:right;mso-position-horizontal-relative:margin;mso-position-vertical:top;mso-position-vertical-relative:margin" filled="f" stroked="f" strokecolor="black [3213]">
+          <v:shape id="_x0000_s1090" type="#_x0000_t202" style="position:absolute;left:0;text-align:left;margin-left:2263.25pt;margin-top:0;width:182.8pt;height:101pt;z-index:251700224;mso-position-horizontal:right;mso-position-horizontal-relative:margin;mso-position-vertical:top;mso-position-vertical-relative:margin" filled="f" stroked="f" strokecolor="black [3213]">
             <v:textbox style="mso-next-textbox:#_x0000_s1090">
               <w:txbxContent>
                 <w:p>
@@ -8010,7 +8010,7 @@
           <w:lang w:val="en-US"/>
         </w:rPr>
         <w:pict>
-          <v:shape id="_x0000_s1089" type="#_x0000_t202" style="position:absolute;left:0;text-align:left;margin-left:640.65pt;margin-top:0;width:132.05pt;height:119.7pt;z-index:251699200;mso-position-horizontal:right;mso-position-horizontal-relative:margin;mso-position-vertical:bottom;mso-position-vertical-relative:margin" filled="f" stroked="f" strokecolor="black [3213]">
+          <v:shape id="_x0000_s1089" type="#_x0000_t202" style="position:absolute;left:0;text-align:left;margin-left:732.7pt;margin-top:0;width:132.05pt;height:119.7pt;z-index:251699200;mso-position-horizontal:right;mso-position-horizontal-relative:margin;mso-position-vertical:bottom;mso-position-vertical-relative:margin" filled="f" stroked="f" strokecolor="black [3213]">
             <v:textbox style="mso-next-textbox:#_x0000_s1089">
               <w:txbxContent>
                 <w:p>
@@ -8294,7 +8294,7 @@
           <w:lang w:val="en-US"/>
         </w:rPr>
         <w:pict>
-          <v:shape id="_x0000_s1120" type="#_x0000_t202" style="position:absolute;left:0;text-align:left;margin-left:1367.85pt;margin-top:0;width:235.45pt;height:187.85pt;z-index:251714560;mso-position-horizontal:right;mso-position-horizontal-relative:margin;mso-position-vertical:top;mso-position-vertical-relative:margin" filled="f" stroked="f" strokecolor="black [3213]">
+          <v:shape id="_x0000_s1120" type="#_x0000_t202" style="position:absolute;left:0;text-align:left;margin-left:1563.3pt;margin-top:0;width:235.45pt;height:187.85pt;z-index:251714560;mso-position-horizontal:right;mso-position-horizontal-relative:margin;mso-position-vertical:top;mso-position-vertical-relative:margin" filled="f" stroked="f" strokecolor="black [3213]">
             <v:textbox style="mso-next-textbox:#_x0000_s1120">
               <w:txbxContent>
                 <w:p>
@@ -8610,94 +8610,94 @@
         <w:rPr>
           <w:noProof/>
         </w:rPr>
+        <w:t>7</w:t>
+      </w:r>
+      <w:r>
+        <w:fldChar w:fldCharType="end"/>
+      </w:r>
+      <w:r>
+        <w:t>)</w:t>
+      </w:r>
+      <w:r>
+        <w:t>.</w:t>
+      </w:r>
+      <w:r>
+        <w:t xml:space="preserve"> It is the </w:t>
+      </w:r>
+      <w:r>
+        <w:t>author’s</w:t>
+      </w:r>
+      <w:r>
+        <w:t xml:space="preserve"> opinion that this method is more efficient than using voxels</w:t>
+      </w:r>
+      <w:r>
+        <w:t xml:space="preserve"> since only </w:t>
+      </w:r>
+      <w:r>
+        <w:t xml:space="preserve">a set of exterior </w:t>
+      </w:r>
+      <w:r>
+        <w:t xml:space="preserve">points </w:t>
+      </w:r>
+      <w:r>
+        <w:t>is used to approximate the surface</w:t>
+      </w:r>
+      <w:r>
+        <w:t xml:space="preserve">. </w:t>
+      </w:r>
+      <w:r>
+        <w:t xml:space="preserve">However, this </w:t>
+      </w:r>
+      <w:r>
+        <w:t>method</w:t>
+      </w:r>
+      <w:r>
+        <w:t xml:space="preserve"> does have </w:t>
+      </w:r>
+      <w:r>
+        <w:t xml:space="preserve">its </w:t>
+      </w:r>
+      <w:r>
+        <w:t>drawbacks</w:t>
+      </w:r>
+      <w:r>
+        <w:t xml:space="preserve">. Firstly this </w:t>
+      </w:r>
+      <w:r>
+        <w:t>method has considerable overdraw</w:t>
+      </w:r>
+      <w:r>
+        <w:t xml:space="preserve">, because of the way surfels </w:t>
+      </w:r>
+      <w:r>
+        <w:t xml:space="preserve">are </w:t>
+      </w:r>
+      <w:r>
+        <w:t xml:space="preserve">used </w:t>
+      </w:r>
+      <w:r>
+        <w:t xml:space="preserve">to create a watertight surface. </w:t>
+      </w:r>
+      <w:r>
+        <w:t xml:space="preserve">It is apparent from </w:t>
+      </w:r>
+      <w:r>
+        <w:fldChar w:fldCharType="begin"/>
+      </w:r>
+      <w:r>
+        <w:instrText xml:space="preserve"> REF _Ref270842138 \h </w:instrText>
+      </w:r>
+      <w:r>
+        <w:fldChar w:fldCharType="separate"/>
+      </w:r>
+      <w:r>
+        <w:t xml:space="preserve">Figure </w:t>
+      </w:r>
+      <w:r>
+        <w:rPr>
+          <w:noProof/>
+        </w:rPr>
         <w:t>6</w:t>
-      </w:r>
-      <w:r>
-        <w:fldChar w:fldCharType="end"/>
-      </w:r>
-      <w:r>
-        <w:t>)</w:t>
-      </w:r>
-      <w:r>
-        <w:t>.</w:t>
-      </w:r>
-      <w:r>
-        <w:t xml:space="preserve"> It is the </w:t>
-      </w:r>
-      <w:r>
-        <w:t>author’s</w:t>
-      </w:r>
-      <w:r>
-        <w:t xml:space="preserve"> opinion that this method is more efficient than using voxels</w:t>
-      </w:r>
-      <w:r>
-        <w:t xml:space="preserve"> since only </w:t>
-      </w:r>
-      <w:r>
-        <w:t xml:space="preserve">a set of exterior </w:t>
-      </w:r>
-      <w:r>
-        <w:t xml:space="preserve">points </w:t>
-      </w:r>
-      <w:r>
-        <w:t>is used to approximate the surface</w:t>
-      </w:r>
-      <w:r>
-        <w:t xml:space="preserve">. </w:t>
-      </w:r>
-      <w:r>
-        <w:t xml:space="preserve">However, this </w:t>
-      </w:r>
-      <w:r>
-        <w:t>method</w:t>
-      </w:r>
-      <w:r>
-        <w:t xml:space="preserve"> does have </w:t>
-      </w:r>
-      <w:r>
-        <w:t xml:space="preserve">its </w:t>
-      </w:r>
-      <w:r>
-        <w:t>drawbacks</w:t>
-      </w:r>
-      <w:r>
-        <w:t xml:space="preserve">. Firstly this </w:t>
-      </w:r>
-      <w:r>
-        <w:t>method has considerable overdraw</w:t>
-      </w:r>
-      <w:r>
-        <w:t xml:space="preserve">, because of the way surfels </w:t>
-      </w:r>
-      <w:r>
-        <w:t xml:space="preserve">are </w:t>
-      </w:r>
-      <w:r>
-        <w:t xml:space="preserve">used </w:t>
-      </w:r>
-      <w:r>
-        <w:t xml:space="preserve">to create a watertight surface. </w:t>
-      </w:r>
-      <w:r>
-        <w:t xml:space="preserve">It is apparent from </w:t>
-      </w:r>
-      <w:r>
-        <w:fldChar w:fldCharType="begin"/>
-      </w:r>
-      <w:r>
-        <w:instrText xml:space="preserve"> REF _Ref270842138 \h </w:instrText>
-      </w:r>
-      <w:r>
-        <w:fldChar w:fldCharType="separate"/>
-      </w:r>
-      <w:r>
-        <w:t xml:space="preserve">Figure </w:t>
-      </w:r>
-      <w:r>
-        <w:rPr>
-          <w:noProof/>
-        </w:rPr>
-        <w:t>7</w:t>
       </w:r>
       <w:r>
         <w:fldChar w:fldCharType="end"/>
@@ -10067,7 +10067,7 @@
           <w:lang w:val="en-US"/>
         </w:rPr>
         <w:pict>
-          <v:shape id="_x0000_s1116" type="#_x0000_t202" style="position:absolute;left:0;text-align:left;margin-left:2748.3pt;margin-top:0;width:236.25pt;height:169.7pt;z-index:251711488;mso-position-horizontal:right;mso-position-horizontal-relative:margin;mso-position-vertical:center;mso-position-vertical-relative:margin" filled="f" stroked="f" strokecolor="black [3213]">
+          <v:shape id="_x0000_s1116" type="#_x0000_t202" style="position:absolute;left:0;text-align:left;margin-left:2944.55pt;margin-top:0;width:236.25pt;height:169.7pt;z-index:251711488;mso-position-horizontal:right;mso-position-horizontal-relative:margin;mso-position-vertical:center;mso-position-vertical-relative:margin" filled="f" stroked="f" strokecolor="black [3213]">
             <v:textbox style="mso-next-textbox:#_x0000_s1116">
               <w:txbxContent>
                 <w:p>
@@ -10549,7 +10549,7 @@
         <w:rPr>
           <w:noProof/>
         </w:rPr>
-        <w:t>1</w:t>
+        <w:t>4</w:t>
       </w:r>
       <w:r>
         <w:fldChar w:fldCharType="end"/>
@@ -12750,7 +12750,7 @@
           <w:lang w:val="en-US"/>
         </w:rPr>
         <w:pict>
-          <v:shape id="_x0000_s1122" type="#_x0000_t202" style="position:absolute;left:0;text-align:left;margin-left:1413pt;margin-top:0;width:157.75pt;height:176.9pt;z-index:251716608;mso-position-horizontal:right;mso-position-horizontal-relative:margin;mso-position-vertical:center;mso-position-vertical-relative:margin" filled="f" stroked="f" strokecolor="black [3213]">
+          <v:shape id="_x0000_s1122" type="#_x0000_t202" style="position:absolute;left:0;text-align:left;margin-left:1530.75pt;margin-top:0;width:157.75pt;height:176.9pt;z-index:251716608;mso-position-horizontal:right;mso-position-horizontal-relative:margin;mso-position-vertical:center;mso-position-vertical-relative:margin" filled="f" stroked="f" strokecolor="black [3213]">
             <v:textbox>
               <w:txbxContent>
                 <w:p>
@@ -16517,25 +16517,7 @@
                       <w:sz w:val="22"/>
                       <w:szCs w:val="22"/>
                     </w:rPr>
-                    <w:t xml:space="preserve"> </w:t>
-                  </w:r>
-                  <w:r>
-                    <w:rPr>
-                      <w:rStyle w:val="Emphasis"/>
-                      <w:i w:val="0"/>
-                      <w:sz w:val="22"/>
-                      <w:szCs w:val="22"/>
-                    </w:rPr>
-                    <w:t>neighbouring</w:t>
-                  </w:r>
-                  <w:r>
-                    <w:rPr>
-                      <w:rStyle w:val="Emphasis"/>
-                      <w:i w:val="0"/>
-                      <w:sz w:val="22"/>
-                      <w:szCs w:val="22"/>
-                    </w:rPr>
-                    <w:t xml:space="preserve"> phyxels </w:t>
+                    <w:t xml:space="preserve"> neighbouring phyxels </w:t>
                   </w:r>
                   <w:r>
                     <w:rPr>
@@ -17815,7 +17797,7 @@
     </w:p>
     <w:p>
       <w:pPr>
-        <w:spacing w:after="200" w:line="276" w:lineRule="auto"/>
+        <w:spacing w:after="200"/>
         <w:jc w:val="both"/>
       </w:pPr>
       <w:r>
@@ -17913,7 +17895,13 @@
         <w:t xml:space="preserve"> needed by the program (Blythe 2006). This new shader does </w:t>
       </w:r>
       <w:r>
-        <w:t>bode well for the surfel technique, since it can transform the surfel primitive into two triangles that is easily be rendered by the GPU</w:t>
+        <w:t xml:space="preserve">bode well for the surfel technique, since it can transform the surfel primitive into two triangles that </w:t>
+      </w:r>
+      <w:r>
+        <w:t>can</w:t>
+      </w:r>
+      <w:r>
+        <w:t xml:space="preserve"> easily be rendered by the GPU</w:t>
       </w:r>
       <w:r>
         <w:t>. The project’s surfel contains a position, normal</w:t>
@@ -18237,7 +18225,7 @@
         <w:fldChar w:fldCharType="separate"/>
       </w:r>
       <w:r>
-        <w:t xml:space="preserve"> Figure </w:t>
+        <w:t xml:space="preserve">Figure </w:t>
       </w:r>
       <w:r>
         <w:rPr>
@@ -18955,6 +18943,9 @@
                 <w:p>
                   <w:pPr>
                     <w:pStyle w:val="Caption"/>
+                    <w:rPr>
+                      <w:color w:val="FF0000"/>
+                    </w:rPr>
                   </w:pPr>
                   <w:bookmarkStart w:id="59" w:name="_Ref271117919"/>
                   <w:bookmarkStart w:id="60" w:name="_Ref271186861"/>
@@ -18976,6 +18967,15 @@
                     <w:t xml:space="preserve"> - Surfel draw process</w:t>
                   </w:r>
                   <w:bookmarkEnd w:id="61"/>
+                  <w:r>
+                    <w:t xml:space="preserve"> </w:t>
+                  </w:r>
+                  <w:r>
+                    <w:rPr>
+                      <w:color w:val="FF0000"/>
+                    </w:rPr>
+                    <w:t>Breyta í eina mynd (a, b, c)</w:t>
+                  </w:r>
                 </w:p>
                 <w:p/>
                 <w:p/>
@@ -20099,7 +20099,7 @@
                             <v:shape id="_x0000_i1025" type="#_x0000_t75" style="width:42.75pt;height:42.75pt" o:ole="">
                               <v:imagedata r:id="rId52" o:title=""/>
                             </v:shape>
-                            <o:OLEObject Type="Embed" ProgID="PBrush" ShapeID="_x0000_i1025" DrawAspect="Content" ObjectID="_1345234058" r:id="rId53"/>
+                            <o:OLEObject Type="Embed" ProgID="PBrush" ShapeID="_x0000_i1025" DrawAspect="Content" ObjectID="_1345369908" r:id="rId53"/>
                           </w:object>
                         </w:r>
                       </w:p>
@@ -20118,7 +20118,7 @@
                             <v:shape id="_x0000_i1026" type="#_x0000_t75" style="width:43.5pt;height:43.5pt" o:ole="">
                               <v:imagedata r:id="rId54" o:title=""/>
                             </v:shape>
-                            <o:OLEObject Type="Embed" ProgID="PBrush" ShapeID="_x0000_i1026" DrawAspect="Content" ObjectID="_1345234059" r:id="rId55"/>
+                            <o:OLEObject Type="Embed" ProgID="PBrush" ShapeID="_x0000_i1026" DrawAspect="Content" ObjectID="_1345369909" r:id="rId55"/>
                           </w:object>
                         </w:r>
                       </w:p>
@@ -20137,7 +20137,7 @@
                             <v:shape id="_x0000_i1027" type="#_x0000_t75" style="width:43.5pt;height:43.5pt" o:ole="">
                               <v:imagedata r:id="rId56" o:title=""/>
                             </v:shape>
-                            <o:OLEObject Type="Embed" ProgID="PBrush" ShapeID="_x0000_i1027" DrawAspect="Content" ObjectID="_1345234060" r:id="rId57"/>
+                            <o:OLEObject Type="Embed" ProgID="PBrush" ShapeID="_x0000_i1027" DrawAspect="Content" ObjectID="_1345369910" r:id="rId57"/>
                           </w:object>
                         </w:r>
                       </w:p>
@@ -20156,7 +20156,7 @@
                             <v:shape id="_x0000_i1028" type="#_x0000_t75" style="width:43.5pt;height:43.5pt" o:ole="">
                               <v:imagedata r:id="rId58" o:title=""/>
                             </v:shape>
-                            <o:OLEObject Type="Embed" ProgID="PBrush" ShapeID="_x0000_i1028" DrawAspect="Content" ObjectID="_1345234061" r:id="rId59"/>
+                            <o:OLEObject Type="Embed" ProgID="PBrush" ShapeID="_x0000_i1028" DrawAspect="Content" ObjectID="_1345369911" r:id="rId59"/>
                           </w:object>
                         </w:r>
                       </w:p>
@@ -20175,7 +20175,7 @@
                             <v:shape id="_x0000_i1029" type="#_x0000_t75" style="width:43.5pt;height:43.5pt" o:ole="">
                               <v:imagedata r:id="rId60" o:title=""/>
                             </v:shape>
-                            <o:OLEObject Type="Embed" ProgID="PBrush" ShapeID="_x0000_i1029" DrawAspect="Content" ObjectID="_1345234062" r:id="rId61"/>
+                            <o:OLEObject Type="Embed" ProgID="PBrush" ShapeID="_x0000_i1029" DrawAspect="Content" ObjectID="_1345369912" r:id="rId61"/>
                           </w:object>
                         </w:r>
                       </w:p>
@@ -20315,7 +20315,7 @@
                             <v:shape id="_x0000_i1030" type="#_x0000_t75" style="width:44.25pt;height:42pt" o:ole="">
                               <v:imagedata r:id="rId62" o:title=""/>
                             </v:shape>
-                            <o:OLEObject Type="Embed" ProgID="PBrush" ShapeID="_x0000_i1030" DrawAspect="Content" ObjectID="_1345234063" r:id="rId63"/>
+                            <o:OLEObject Type="Embed" ProgID="PBrush" ShapeID="_x0000_i1030" DrawAspect="Content" ObjectID="_1345369913" r:id="rId63"/>
                           </w:object>
                         </w:r>
                       </w:p>
@@ -20334,7 +20334,7 @@
                             <v:shape id="_x0000_i1031" type="#_x0000_t75" style="width:41.25pt;height:42pt" o:ole="">
                               <v:imagedata r:id="rId64" o:title=""/>
                             </v:shape>
-                            <o:OLEObject Type="Embed" ProgID="PBrush" ShapeID="_x0000_i1031" DrawAspect="Content" ObjectID="_1345234064" r:id="rId65"/>
+                            <o:OLEObject Type="Embed" ProgID="PBrush" ShapeID="_x0000_i1031" DrawAspect="Content" ObjectID="_1345369914" r:id="rId65"/>
                           </w:object>
                         </w:r>
                       </w:p>
@@ -20353,7 +20353,7 @@
                             <v:shape id="_x0000_i1032" type="#_x0000_t75" style="width:41.25pt;height:42pt" o:ole="">
                               <v:imagedata r:id="rId66" o:title=""/>
                             </v:shape>
-                            <o:OLEObject Type="Embed" ProgID="PBrush" ShapeID="_x0000_i1032" DrawAspect="Content" ObjectID="_1345234065" r:id="rId67"/>
+                            <o:OLEObject Type="Embed" ProgID="PBrush" ShapeID="_x0000_i1032" DrawAspect="Content" ObjectID="_1345369915" r:id="rId67"/>
                           </w:object>
                         </w:r>
                       </w:p>
@@ -20373,7 +20373,7 @@
                             <v:shape id="_x0000_i1033" type="#_x0000_t75" style="width:44.25pt;height:42pt" o:ole="">
                               <v:imagedata r:id="rId68" o:title=""/>
                             </v:shape>
-                            <o:OLEObject Type="Embed" ProgID="PBrush" ShapeID="_x0000_i1033" DrawAspect="Content" ObjectID="_1345234066" r:id="rId69"/>
+                            <o:OLEObject Type="Embed" ProgID="PBrush" ShapeID="_x0000_i1033" DrawAspect="Content" ObjectID="_1345369916" r:id="rId69"/>
                           </w:object>
                         </w:r>
                       </w:p>
@@ -20773,7 +20773,7 @@
         <w:rPr>
           <w:noProof/>
         </w:rPr>
-        <w:t>15</w:t>
+        <w:t>17</w:t>
       </w:r>
       <w:r>
         <w:fldChar w:fldCharType="end"/>
@@ -21046,6 +21046,10 @@
                 </w:p>
                 <w:p>
                   <w:r>
+                    <w:rPr>
+                      <w:noProof/>
+                      <w:lang w:val="en-US"/>
+                    </w:rPr>
                     <w:drawing>
                       <wp:inline distT="0" distB="0" distL="0" distR="0">
                         <wp:extent cx="2856174" cy="1250584"/>
@@ -21119,6 +21123,9 @@
                 <w:p>
                   <w:pPr>
                     <w:pStyle w:val="Caption"/>
+                    <w:rPr>
+                      <w:color w:val="FF0000"/>
+                    </w:rPr>
                   </w:pPr>
                   <w:bookmarkStart w:id="69" w:name="_Ref271373639"/>
                   <w:bookmarkStart w:id="70" w:name="_Toc271488393"/>
@@ -21144,6 +21151,13 @@
                     <w:t xml:space="preserve"> 50%. Right image- Surfel radius not scaled down</w:t>
                   </w:r>
                   <w:bookmarkEnd w:id="70"/>
+                  <w:r>
+                    <w:rPr>
+                      <w:noProof/>
+                      <w:color w:val="FF0000"/>
+                    </w:rPr>
+                    <w:t xml:space="preserve"> breyta í eina mynd (a, b, c)</w:t>
+                  </w:r>
                 </w:p>
                 <w:p/>
               </w:txbxContent>
@@ -21284,7 +21298,7 @@
         <w:t>,</w:t>
       </w:r>
       <w:r>
-        <w:t xml:space="preserve"> a grid is created based on the object’s position and its dimensions.</w:t>
+        <w:t xml:space="preserve"> a grid is created based on the object’s position and dimensions.</w:t>
       </w:r>
       <w:r>
         <w:t xml:space="preserve"> </w:t>
@@ -21390,145 +21404,64 @@
         </w:rPr>
       </w:pPr>
       <w:r>
-        <w:rPr>
-          <w:color w:val="FF0000"/>
-        </w:rPr>
         <w:t xml:space="preserve">However, </w:t>
       </w:r>
       <w:r>
-        <w:rPr>
-          <w:color w:val="FF0000"/>
-        </w:rPr>
         <w:t>the size of the grid cells needs to be carefully setup</w:t>
       </w:r>
       <w:r>
-        <w:rPr>
-          <w:color w:val="FF0000"/>
-        </w:rPr>
         <w:t xml:space="preserve"> based upon the surfel count</w:t>
       </w:r>
       <w:r>
-        <w:rPr>
-          <w:color w:val="FF0000"/>
-        </w:rPr>
         <w:t xml:space="preserve">. </w:t>
       </w:r>
       <w:r>
-        <w:rPr>
-          <w:color w:val="FF0000"/>
-        </w:rPr>
         <w:t xml:space="preserve">The </w:t>
       </w:r>
       <w:r>
-        <w:rPr>
-          <w:color w:val="FF0000"/>
-        </w:rPr>
         <w:t xml:space="preserve">grid cell </w:t>
       </w:r>
       <w:r>
-        <w:rPr>
-          <w:color w:val="FF0000"/>
-        </w:rPr>
         <w:t xml:space="preserve">size cannot be too </w:t>
       </w:r>
       <w:r>
-        <w:rPr>
-          <w:color w:val="FF0000"/>
-        </w:rPr>
         <w:t xml:space="preserve">big </w:t>
       </w:r>
       <w:r>
-        <w:rPr>
-          <w:color w:val="FF0000"/>
-        </w:rPr>
         <w:t xml:space="preserve">because that would result in a </w:t>
       </w:r>
       <w:r>
-        <w:rPr>
-          <w:color w:val="FF0000"/>
-        </w:rPr>
         <w:t>vertex buffer that is very large and therefore slow to rebuild. I</w:t>
       </w:r>
       <w:r>
-        <w:rPr>
-          <w:color w:val="FF0000"/>
-        </w:rPr>
         <w:t>n</w:t>
       </w:r>
       <w:r>
-        <w:rPr>
-          <w:color w:val="FF0000"/>
-        </w:rPr>
         <w:t xml:space="preserve"> turn, the </w:t>
       </w:r>
       <w:r>
-        <w:rPr>
-          <w:color w:val="FF0000"/>
-        </w:rPr>
         <w:t xml:space="preserve">grid cell </w:t>
       </w:r>
       <w:r>
-        <w:rPr>
-          <w:color w:val="FF0000"/>
-        </w:rPr>
         <w:t>size cannot be too small, because then it would take a while to traverse the grid on every draw call.</w:t>
       </w:r>
       <w:r>
-        <w:rPr>
-          <w:color w:val="FF0000"/>
-        </w:rPr>
         <w:t xml:space="preserve"> The size of the </w:t>
       </w:r>
       <w:r>
-        <w:rPr>
-          <w:color w:val="FF0000"/>
-        </w:rPr>
         <w:t xml:space="preserve">grid cells </w:t>
       </w:r>
       <w:r>
-        <w:rPr>
-          <w:color w:val="FF0000"/>
-        </w:rPr>
         <w:t>t</w:t>
       </w:r>
       <w:r>
-        <w:rPr>
-          <w:color w:val="FF0000"/>
-        </w:rPr>
         <w:t>hat was decided upon is 2.5.</w:t>
       </w:r>
       <w:r>
-        <w:rPr>
-          <w:color w:val="FF0000"/>
-        </w:rPr>
         <w:t xml:space="preserve"> This configuration results in a good frame rate as well as </w:t>
       </w:r>
       <w:r>
-        <w:rPr>
-          <w:color w:val="FF0000"/>
-        </w:rPr>
         <w:t xml:space="preserve">a quick vertex buffer reconstruction time. </w:t>
-      </w:r>
-      <w:r>
-        <w:rPr>
-          <w:b/>
-          <w:color w:val="FF0000"/>
-        </w:rPr>
-        <w:t xml:space="preserve">DO YOU THINK THIS LAST PARAGRAPH BELONGS IN </w:t>
-      </w:r>
-      <w:r>
-        <w:rPr>
-          <w:b/>
-          <w:color w:val="FF0000"/>
-        </w:rPr>
-        <w:t>THE RESULTS CHAPTER</w:t>
-      </w:r>
-      <w:r>
-        <w:rPr>
-          <w:b/>
-          <w:color w:val="FF0000"/>
-        </w:rPr>
-        <w:t>?</w:t>
       </w:r>
     </w:p>
     <w:p/>
@@ -21658,6 +21591,12 @@
       <w:r>
         <w:t>a rectangular rigid body is created. Additionally a custom contact listener is created for each surfel to detect collisions between it and the wrecking ball or it and the projectiles.</w:t>
       </w:r>
+    </w:p>
+    <w:p>
+      <w:pPr>
+        <w:spacing w:after="120"/>
+        <w:jc w:val="both"/>
+      </w:pPr>
     </w:p>
     <w:p>
       <w:pPr>
@@ -22001,7 +21940,7 @@
           <w:lang w:val="en-US"/>
         </w:rPr>
         <w:pict>
-          <v:shape id="_x0000_s1430" type="#_x0000_t202" style="position:absolute;left:0;text-align:left;margin-left:106.25pt;margin-top:0;width:146.25pt;height:179.25pt;z-index:251809792;mso-position-horizontal:right;mso-position-horizontal-relative:margin;mso-position-vertical:bottom;mso-position-vertical-relative:margin" filled="f" stroked="f" strokecolor="black [3213]">
+          <v:shape id="_x0000_s1430" type="#_x0000_t202" style="position:absolute;left:0;text-align:left;margin-left:212.5pt;margin-top:0;width:146.25pt;height:179.25pt;z-index:251809792;mso-position-horizontal:right;mso-position-horizontal-relative:margin;mso-position-vertical:bottom;mso-position-vertical-relative:margin" filled="f" stroked="f" strokecolor="black [3213]">
             <v:textbox style="mso-next-textbox:#_x0000_s1430">
               <w:txbxContent>
                 <w:p>
@@ -22009,6 +21948,10 @@
                     <w:keepNext/>
                   </w:pPr>
                   <w:r>
+                    <w:rPr>
+                      <w:noProof/>
+                      <w:lang w:val="en-US"/>
+                    </w:rPr>
                     <w:drawing>
                       <wp:inline distT="0" distB="0" distL="0" distR="0">
                         <wp:extent cx="1562100" cy="1581150"/>
@@ -22209,7 +22152,7 @@
         <w:rPr>
           <w:noProof/>
         </w:rPr>
-        <w:t>20</w:t>
+        <w:t>21</w:t>
       </w:r>
       <w:r>
         <w:fldChar w:fldCharType="end"/>
@@ -22298,7 +22241,7 @@
           <w:lang w:val="en-US"/>
         </w:rPr>
         <w:pict>
-          <v:shape id="_x0000_s1611" type="#_x0000_t202" style="position:absolute;left:0;text-align:left;margin-left:70.95pt;margin-top:0;width:127.8pt;height:223.95pt;z-index:251882496;mso-position-horizontal:right;mso-position-horizontal-relative:margin;mso-position-vertical:center;mso-position-vertical-relative:margin" filled="f" stroked="f" strokecolor="black [3213]">
+          <v:shape id="_x0000_s1611" type="#_x0000_t202" style="position:absolute;left:0;text-align:left;margin-left:158.75pt;margin-top:0;width:127.8pt;height:223.95pt;z-index:251882496;mso-position-horizontal:right;mso-position-horizontal-relative:margin;mso-position-vertical:center;mso-position-vertical-relative:margin" filled="f" stroked="f" strokecolor="black [3213]">
             <v:textbox>
               <w:txbxContent>
                 <w:p>
@@ -22416,7 +22359,7 @@
           <w:lang w:val="en-US"/>
         </w:rPr>
         <w:pict>
-          <v:shape id="_x0000_s1463" type="#_x0000_t202" style="position:absolute;left:0;text-align:left;margin-left:400.85pt;margin-top:0;width:189.65pt;height:160.3pt;z-index:251810816;mso-position-horizontal:right;mso-position-horizontal-relative:margin;mso-position-vertical:top;mso-position-vertical-relative:margin" filled="f" stroked="f" strokecolor="black [3213]">
+          <v:shape id="_x0000_s1463" type="#_x0000_t202" style="position:absolute;left:0;text-align:left;margin-left:550.5pt;margin-top:0;width:189.65pt;height:160.3pt;z-index:251810816;mso-position-horizontal:right;mso-position-horizontal-relative:margin;mso-position-vertical:top;mso-position-vertical-relative:margin" filled="f" stroked="f" strokecolor="black [3213]">
             <v:textbox style="mso-next-textbox:#_x0000_s1463">
               <w:txbxContent>
                 <w:p>
@@ -22578,7 +22521,7 @@
           <w:rPr>
             <w:noProof/>
           </w:rPr>
-          <w:t>19</w:t>
+          <w:t>20</w:t>
         </w:r>
       </w:fldSimple>
       <w:r>
@@ -22618,7 +22561,7 @@
           <w:rPr>
             <w:noProof/>
           </w:rPr>
-          <w:t>19</w:t>
+          <w:t>20</w:t>
         </w:r>
       </w:fldSimple>
       <w:r>
@@ -22837,16 +22780,7 @@
               <w:rPr>
                 <w:rFonts w:ascii="Cambria Math" w:hAnsi="Cambria Math"/>
               </w:rPr>
-              <m:t xml:space="preserve"> </m:t>
-            </m:r>
-            <m:r>
-              <m:rPr>
-                <m:sty m:val="bi"/>
-              </m:rPr>
-              <w:rPr>
-                <w:rFonts w:ascii="Cambria Math" w:hAnsi="Cambria Math"/>
-              </w:rPr>
-              <m:t>N</m:t>
+              <m:t xml:space="preserve"> N</m:t>
             </m:r>
           </m:e>
           <m:sub>
@@ -23341,7 +23275,7 @@
                       <w:rPr>
                         <w:noProof/>
                       </w:rPr>
-                      <w:t>23</w:t>
+                      <w:t>22</w:t>
                     </w:r>
                   </w:fldSimple>
                   <w:bookmarkEnd w:id="83"/>
@@ -23448,8 +23382,8 @@
                   <w:pPr>
                     <w:pStyle w:val="Caption"/>
                   </w:pPr>
-                  <w:bookmarkStart w:id="84" w:name="_Toc271488398"/>
-                  <w:bookmarkStart w:id="85" w:name="_Ref271488429"/>
+                  <w:bookmarkStart w:id="84" w:name="_Ref271488429"/>
+                  <w:bookmarkStart w:id="85" w:name="_Toc271488398"/>
                   <w:r>
                     <w:t xml:space="preserve">Figure </w:t>
                   </w:r>
@@ -23458,10 +23392,10 @@
                       <w:rPr>
                         <w:noProof/>
                       </w:rPr>
-                      <w:t>22</w:t>
+                      <w:t>23</w:t>
                     </w:r>
                   </w:fldSimple>
-                  <w:bookmarkEnd w:id="85"/>
+                  <w:bookmarkEnd w:id="84"/>
                   <w:r>
                     <w:t xml:space="preserve"> - Examples of (a) neighbour selection, (b) surfel polygons </w:t>
                   </w:r>
@@ -23477,7 +23411,7 @@
                     </w:rPr>
                     <w:t>830)</w:t>
                   </w:r>
-                  <w:bookmarkEnd w:id="84"/>
+                  <w:bookmarkEnd w:id="85"/>
                 </w:p>
                 <w:p/>
               </w:txbxContent>
@@ -24403,10 +24337,7 @@
                       </w:tcPr>
                       <w:p>
                         <w:r>
-                          <w:t>P</w:t>
-                        </w:r>
-                        <w:r>
-                          <w:t>osition</w:t>
+                          <w:t>Position</w:t>
                         </w:r>
                       </w:p>
                     </w:tc>
@@ -24844,15 +24775,31 @@
       <w:pPr>
         <w:pStyle w:val="Heading1"/>
       </w:pPr>
-      <w:bookmarkStart w:id="92" w:name="_Toc271483790"/>
       <w:r>
         <w:lastRenderedPageBreak/>
-        <w:t>Discussion</w:t>
-      </w:r>
-      <w:bookmarkEnd w:id="92"/>
+        <w:t>Results</w:t>
+      </w:r>
     </w:p>
     <w:p>
       <w:pPr>
+        <w:jc w:val="both"/>
+      </w:pPr>
+      <w:r>
+        <w:t>The program created for this project</w:t>
+      </w:r>
+      <w:r>
+        <w:t xml:space="preserve"> features a wall</w:t>
+      </w:r>
+      <w:r>
+        <w:t xml:space="preserve"> and two types of collidable objects</w:t>
+      </w:r>
+      <w:r>
+        <w:t xml:space="preserve">; the wrecking ball and projectiles. </w:t>
+      </w:r>
+    </w:p>
+    <w:p>
+      <w:pPr>
+        <w:jc w:val="both"/>
         <w:rPr>
           <w:rFonts w:asciiTheme="majorHAnsi" w:eastAsiaTheme="majorEastAsia" w:hAnsiTheme="majorHAnsi" w:cstheme="majorBidi"/>
           <w:color w:val="365F91" w:themeColor="accent1" w:themeShade="BF"/>
@@ -24868,21 +24815,14 @@
       <w:pPr>
         <w:pStyle w:val="Heading1"/>
       </w:pPr>
-      <w:bookmarkStart w:id="93" w:name="_Toc271483791"/>
       <w:r>
         <w:lastRenderedPageBreak/>
-        <w:t>Conclusion</w:t>
-      </w:r>
-      <w:bookmarkEnd w:id="93"/>
+        <w:t>Discussion</w:t>
+      </w:r>
     </w:p>
     <w:p>
       <w:pPr>
-        <w:rPr>
-          <w:rFonts w:asciiTheme="majorHAnsi" w:eastAsiaTheme="majorEastAsia" w:hAnsiTheme="majorHAnsi" w:cstheme="majorBidi"/>
-          <w:color w:val="365F91" w:themeColor="accent1" w:themeShade="BF"/>
-          <w:sz w:val="36"/>
-          <w:szCs w:val="28"/>
-        </w:rPr>
+        <w:spacing w:after="200" w:line="276" w:lineRule="auto"/>
       </w:pPr>
       <w:r>
         <w:br w:type="page"/>
@@ -24892,12 +24832,15 @@
       <w:pPr>
         <w:pStyle w:val="Heading1"/>
       </w:pPr>
-      <w:bookmarkStart w:id="94" w:name="_Toc271483792"/>
+      <w:bookmarkStart w:id="92" w:name="_Toc271483792"/>
       <w:r>
         <w:lastRenderedPageBreak/>
-        <w:t>Future work</w:t>
-      </w:r>
-      <w:bookmarkEnd w:id="94"/>
+        <w:t>Conclusions and f</w:t>
+      </w:r>
+      <w:r>
+        <w:t>uture work</w:t>
+      </w:r>
+      <w:bookmarkEnd w:id="92"/>
       <w:r>
         <w:br w:type="page"/>
       </w:r>
@@ -24906,12 +24849,12 @@
       <w:pPr>
         <w:pStyle w:val="Heading1"/>
       </w:pPr>
-      <w:bookmarkStart w:id="95" w:name="_Toc271483793"/>
+      <w:bookmarkStart w:id="93" w:name="_Toc271483793"/>
       <w:r>
         <w:lastRenderedPageBreak/>
         <w:t>Appendices</w:t>
       </w:r>
-      <w:bookmarkEnd w:id="95"/>
+      <w:bookmarkEnd w:id="93"/>
     </w:p>
     <w:p>
       <w:pPr>
@@ -24928,7 +24871,7 @@
           <w:rFonts w:eastAsiaTheme="majorEastAsia"/>
         </w:rPr>
       </w:pPr>
-      <w:bookmarkStart w:id="96" w:name="_Toc271483794"/>
+      <w:bookmarkStart w:id="94" w:name="_Toc271483794"/>
       <w:r>
         <w:rPr>
           <w:rFonts w:eastAsiaTheme="majorEastAsia"/>
@@ -24941,7 +24884,7 @@
         </w:rPr>
         <w:t xml:space="preserve"> – Mass spring systems</w:t>
       </w:r>
-      <w:bookmarkEnd w:id="96"/>
+      <w:bookmarkEnd w:id="94"/>
     </w:p>
     <w:p>
       <w:pPr>
@@ -26457,8 +26400,8 @@
                       <w:szCs w:val="20"/>
                     </w:rPr>
                   </w:pPr>
-                  <w:bookmarkStart w:id="97" w:name="_Ref271281634"/>
-                  <w:bookmarkStart w:id="98" w:name="_Toc271485857"/>
+                  <w:bookmarkStart w:id="95" w:name="_Ref271281634"/>
+                  <w:bookmarkStart w:id="96" w:name="_Toc271485857"/>
                   <w:r>
                     <w:t xml:space="preserve">Pseudo code </w:t>
                   </w:r>
@@ -26470,11 +26413,11 @@
                       <w:t>2</w:t>
                     </w:r>
                   </w:fldSimple>
-                  <w:bookmarkEnd w:id="97"/>
+                  <w:bookmarkEnd w:id="95"/>
                   <w:r>
                     <w:t xml:space="preserve"> - Simple mass-spring system (Müller et al. 2008)</w:t>
                   </w:r>
-                  <w:bookmarkEnd w:id="98"/>
+                  <w:bookmarkEnd w:id="96"/>
                 </w:p>
               </w:txbxContent>
             </v:textbox>
@@ -26512,7 +26455,7 @@
         <w:rPr>
           <w:noProof/>
         </w:rPr>
-        <w:t>1</w:t>
+        <w:t>2</w:t>
       </w:r>
       <w:r>
         <w:rPr>
@@ -29771,7 +29714,7 @@
       <w:pPr>
         <w:pStyle w:val="Heading2"/>
       </w:pPr>
-      <w:bookmarkStart w:id="99" w:name="_Toc271483795"/>
+      <w:bookmarkStart w:id="97" w:name="_Toc271483795"/>
       <w:r>
         <w:lastRenderedPageBreak/>
         <w:t>Appendix B</w:t>
@@ -29779,7 +29722,7 @@
       <w:r>
         <w:t xml:space="preserve"> – Material properties of various objects</w:t>
       </w:r>
-      <w:bookmarkEnd w:id="99"/>
+      <w:bookmarkEnd w:id="97"/>
     </w:p>
     <w:tbl>
       <w:tblPr>
@@ -30103,9 +30046,9 @@
       <w:pPr>
         <w:pStyle w:val="Tablecaption"/>
       </w:pPr>
-      <w:bookmarkStart w:id="100" w:name="_Ref270844343"/>
-      <w:bookmarkStart w:id="101" w:name="_Ref270844338"/>
-      <w:bookmarkStart w:id="102" w:name="_Toc271483770"/>
+      <w:bookmarkStart w:id="98" w:name="_Ref270844343"/>
+      <w:bookmarkStart w:id="99" w:name="_Ref270844338"/>
+      <w:bookmarkStart w:id="100" w:name="_Toc271483770"/>
       <w:r>
         <w:t xml:space="preserve">Table </w:t>
       </w:r>
@@ -30117,15 +30060,15 @@
           <w:t>4</w:t>
         </w:r>
       </w:fldSimple>
+      <w:bookmarkEnd w:id="98"/>
+      <w:r>
+        <w:t xml:space="preserve"> – Material properties of various real world object</w:t>
+      </w:r>
+      <w:r>
+        <w:t>s</w:t>
+      </w:r>
+      <w:bookmarkEnd w:id="99"/>
       <w:bookmarkEnd w:id="100"/>
-      <w:r>
-        <w:t xml:space="preserve"> – Material properties of various real world object</w:t>
-      </w:r>
-      <w:r>
-        <w:t>s</w:t>
-      </w:r>
-      <w:bookmarkEnd w:id="101"/>
-      <w:bookmarkEnd w:id="102"/>
     </w:p>
     <w:p>
       <w:pPr>
@@ -30134,11 +30077,11 @@
       <w:r>
         <w:br w:type="page"/>
       </w:r>
-      <w:bookmarkStart w:id="103" w:name="_Ref271286562"/>
-      <w:bookmarkStart w:id="104" w:name="_Ref271287392"/>
-      <w:bookmarkStart w:id="105" w:name="_Ref271316117"/>
-      <w:bookmarkStart w:id="106" w:name="_Ref271316135"/>
-      <w:bookmarkStart w:id="107" w:name="_Toc271483796"/>
+      <w:bookmarkStart w:id="101" w:name="_Ref271286562"/>
+      <w:bookmarkStart w:id="102" w:name="_Ref271287392"/>
+      <w:bookmarkStart w:id="103" w:name="_Ref271316117"/>
+      <w:bookmarkStart w:id="104" w:name="_Ref271316135"/>
+      <w:bookmarkStart w:id="105" w:name="_Toc271483796"/>
       <w:r>
         <w:lastRenderedPageBreak/>
         <w:t xml:space="preserve">Appendix C </w:t>
@@ -30149,14 +30092,14 @@
       <w:r>
         <w:t xml:space="preserve"> </w:t>
       </w:r>
+      <w:bookmarkEnd w:id="101"/>
+      <w:r>
+        <w:t>Grid</w:t>
+      </w:r>
+      <w:bookmarkEnd w:id="102"/>
       <w:bookmarkEnd w:id="103"/>
-      <w:r>
-        <w:t>Grid</w:t>
-      </w:r>
       <w:bookmarkEnd w:id="104"/>
       <w:bookmarkEnd w:id="105"/>
-      <w:bookmarkEnd w:id="106"/>
-      <w:bookmarkEnd w:id="107"/>
       <w:r>
         <w:t xml:space="preserve"> </w:t>
       </w:r>
@@ -30407,7 +30350,7 @@
         <w:rPr>
           <w:noProof/>
         </w:rPr>
-        <w:t>2</w:t>
+        <w:t>3</w:t>
       </w:r>
       <w:r>
         <w:fldChar w:fldCharType="end"/>
@@ -30438,8 +30381,8 @@
                       <w:szCs w:val="20"/>
                     </w:rPr>
                   </w:pPr>
-                  <w:bookmarkStart w:id="108" w:name="_Ref271281861"/>
-                  <w:bookmarkStart w:id="109" w:name="_Toc271485858"/>
+                  <w:bookmarkStart w:id="106" w:name="_Ref271281861"/>
+                  <w:bookmarkStart w:id="107" w:name="_Toc271485858"/>
                   <w:r>
                     <w:t xml:space="preserve">Pseudo code </w:t>
                   </w:r>
@@ -30451,7 +30394,7 @@
                       <w:t>3</w:t>
                     </w:r>
                   </w:fldSimple>
-                  <w:bookmarkEnd w:id="108"/>
+                  <w:bookmarkEnd w:id="106"/>
                   <w:r>
                     <w:t xml:space="preserve"> - Setup a 3D spatial</w:t>
                   </w:r>
@@ -30461,7 +30404,7 @@
                     </w:rPr>
                     <w:t xml:space="preserve"> array</w:t>
                   </w:r>
-                  <w:bookmarkEnd w:id="109"/>
+                  <w:bookmarkEnd w:id="107"/>
                 </w:p>
               </w:txbxContent>
             </v:textbox>
@@ -30561,8 +30504,8 @@
                   <w:pPr>
                     <w:pStyle w:val="Caption"/>
                   </w:pPr>
-                  <w:bookmarkStart w:id="110" w:name="_Ref271282023"/>
-                  <w:bookmarkStart w:id="111" w:name="_Toc271488399"/>
+                  <w:bookmarkStart w:id="108" w:name="_Ref271282023"/>
+                  <w:bookmarkStart w:id="109" w:name="_Toc271488399"/>
                   <w:r>
                     <w:t xml:space="preserve">Figure </w:t>
                   </w:r>
@@ -30574,11 +30517,11 @@
                       <w:t>24</w:t>
                     </w:r>
                   </w:fldSimple>
-                  <w:bookmarkEnd w:id="110"/>
+                  <w:bookmarkEnd w:id="108"/>
                   <w:r>
                     <w:t xml:space="preserve"> - Grid</w:t>
                   </w:r>
-                  <w:bookmarkEnd w:id="111"/>
+                  <w:bookmarkEnd w:id="109"/>
                 </w:p>
               </w:txbxContent>
             </v:textbox>
@@ -30620,7 +30563,7 @@
         <w:rPr>
           <w:noProof/>
         </w:rPr>
-        <w:t>20</w:t>
+        <w:t>24</w:t>
       </w:r>
       <w:r>
         <w:fldChar w:fldCharType="end"/>
@@ -30656,7 +30599,7 @@
         <w:rPr>
           <w:noProof/>
         </w:rPr>
-        <w:t>3</w:t>
+        <w:t>4</w:t>
       </w:r>
       <w:r>
         <w:fldChar w:fldCharType="end"/>
@@ -30696,8 +30639,8 @@
                       <w:szCs w:val="20"/>
                     </w:rPr>
                   </w:pPr>
-                  <w:bookmarkStart w:id="112" w:name="_Ref271283345"/>
-                  <w:bookmarkStart w:id="113" w:name="_Toc271485859"/>
+                  <w:bookmarkStart w:id="110" w:name="_Ref271283345"/>
+                  <w:bookmarkStart w:id="111" w:name="_Toc271485859"/>
                   <w:r>
                     <w:t xml:space="preserve">Pseudo code </w:t>
                   </w:r>
@@ -30709,11 +30652,11 @@
                       <w:t>4</w:t>
                     </w:r>
                   </w:fldSimple>
-                  <w:bookmarkEnd w:id="112"/>
+                  <w:bookmarkEnd w:id="110"/>
                   <w:r>
                     <w:t xml:space="preserve"> - Get index of position function</w:t>
                   </w:r>
-                  <w:bookmarkEnd w:id="113"/>
+                  <w:bookmarkEnd w:id="111"/>
                 </w:p>
               </w:txbxContent>
             </v:textbox>
@@ -31393,7 +31336,7 @@
                       <w:noProof/>
                     </w:rPr>
                   </w:pPr>
-                  <w:bookmarkStart w:id="114" w:name="_Toc271485860"/>
+                  <w:bookmarkStart w:id="112" w:name="_Toc271485860"/>
                   <w:r>
                     <w:t xml:space="preserve">Pseudo code </w:t>
                   </w:r>
@@ -31408,7 +31351,7 @@
                   <w:r>
                     <w:t xml:space="preserve"> – Get position of index function</w:t>
                   </w:r>
-                  <w:bookmarkEnd w:id="114"/>
+                  <w:bookmarkEnd w:id="112"/>
                 </w:p>
               </w:txbxContent>
             </v:textbox>
@@ -31700,7 +31643,7 @@
             <w:noProof/>
             <w:szCs w:val="24"/>
           </w:rPr>
-          <w:t>3</w:t>
+          <w:t>4</w:t>
         </w:r>
       </w:fldSimple>
       <w:r>
@@ -32024,13 +31967,13 @@
       <w:pPr>
         <w:pStyle w:val="Heading1"/>
       </w:pPr>
-      <w:bookmarkStart w:id="115" w:name="_Toc271483797"/>
+      <w:bookmarkStart w:id="113" w:name="_Toc271483797"/>
       <w:r>
         <w:lastRenderedPageBreak/>
         <w:t>References</w:t>
       </w:r>
       <w:bookmarkEnd w:id="49"/>
-      <w:bookmarkEnd w:id="115"/>
+      <w:bookmarkEnd w:id="113"/>
     </w:p>
     <w:p>
       <w:pPr>
@@ -33838,8 +33781,8 @@
           <w:lang w:val="en-US"/>
         </w:rPr>
       </w:pPr>
-      <w:bookmarkStart w:id="116" w:name="_Toc270597095"/>
-      <w:bookmarkStart w:id="117" w:name="_Toc271483798"/>
+      <w:bookmarkStart w:id="114" w:name="_Toc270597095"/>
+      <w:bookmarkStart w:id="115" w:name="_Toc271483798"/>
       <w:r>
         <w:rPr>
           <w:rFonts w:eastAsiaTheme="minorHAnsi"/>
@@ -33847,8 +33790,8 @@
         </w:rPr>
         <w:t>Image references</w:t>
       </w:r>
-      <w:bookmarkEnd w:id="116"/>
-      <w:bookmarkEnd w:id="117"/>
+      <w:bookmarkEnd w:id="114"/>
+      <w:bookmarkEnd w:id="115"/>
     </w:p>
     <w:p>
       <w:pPr>
@@ -33933,16 +33876,16 @@
       <w:pPr>
         <w:pStyle w:val="Heading1"/>
       </w:pPr>
-      <w:bookmarkStart w:id="118" w:name="_Toc270597096"/>
+      <w:bookmarkStart w:id="116" w:name="_Toc270597096"/>
       <w:r>
         <w:t xml:space="preserve"> </w:t>
       </w:r>
-      <w:bookmarkStart w:id="119" w:name="_Toc271483799"/>
+      <w:bookmarkStart w:id="117" w:name="_Toc271483799"/>
       <w:r>
         <w:t>Bibliography</w:t>
       </w:r>
-      <w:bookmarkEnd w:id="118"/>
-      <w:bookmarkEnd w:id="119"/>
+      <w:bookmarkEnd w:id="116"/>
+      <w:bookmarkEnd w:id="117"/>
     </w:p>
     <w:p>
       <w:pPr>
@@ -34030,7 +33973,7 @@
                         <w:rPr>
                           <w:noProof/>
                         </w:rPr>
-                        <w:t>34</w:t>
+                        <w:t>26</w:t>
                       </w:r>
                     </w:fldSimple>
                   </w:p>
@@ -34899,6 +34842,7 @@
   <w:style w:type="character" w:default="1" w:styleId="DefaultParagraphFont">
     <w:name w:val="Default Paragraph Font"/>
     <w:uiPriority w:val="1"/>
+    <w:semiHidden/>
     <w:unhideWhenUsed/>
   </w:style>
   <w:style w:type="table" w:default="1" w:styleId="TableNormal">
@@ -36136,305 +36080,6 @@
 </w:styles>
 </file>
 
-<file path=word/glossary/document.xml><?xml version="1.0" encoding="utf-8"?>
-<w:glossaryDocument xmlns:ve="http://schemas.openxmlformats.org/markup-compatibility/2006" xmlns:o="urn:schemas-microsoft-com:office:office" xmlns:r="http://schemas.openxmlformats.org/officeDocument/2006/relationships" xmlns:m="http://schemas.openxmlformats.org/officeDocument/2006/math" xmlns:v="urn:schemas-microsoft-com:vml" xmlns:wp="http://schemas.openxmlformats.org/drawingml/2006/wordprocessingDrawing" xmlns:w10="urn:schemas-microsoft-com:office:word" xmlns:w="http://schemas.openxmlformats.org/wordprocessingml/2006/main" xmlns:wne="http://schemas.microsoft.com/office/word/2006/wordml">
-  <w:docParts/>
-</w:glossaryDocument>
-</file>
-
-<file path=word/glossary/fontTable.xml><?xml version="1.0" encoding="utf-8"?>
-<w:fonts xmlns:r="http://schemas.openxmlformats.org/officeDocument/2006/relationships" xmlns:w="http://schemas.openxmlformats.org/wordprocessingml/2006/main">
-  <w:font w:name="Times New Roman">
-    <w:panose1 w:val="02020603050405020304"/>
-    <w:charset w:val="00"/>
-    <w:family w:val="roman"/>
-    <w:pitch w:val="variable"/>
-    <w:sig w:usb0="E0002AFF" w:usb1="C0007841" w:usb2="00000009" w:usb3="00000000" w:csb0="000001FF" w:csb1="00000000"/>
-  </w:font>
-  <w:font w:name="Calibri">
-    <w:panose1 w:val="020F0502020204030204"/>
-    <w:charset w:val="00"/>
-    <w:family w:val="swiss"/>
-    <w:pitch w:val="variable"/>
-    <w:sig w:usb0="E10002FF" w:usb1="4000ACFF" w:usb2="00000009" w:usb3="00000000" w:csb0="0000019F" w:csb1="00000000"/>
-  </w:font>
-  <w:font w:name="Cambria">
-    <w:panose1 w:val="02040503050406030204"/>
-    <w:charset w:val="00"/>
-    <w:family w:val="roman"/>
-    <w:pitch w:val="variable"/>
-    <w:sig w:usb0="A00002EF" w:usb1="4000004B" w:usb2="00000000" w:usb3="00000000" w:csb0="0000019F" w:csb1="00000000"/>
-  </w:font>
-  <w:font w:name="Tahoma">
-    <w:panose1 w:val="020B0604030504040204"/>
-    <w:charset w:val="00"/>
-    <w:family w:val="swiss"/>
-    <w:pitch w:val="variable"/>
-    <w:sig w:usb0="E1002EFF" w:usb1="C000605B" w:usb2="00000029" w:usb3="00000000" w:csb0="000101FF" w:csb1="00000000"/>
-  </w:font>
-  <w:font w:name="Symbol">
-    <w:panose1 w:val="05050102010706020507"/>
-    <w:charset w:val="02"/>
-    <w:family w:val="roman"/>
-    <w:pitch w:val="variable"/>
-    <w:sig w:usb0="00000000" w:usb1="10000000" w:usb2="00000000" w:usb3="00000000" w:csb0="80000000" w:csb1="00000000"/>
-  </w:font>
-  <w:font w:name="Cambria Math">
-    <w:panose1 w:val="02040503050406030204"/>
-    <w:charset w:val="00"/>
-    <w:family w:val="roman"/>
-    <w:pitch w:val="variable"/>
-    <w:sig w:usb0="A00002EF" w:usb1="420020EB" w:usb2="00000000" w:usb3="00000000" w:csb0="0000019F" w:csb1="00000000"/>
-  </w:font>
-  <w:font w:name="Wingdings">
-    <w:panose1 w:val="05000000000000000000"/>
-    <w:charset w:val="02"/>
-    <w:family w:val="auto"/>
-    <w:pitch w:val="variable"/>
-    <w:sig w:usb0="00000000" w:usb1="10000000" w:usb2="00000000" w:usb3="00000000" w:csb0="80000000" w:csb1="00000000"/>
-  </w:font>
-</w:fonts>
-</file>
-
-<file path=word/glossary/settings.xml><?xml version="1.0" encoding="utf-8"?>
-<w:settings xmlns:o="urn:schemas-microsoft-com:office:office" xmlns:r="http://schemas.openxmlformats.org/officeDocument/2006/relationships" xmlns:m="http://schemas.openxmlformats.org/officeDocument/2006/math" xmlns:v="urn:schemas-microsoft-com:vml" xmlns:w10="urn:schemas-microsoft-com:office:word" xmlns:w="http://schemas.openxmlformats.org/wordprocessingml/2006/main" xmlns:sl="http://schemas.openxmlformats.org/schemaLibrary/2006/main">
-  <w:view w:val="normal"/>
-  <w:defaultTabStop w:val="720"/>
-  <w:characterSpacingControl w:val="doNotCompress"/>
-  <w:compat>
-    <w:useFELayout/>
-  </w:compat>
-  <w:rsids>
-    <w:rsidRoot w:val="00AC159B"/>
-    <w:rsid w:val="00AC159B"/>
-  </w:rsids>
-  <m:mathPr>
-    <m:mathFont m:val="Cambria Math"/>
-    <m:brkBin m:val="before"/>
-    <m:brkBinSub m:val="--"/>
-    <m:smallFrac m:val="off"/>
-    <m:dispDef/>
-    <m:lMargin m:val="0"/>
-    <m:rMargin m:val="0"/>
-    <m:defJc m:val="centerGroup"/>
-    <m:wrapIndent m:val="1440"/>
-    <m:intLim m:val="subSup"/>
-    <m:naryLim m:val="undOvr"/>
-  </m:mathPr>
-  <w:themeFontLang w:val="en-US"/>
-  <w:clrSchemeMapping w:bg1="light1" w:t1="dark1" w:bg2="light2" w:t2="dark2" w:accent1="accent1" w:accent2="accent2" w:accent3="accent3" w:accent4="accent4" w:accent5="accent5" w:accent6="accent6" w:hyperlink="hyperlink" w:followedHyperlink="followedHyperlink"/>
-  <w:decimalSymbol w:val=","/>
-  <w:listSeparator w:val=";"/>
-</w:settings>
-</file>
-
-<file path=word/glossary/styles.xml><?xml version="1.0" encoding="utf-8"?>
-<w:styles xmlns:r="http://schemas.openxmlformats.org/officeDocument/2006/relationships" xmlns:w="http://schemas.openxmlformats.org/wordprocessingml/2006/main">
-  <w:docDefaults>
-    <w:rPrDefault>
-      <w:rPr>
-        <w:rFonts w:asciiTheme="minorHAnsi" w:eastAsiaTheme="minorEastAsia" w:hAnsiTheme="minorHAnsi" w:cstheme="minorBidi"/>
-        <w:sz w:val="22"/>
-        <w:szCs w:val="22"/>
-        <w:lang w:val="en-US" w:eastAsia="en-US" w:bidi="ar-SA"/>
-      </w:rPr>
-    </w:rPrDefault>
-    <w:pPrDefault>
-      <w:pPr>
-        <w:spacing w:after="200" w:line="276" w:lineRule="auto"/>
-      </w:pPr>
-    </w:pPrDefault>
-  </w:docDefaults>
-  <w:latentStyles w:defLockedState="0" w:defUIPriority="99" w:defSemiHidden="1" w:defUnhideWhenUsed="1" w:defQFormat="0" w:count="267">
-    <w:lsdException w:name="Normal" w:semiHidden="0" w:uiPriority="0" w:unhideWhenUsed="0" w:qFormat="1"/>
-    <w:lsdException w:name="heading 1" w:semiHidden="0" w:uiPriority="9" w:unhideWhenUsed="0" w:qFormat="1"/>
-    <w:lsdException w:name="heading 2" w:uiPriority="9" w:qFormat="1"/>
-    <w:lsdException w:name="heading 3" w:uiPriority="9" w:qFormat="1"/>
-    <w:lsdException w:name="heading 4" w:uiPriority="9" w:qFormat="1"/>
-    <w:lsdException w:name="heading 5" w:uiPriority="9" w:qFormat="1"/>
-    <w:lsdException w:name="heading 6" w:uiPriority="9" w:qFormat="1"/>
-    <w:lsdException w:name="heading 7" w:uiPriority="9" w:qFormat="1"/>
-    <w:lsdException w:name="heading 8" w:uiPriority="9" w:qFormat="1"/>
-    <w:lsdException w:name="heading 9" w:uiPriority="9" w:qFormat="1"/>
-    <w:lsdException w:name="toc 1" w:uiPriority="39"/>
-    <w:lsdException w:name="toc 2" w:uiPriority="39"/>
-    <w:lsdException w:name="toc 3" w:uiPriority="39"/>
-    <w:lsdException w:name="toc 4" w:uiPriority="39"/>
-    <w:lsdException w:name="toc 5" w:uiPriority="39"/>
-    <w:lsdException w:name="toc 6" w:uiPriority="39"/>
-    <w:lsdException w:name="toc 7" w:uiPriority="39"/>
-    <w:lsdException w:name="toc 8" w:uiPriority="39"/>
-    <w:lsdException w:name="toc 9" w:uiPriority="39"/>
-    <w:lsdException w:name="caption" w:uiPriority="35" w:qFormat="1"/>
-    <w:lsdException w:name="Title" w:semiHidden="0" w:uiPriority="10" w:unhideWhenUsed="0" w:qFormat="1"/>
-    <w:lsdException w:name="Default Paragraph Font" w:uiPriority="1"/>
-    <w:lsdException w:name="Subtitle" w:semiHidden="0" w:uiPriority="11" w:unhideWhenUsed="0" w:qFormat="1"/>
-    <w:lsdException w:name="Strong" w:semiHidden="0" w:uiPriority="22" w:unhideWhenUsed="0" w:qFormat="1"/>
-    <w:lsdException w:name="Emphasis" w:semiHidden="0" w:uiPriority="20" w:unhideWhenUsed="0" w:qFormat="1"/>
-    <w:lsdException w:name="Table Grid" w:semiHidden="0" w:uiPriority="59" w:unhideWhenUsed="0"/>
-    <w:lsdException w:name="Placeholder Text" w:unhideWhenUsed="0"/>
-    <w:lsdException w:name="No Spacing" w:semiHidden="0" w:uiPriority="1" w:unhideWhenUsed="0" w:qFormat="1"/>
-    <w:lsdException w:name="Light Shading" w:semiHidden="0" w:uiPriority="60" w:unhideWhenUsed="0"/>
-    <w:lsdException w:name="Light List" w:semiHidden="0" w:uiPriority="61" w:unhideWhenUsed="0"/>
-    <w:lsdException w:name="Light Grid" w:semiHidden="0" w:uiPriority="62" w:unhideWhenUsed="0"/>
-    <w:lsdException w:name="Medium Shading 1" w:semiHidden="0" w:uiPriority="63" w:unhideWhenUsed="0"/>
-    <w:lsdException w:name="Medium Shading 2" w:semiHidden="0" w:uiPriority="64" w:unhideWhenUsed="0"/>
-    <w:lsdException w:name="Medium List 1" w:semiHidden="0" w:uiPriority="65" w:unhideWhenUsed="0"/>
-    <w:lsdException w:name="Medium List 2" w:semiHidden="0" w:uiPriority="66" w:unhideWhenUsed="0"/>
-    <w:lsdException w:name="Medium Grid 1" w:semiHidden="0" w:uiPriority="67" w:unhideWhenUsed="0"/>
-    <w:lsdException w:name="Medium Grid 2" w:semiHidden="0" w:uiPriority="68" w:unhideWhenUsed="0"/>
-    <w:lsdException w:name="Medium Grid 3" w:semiHidden="0" w:uiPriority="69" w:unhideWhenUsed="0"/>
-    <w:lsdException w:name="Dark List" w:semiHidden="0" w:uiPriority="70" w:unhideWhenUsed="0"/>
-    <w:lsdException w:name="Colorful Shading" w:semiHidden="0" w:uiPriority="71" w:unhideWhenUsed="0"/>
-    <w:lsdException w:name="Colorful List" w:semiHidden="0" w:uiPriority="72" w:unhideWhenUsed="0"/>
-    <w:lsdException w:name="Colorful Grid" w:semiHidden="0" w:uiPriority="73" w:unhideWhenUsed="0"/>
-    <w:lsdException w:name="Light Shading Accent 1" w:semiHidden="0" w:uiPriority="60" w:unhideWhenUsed="0"/>
-    <w:lsdException w:name="Light List Accent 1" w:semiHidden="0" w:uiPriority="61" w:unhideWhenUsed="0"/>
-    <w:lsdException w:name="Light Grid Accent 1" w:semiHidden="0" w:uiPriority="62" w:unhideWhenUsed="0"/>
-    <w:lsdException w:name="Medium Shading 1 Accent 1" w:semiHidden="0" w:uiPriority="63" w:unhideWhenUsed="0"/>
-    <w:lsdException w:name="Medium Shading 2 Accent 1" w:semiHidden="0" w:uiPriority="64" w:unhideWhenUsed="0"/>
-    <w:lsdException w:name="Medium List 1 Accent 1" w:semiHidden="0" w:uiPriority="65" w:unhideWhenUsed="0"/>
-    <w:lsdException w:name="Revision" w:unhideWhenUsed="0"/>
-    <w:lsdException w:name="List Paragraph" w:semiHidden="0" w:uiPriority="34" w:unhideWhenUsed="0" w:qFormat="1"/>
-    <w:lsdException w:name="Quote" w:semiHidden="0" w:uiPriority="29" w:unhideWhenUsed="0" w:qFormat="1"/>
-    <w:lsdException w:name="Intense Quote" w:semiHidden="0" w:uiPriority="30" w:unhideWhenUsed="0" w:qFormat="1"/>
-    <w:lsdException w:name="Medium List 2 Accent 1" w:semiHidden="0" w:uiPriority="66" w:unhideWhenUsed="0"/>
-    <w:lsdException w:name="Medium Grid 1 Accent 1" w:semiHidden="0" w:uiPriority="67" w:unhideWhenUsed="0"/>
-    <w:lsdException w:name="Medium Grid 2 Accent 1" w:semiHidden="0" w:uiPriority="68" w:unhideWhenUsed="0"/>
-    <w:lsdException w:name="Medium Grid 3 Accent 1" w:semiHidden="0" w:uiPriority="69" w:unhideWhenUsed="0"/>
-    <w:lsdException w:name="Dark List Accent 1" w:semiHidden="0" w:uiPriority="70" w:unhideWhenUsed="0"/>
-    <w:lsdException w:name="Colorful Shading Accent 1" w:semiHidden="0" w:uiPriority="71" w:unhideWhenUsed="0"/>
-    <w:lsdException w:name="Colorful List Accent 1" w:semiHidden="0" w:uiPriority="72" w:unhideWhenUsed="0"/>
-    <w:lsdException w:name="Colorful Grid Accent 1" w:semiHidden="0" w:uiPriority="73" w:unhideWhenUsed="0"/>
-    <w:lsdException w:name="Light Shading Accent 2" w:semiHidden="0" w:uiPriority="60" w:unhideWhenUsed="0"/>
-    <w:lsdException w:name="Light List Accent 2" w:semiHidden="0" w:uiPriority="61" w:unhideWhenUsed="0"/>
-    <w:lsdException w:name="Light Grid Accent 2" w:semiHidden="0" w:uiPriority="62" w:unhideWhenUsed="0"/>
-    <w:lsdException w:name="Medium Shading 1 Accent 2" w:semiHidden="0" w:uiPriority="63" w:unhideWhenUsed="0"/>
-    <w:lsdException w:name="Medium Shading 2 Accent 2" w:semiHidden="0" w:uiPriority="64" w:unhideWhenUsed="0"/>
-    <w:lsdException w:name="Medium List 1 Accent 2" w:semiHidden="0" w:uiPriority="65" w:unhideWhenUsed="0"/>
-    <w:lsdException w:name="Medium List 2 Accent 2" w:semiHidden="0" w:uiPriority="66" w:unhideWhenUsed="0"/>
-    <w:lsdException w:name="Medium Grid 1 Accent 2" w:semiHidden="0" w:uiPriority="67" w:unhideWhenUsed="0"/>
-    <w:lsdException w:name="Medium Grid 2 Accent 2" w:semiHidden="0" w:uiPriority="68" w:unhideWhenUsed="0"/>
-    <w:lsdException w:name="Medium Grid 3 Accent 2" w:semiHidden="0" w:uiPriority="69" w:unhideWhenUsed="0"/>
-    <w:lsdException w:name="Dark List Accent 2" w:semiHidden="0" w:uiPriority="70" w:unhideWhenUsed="0"/>
-    <w:lsdException w:name="Colorful Shading Accent 2" w:semiHidden="0" w:uiPriority="71" w:unhideWhenUsed="0"/>
-    <w:lsdException w:name="Colorful List Accent 2" w:semiHidden="0" w:uiPriority="72" w:unhideWhenUsed="0"/>
-    <w:lsdException w:name="Colorful Grid Accent 2" w:semiHidden="0" w:uiPriority="73" w:unhideWhenUsed="0"/>
-    <w:lsdException w:name="Light Shading Accent 3" w:semiHidden="0" w:uiPriority="60" w:unhideWhenUsed="0"/>
-    <w:lsdException w:name="Light List Accent 3" w:semiHidden="0" w:uiPriority="61" w:unhideWhenUsed="0"/>
-    <w:lsdException w:name="Light Grid Accent 3" w:semiHidden="0" w:uiPriority="62" w:unhideWhenUsed="0"/>
-    <w:lsdException w:name="Medium Shading 1 Accent 3" w:semiHidden="0" w:uiPriority="63" w:unhideWhenUsed="0"/>
-    <w:lsdException w:name="Medium Shading 2 Accent 3" w:semiHidden="0" w:uiPriority="64" w:unhideWhenUsed="0"/>
-    <w:lsdException w:name="Medium List 1 Accent 3" w:semiHidden="0" w:uiPriority="65" w:unhideWhenUsed="0"/>
-    <w:lsdException w:name="Medium List 2 Accent 3" w:semiHidden="0" w:uiPriority="66" w:unhideWhenUsed="0"/>
-    <w:lsdException w:name="Medium Grid 1 Accent 3" w:semiHidden="0" w:uiPriority="67" w:unhideWhenUsed="0"/>
-    <w:lsdException w:name="Medium Grid 2 Accent 3" w:semiHidden="0" w:uiPriority="68" w:unhideWhenUsed="0"/>
-    <w:lsdException w:name="Medium Grid 3 Accent 3" w:semiHidden="0" w:uiPriority="69" w:unhideWhenUsed="0"/>
-    <w:lsdException w:name="Dark List Accent 3" w:semiHidden="0" w:uiPriority="70" w:unhideWhenUsed="0"/>
-    <w:lsdException w:name="Colorful Shading Accent 3" w:semiHidden="0" w:uiPriority="71" w:unhideWhenUsed="0"/>
-    <w:lsdException w:name="Colorful List Accent 3" w:semiHidden="0" w:uiPriority="72" w:unhideWhenUsed="0"/>
-    <w:lsdException w:name="Colorful Grid Accent 3" w:semiHidden="0" w:uiPriority="73" w:unhideWhenUsed="0"/>
-    <w:lsdException w:name="Light Shading Accent 4" w:semiHidden="0" w:uiPriority="60" w:unhideWhenUsed="0"/>
-    <w:lsdException w:name="Light List Accent 4" w:semiHidden="0" w:uiPriority="61" w:unhideWhenUsed="0"/>
-    <w:lsdException w:name="Light Grid Accent 4" w:semiHidden="0" w:uiPriority="62" w:unhideWhenUsed="0"/>
-    <w:lsdException w:name="Medium Shading 1 Accent 4" w:semiHidden="0" w:uiPriority="63" w:unhideWhenUsed="0"/>
-    <w:lsdException w:name="Medium Shading 2 Accent 4" w:semiHidden="0" w:uiPriority="64" w:unhideWhenUsed="0"/>
-    <w:lsdException w:name="Medium List 1 Accent 4" w:semiHidden="0" w:uiPriority="65" w:unhideWhenUsed="0"/>
-    <w:lsdException w:name="Medium List 2 Accent 4" w:semiHidden="0" w:uiPriority="66" w:unhideWhenUsed="0"/>
-    <w:lsdException w:name="Medium Grid 1 Accent 4" w:semiHidden="0" w:uiPriority="67" w:unhideWhenUsed="0"/>
-    <w:lsdException w:name="Medium Grid 2 Accent 4" w:semiHidden="0" w:uiPriority="68" w:unhideWhenUsed="0"/>
-    <w:lsdException w:name="Medium Grid 3 Accent 4" w:semiHidden="0" w:uiPriority="69" w:unhideWhenUsed="0"/>
-    <w:lsdException w:name="Dark List Accent 4" w:semiHidden="0" w:uiPriority="70" w:unhideWhenUsed="0"/>
-    <w:lsdException w:name="Colorful Shading Accent 4" w:semiHidden="0" w:uiPriority="71" w:unhideWhenUsed="0"/>
-    <w:lsdException w:name="Colorful List Accent 4" w:semiHidden="0" w:uiPriority="72" w:unhideWhenUsed="0"/>
-    <w:lsdException w:name="Colorful Grid Accent 4" w:semiHidden="0" w:uiPriority="73" w:unhideWhenUsed="0"/>
-    <w:lsdException w:name="Light Shading Accent 5" w:semiHidden="0" w:uiPriority="60" w:unhideWhenUsed="0"/>
-    <w:lsdException w:name="Light List Accent 5" w:semiHidden="0" w:uiPriority="61" w:unhideWhenUsed="0"/>
-    <w:lsdException w:name="Light Grid Accent 5" w:semiHidden="0" w:uiPriority="62" w:unhideWhenUsed="0"/>
-    <w:lsdException w:name="Medium Shading 1 Accent 5" w:semiHidden="0" w:uiPriority="63" w:unhideWhenUsed="0"/>
-    <w:lsdException w:name="Medium Shading 2 Accent 5" w:semiHidden="0" w:uiPriority="64" w:unhideWhenUsed="0"/>
-    <w:lsdException w:name="Medium List 1 Accent 5" w:semiHidden="0" w:uiPriority="65" w:unhideWhenUsed="0"/>
-    <w:lsdException w:name="Medium List 2 Accent 5" w:semiHidden="0" w:uiPriority="66" w:unhideWhenUsed="0"/>
-    <w:lsdException w:name="Medium Grid 1 Accent 5" w:semiHidden="0" w:uiPriority="67" w:unhideWhenUsed="0"/>
-    <w:lsdException w:name="Medium Grid 2 Accent 5" w:semiHidden="0" w:uiPriority="68" w:unhideWhenUsed="0"/>
-    <w:lsdException w:name="Medium Grid 3 Accent 5" w:semiHidden="0" w:uiPriority="69" w:unhideWhenUsed="0"/>
-    <w:lsdException w:name="Dark List Accent 5" w:semiHidden="0" w:uiPriority="70" w:unhideWhenUsed="0"/>
-    <w:lsdException w:name="Colorful Shading Accent 5" w:semiHidden="0" w:uiPriority="71" w:unhideWhenUsed="0"/>
-    <w:lsdException w:name="Colorful List Accent 5" w:semiHidden="0" w:uiPriority="72" w:unhideWhenUsed="0"/>
-    <w:lsdException w:name="Colorful Grid Accent 5" w:semiHidden="0" w:uiPriority="73" w:unhideWhenUsed="0"/>
-    <w:lsdException w:name="Light Shading Accent 6" w:semiHidden="0" w:uiPriority="60" w:unhideWhenUsed="0"/>
-    <w:lsdException w:name="Light List Accent 6" w:semiHidden="0" w:uiPriority="61" w:unhideWhenUsed="0"/>
-    <w:lsdException w:name="Light Grid Accent 6" w:semiHidden="0" w:uiPriority="62" w:unhideWhenUsed="0"/>
-    <w:lsdException w:name="Medium Shading 1 Accent 6" w:semiHidden="0" w:uiPriority="63" w:unhideWhenUsed="0"/>
-    <w:lsdException w:name="Medium Shading 2 Accent 6" w:semiHidden="0" w:uiPriority="64" w:unhideWhenUsed="0"/>
-    <w:lsdException w:name="Medium List 1 Accent 6" w:semiHidden="0" w:uiPriority="65" w:unhideWhenUsed="0"/>
-    <w:lsdException w:name="Medium List 2 Accent 6" w:semiHidden="0" w:uiPriority="66" w:unhideWhenUsed="0"/>
-    <w:lsdException w:name="Medium Grid 1 Accent 6" w:semiHidden="0" w:uiPriority="67" w:unhideWhenUsed="0"/>
-    <w:lsdException w:name="Medium Grid 2 Accent 6" w:semiHidden="0" w:uiPriority="68" w:unhideWhenUsed="0"/>
-    <w:lsdException w:name="Medium Grid 3 Accent 6" w:semiHidden="0" w:uiPriority="69" w:unhideWhenUsed="0"/>
-    <w:lsdException w:name="Dark List Accent 6" w:semiHidden="0" w:uiPriority="70" w:unhideWhenUsed="0"/>
-    <w:lsdException w:name="Colorful Shading Accent 6" w:semiHidden="0" w:uiPriority="71" w:unhideWhenUsed="0"/>
-    <w:lsdException w:name="Colorful List Accent 6" w:semiHidden="0" w:uiPriority="72" w:unhideWhenUsed="0"/>
-    <w:lsdException w:name="Colorful Grid Accent 6" w:semiHidden="0" w:uiPriority="73" w:unhideWhenUsed="0"/>
-    <w:lsdException w:name="Subtle Emphasis" w:semiHidden="0" w:uiPriority="19" w:unhideWhenUsed="0" w:qFormat="1"/>
-    <w:lsdException w:name="Intense Emphasis" w:semiHidden="0" w:uiPriority="21" w:unhideWhenUsed="0" w:qFormat="1"/>
-    <w:lsdException w:name="Subtle Reference" w:semiHidden="0" w:uiPriority="31" w:unhideWhenUsed="0" w:qFormat="1"/>
-    <w:lsdException w:name="Intense Reference" w:semiHidden="0" w:uiPriority="32" w:unhideWhenUsed="0" w:qFormat="1"/>
-    <w:lsdException w:name="Book Title" w:semiHidden="0" w:uiPriority="33" w:unhideWhenUsed="0" w:qFormat="1"/>
-    <w:lsdException w:name="Bibliography" w:uiPriority="37"/>
-    <w:lsdException w:name="TOC Heading" w:uiPriority="39" w:qFormat="1"/>
-  </w:latentStyles>
-  <w:style w:type="paragraph" w:default="1" w:styleId="Normal">
-    <w:name w:val="Normal"/>
-    <w:qFormat/>
-  </w:style>
-  <w:style w:type="character" w:default="1" w:styleId="DefaultParagraphFont">
-    <w:name w:val="Default Paragraph Font"/>
-    <w:uiPriority w:val="1"/>
-    <w:semiHidden/>
-    <w:unhideWhenUsed/>
-  </w:style>
-  <w:style w:type="table" w:default="1" w:styleId="TableNormal">
-    <w:name w:val="Normal Table"/>
-    <w:uiPriority w:val="99"/>
-    <w:semiHidden/>
-    <w:unhideWhenUsed/>
-    <w:qFormat/>
-    <w:tblPr>
-      <w:tblInd w:w="0" w:type="dxa"/>
-      <w:tblCellMar>
-        <w:top w:w="0" w:type="dxa"/>
-        <w:left w:w="108" w:type="dxa"/>
-        <w:bottom w:w="0" w:type="dxa"/>
-        <w:right w:w="108" w:type="dxa"/>
-      </w:tblCellMar>
-    </w:tblPr>
-  </w:style>
-  <w:style w:type="numbering" w:default="1" w:styleId="NoList">
-    <w:name w:val="No List"/>
-    <w:uiPriority w:val="99"/>
-    <w:semiHidden/>
-    <w:unhideWhenUsed/>
-  </w:style>
-  <w:style w:type="character" w:styleId="PlaceholderText">
-    <w:name w:val="Placeholder Text"/>
-    <w:basedOn w:val="DefaultParagraphFont"/>
-    <w:uiPriority w:val="99"/>
-    <w:semiHidden/>
-    <w:rsid w:val="00AC159B"/>
-    <w:rPr>
-      <w:color w:val="808080"/>
-    </w:rPr>
-  </w:style>
-</w:styles>
-</file>
-
-<file path=word/glossary/webSettings.xml><?xml version="1.0" encoding="utf-8"?>
-<w:webSettings xmlns:r="http://schemas.openxmlformats.org/officeDocument/2006/relationships" xmlns:w="http://schemas.openxmlformats.org/wordprocessingml/2006/main">
-  <w:optimizeForBrowser/>
-</w:webSettings>
-</file>
-
 <file path=word/theme/theme1.xml><?xml version="1.0" encoding="utf-8"?>
 <a:theme xmlns:a="http://schemas.openxmlformats.org/drawingml/2006/main" name="Office Theme">
   <a:themeElements>
@@ -36723,7 +36368,7 @@
 </file>
 
 <file path=customXml/itemProps1.xml><?xml version="1.0" encoding="utf-8"?>
-<ds:datastoreItem xmlns:ds="http://schemas.openxmlformats.org/officeDocument/2006/customXml" ds:itemID="{A5C8C370-8847-40BC-81FF-4679A359D775}">
+<ds:datastoreItem xmlns:ds="http://schemas.openxmlformats.org/officeDocument/2006/customXml" ds:itemID="{7122DCE0-4171-4A1E-B4FF-03FB86027C81}">
   <ds:schemaRefs>
     <ds:schemaRef ds:uri="http://schemas.openxmlformats.org/officeDocument/2006/bibliography"/>
   </ds:schemaRefs>

</xml_diff>